<commit_message>
write external Flash reset commands and request ID, init GPIO, done with initial comms establishment packet
</commit_message>
<xml_diff>
--- a/РПЗ.docx
+++ b/РПЗ.docx
@@ -217,11 +217,19 @@
               </w:rPr>
               <w:t xml:space="preserve">(МГТУ им. </w:t>
             </w:r>
+            <w:proofErr w:type="spellStart"/>
             <w:r>
               <w:rPr>
                 <w:b/>
               </w:rPr>
-              <w:t xml:space="preserve">Н.Э. </w:t>
+              <w:t>Н.Э</w:t>
+            </w:r>
+            <w:proofErr w:type="spellEnd"/>
+            <w:r>
+              <w:rPr>
+                <w:b/>
+              </w:rPr>
+              <w:t xml:space="preserve">. </w:t>
             </w:r>
             <w:proofErr w:type="spellStart"/>
             <w:r>
@@ -262,7 +270,7 @@
     </w:p>
     <w:tbl>
       <w:tblPr>
-        <w:tblStyle w:val="TableGrid"/>
+        <w:tblStyle w:val="a3"/>
         <w:tblW w:w="0" w:type="auto"/>
         <w:tblBorders>
           <w:top w:val="none" w:sz="0" w:space="0" w:color="auto"/>
@@ -369,7 +377,15 @@
             </w:r>
             <w:proofErr w:type="spellEnd"/>
             <w:r>
-              <w:t xml:space="preserve"> (РЛ6)»</w:t>
+              <w:t xml:space="preserve"> (</w:t>
+            </w:r>
+            <w:proofErr w:type="spellStart"/>
+            <w:r>
+              <w:t>РЛ6</w:t>
+            </w:r>
+            <w:proofErr w:type="spellEnd"/>
+            <w:r>
+              <w:t>)»</w:t>
             </w:r>
           </w:p>
         </w:tc>
@@ -380,7 +396,7 @@
         <w:rPr>
           <w:i/>
           <w:sz w:val="32"/>
-          <w:lang w:val="ru-RU"/>
+          <w:lang w:val="en-US"/>
         </w:rPr>
       </w:pPr>
     </w:p>
@@ -399,26 +415,82 @@
           <w:sz w:val="44"/>
           <w:lang w:val="ru-RU"/>
         </w:rPr>
-        <w:t>КУРСОВАЯ РАБОТА</w:t>
+        <w:t>РАСЧЁ</w:t>
+      </w:r>
+      <w:r>
+        <w:rPr>
+          <w:b/>
+          <w:sz w:val="44"/>
+          <w:lang w:val="ru-RU"/>
+        </w:rPr>
+        <w:t>ТНО-ПОЯСНИТЕЛЬНАЯ ЗАПИСКА</w:t>
       </w:r>
     </w:p>
     <w:p>
       <w:pPr>
         <w:jc w:val="center"/>
         <w:rPr>
+          <w:b/>
+          <w:lang w:val="ru-RU"/>
+        </w:rPr>
+      </w:pPr>
+    </w:p>
+    <w:p>
+      <w:pPr>
+        <w:jc w:val="center"/>
+        <w:rPr>
+          <w:b/>
+          <w:i/>
+          <w:sz w:val="40"/>
+          <w:lang w:val="ru-RU"/>
+        </w:rPr>
+      </w:pPr>
+      <w:r>
+        <w:rPr>
+          <w:b/>
+          <w:i/>
+          <w:sz w:val="40"/>
+          <w:lang w:val="ru-RU"/>
+        </w:rPr>
+        <w:t>К   КУРСОВО</w:t>
+      </w:r>
+      <w:r>
+        <w:rPr>
+          <w:b/>
+          <w:i/>
+          <w:sz w:val="40"/>
+          <w:lang w:val="ru-RU"/>
+        </w:rPr>
+        <w:t>Й</w:t>
+      </w:r>
+      <w:r>
+        <w:rPr>
+          <w:b/>
+          <w:i/>
+          <w:sz w:val="40"/>
+          <w:lang w:val="ru-RU"/>
+        </w:rPr>
+        <w:t xml:space="preserve">   </w:t>
+      </w:r>
+      <w:r>
+        <w:rPr>
+          <w:b/>
+          <w:i/>
+          <w:sz w:val="40"/>
+          <w:lang w:val="ru-RU"/>
+        </w:rPr>
+        <w:t>РАБОТЕ</w:t>
+      </w:r>
+    </w:p>
+    <w:p>
+      <w:pPr>
+        <w:jc w:val="center"/>
+        <w:rPr>
           <w:i/>
           <w:sz w:val="28"/>
           <w:lang w:val="ru-RU"/>
         </w:rPr>
       </w:pPr>
-      <w:r>
-        <w:rPr>
-          <w:i/>
-          <w:sz w:val="28"/>
-          <w:lang w:val="ru-RU"/>
-        </w:rPr>
-        <w:t>по дисциплине «Цифровая электроника и микропроцессорная техника»</w:t>
-      </w:r>
     </w:p>
     <w:p>
       <w:pPr>
@@ -444,181 +516,129 @@
       <w:pPr>
         <w:jc w:val="center"/>
         <w:rPr>
+          <w:i/>
+          <w:sz w:val="40"/>
+          <w:lang w:val="en-US"/>
+        </w:rPr>
+      </w:pPr>
+      <w:r>
+        <w:rPr>
+          <w:i/>
+          <w:sz w:val="40"/>
+          <w:lang w:val="ru-RU"/>
+        </w:rPr>
+        <w:t>«Устройство аппаратного синтеза звука»</w:t>
+      </w:r>
+    </w:p>
+    <w:p>
+      <w:pPr>
+        <w:jc w:val="center"/>
+        <w:rPr>
           <w:b/>
           <w:i/>
           <w:sz w:val="40"/>
           <w:lang w:val="ru-RU"/>
         </w:rPr>
       </w:pPr>
+      <w:bookmarkStart w:id="0" w:name="_GoBack"/>
+      <w:bookmarkEnd w:id="0"/>
+    </w:p>
+    <w:p>
+      <w:pPr>
+        <w:jc w:val="center"/>
+        <w:rPr>
+          <w:b/>
+          <w:i/>
+          <w:sz w:val="40"/>
+          <w:lang w:val="en-US"/>
+        </w:rPr>
+      </w:pPr>
+    </w:p>
+    <w:p>
+      <w:pPr>
+        <w:jc w:val="center"/>
+        <w:rPr>
+          <w:b/>
+          <w:i/>
+          <w:sz w:val="40"/>
+          <w:lang w:val="ru-RU"/>
+        </w:rPr>
+      </w:pPr>
+      <w:r>
+        <w:rPr>
+          <w:b/>
+          <w:i/>
+          <w:sz w:val="40"/>
+          <w:lang w:val="ru-RU"/>
+        </w:rPr>
+        <w:t>ПО КУРСУ</w:t>
+      </w:r>
+    </w:p>
+    <w:p>
+      <w:pPr>
+        <w:jc w:val="center"/>
+        <w:rPr>
+          <w:i/>
+          <w:sz w:val="40"/>
+          <w:lang w:val="ru-RU"/>
+        </w:rPr>
+      </w:pPr>
+      <w:r>
+        <w:rPr>
+          <w:i/>
+          <w:sz w:val="40"/>
+          <w:lang w:val="ru-RU"/>
+        </w:rPr>
+        <w:t>«Цифровая электроника и микропроцессорная техника»</w:t>
+      </w:r>
+    </w:p>
+    <w:p>
+      <w:pPr>
+        <w:jc w:val="center"/>
+        <w:rPr>
+          <w:b/>
+          <w:i/>
+          <w:sz w:val="40"/>
+          <w:lang w:val="ru-RU"/>
+        </w:rPr>
+      </w:pPr>
+    </w:p>
+    <w:p>
+      <w:pPr>
+        <w:jc w:val="center"/>
+        <w:rPr>
+          <w:b/>
+          <w:i/>
+          <w:sz w:val="40"/>
+          <w:lang w:val="ru-RU"/>
+        </w:rPr>
+      </w:pPr>
+    </w:p>
+    <w:p>
+      <w:pPr>
+        <w:jc w:val="center"/>
+        <w:rPr>
+          <w:b/>
+          <w:i/>
+          <w:sz w:val="40"/>
+          <w:lang w:val="ru-RU"/>
+        </w:rPr>
+      </w:pPr>
+    </w:p>
+    <w:p>
+      <w:pPr>
+        <w:jc w:val="center"/>
+        <w:rPr>
+          <w:b/>
+          <w:i/>
+          <w:sz w:val="40"/>
+          <w:lang w:val="ru-RU"/>
+        </w:rPr>
+      </w:pPr>
     </w:p>
     <w:tbl>
       <w:tblPr>
-        <w:tblStyle w:val="TableGrid"/>
-        <w:tblW w:w="0" w:type="auto"/>
-        <w:tblBorders>
-          <w:top w:val="none" w:sz="0" w:space="0" w:color="auto"/>
-          <w:left w:val="none" w:sz="0" w:space="0" w:color="auto"/>
-          <w:bottom w:val="none" w:sz="0" w:space="0" w:color="auto"/>
-          <w:right w:val="none" w:sz="0" w:space="0" w:color="auto"/>
-          <w:insideH w:val="none" w:sz="0" w:space="0" w:color="auto"/>
-          <w:insideV w:val="none" w:sz="0" w:space="0" w:color="auto"/>
-        </w:tblBorders>
-        <w:tblLook w:val="04A0" w:firstRow="1" w:lastRow="0" w:firstColumn="1" w:lastColumn="0" w:noHBand="0" w:noVBand="1"/>
-      </w:tblPr>
-      <w:tblGrid>
-        <w:gridCol w:w="9349"/>
-      </w:tblGrid>
-      <w:tr>
-        <w:tc>
-          <w:tcPr>
-            <w:tcW w:w="9349" w:type="dxa"/>
-            <w:tcBorders>
-              <w:bottom w:val="single" w:sz="4" w:space="0" w:color="auto"/>
-            </w:tcBorders>
-          </w:tcPr>
-          <w:p>
-            <w:pPr>
-              <w:jc w:val="center"/>
-              <w:rPr>
-                <w:b/>
-                <w:i/>
-                <w:sz w:val="40"/>
-                <w:lang w:val="ru-RU"/>
-              </w:rPr>
-            </w:pPr>
-            <w:r>
-              <w:rPr>
-                <w:b/>
-                <w:i/>
-                <w:sz w:val="40"/>
-                <w:lang w:val="ru-RU"/>
-              </w:rPr>
-              <w:t>«</w:t>
-            </w:r>
-            <w:r>
-              <w:rPr>
-                <w:b/>
-                <w:i/>
-                <w:sz w:val="40"/>
-                <w:lang w:val="ru-RU"/>
-              </w:rPr>
-              <w:t>Устройство аппаратного синтеза звука</w:t>
-            </w:r>
-            <w:r>
-              <w:rPr>
-                <w:b/>
-                <w:i/>
-                <w:sz w:val="40"/>
-                <w:lang w:val="ru-RU"/>
-              </w:rPr>
-              <w:t>»</w:t>
-            </w:r>
-          </w:p>
-        </w:tc>
-      </w:tr>
-      <w:tr>
-        <w:tc>
-          <w:tcPr>
-            <w:tcW w:w="9349" w:type="dxa"/>
-            <w:tcBorders>
-              <w:top w:val="single" w:sz="4" w:space="0" w:color="auto"/>
-              <w:bottom w:val="single" w:sz="4" w:space="0" w:color="auto"/>
-            </w:tcBorders>
-          </w:tcPr>
-          <w:p>
-            <w:pPr>
-              <w:jc w:val="center"/>
-              <w:rPr>
-                <w:b/>
-                <w:i/>
-                <w:sz w:val="40"/>
-                <w:lang w:val="ru-RU"/>
-              </w:rPr>
-            </w:pPr>
-          </w:p>
-        </w:tc>
-      </w:tr>
-      <w:tr>
-        <w:tc>
-          <w:tcPr>
-            <w:tcW w:w="9349" w:type="dxa"/>
-            <w:tcBorders>
-              <w:top w:val="single" w:sz="4" w:space="0" w:color="auto"/>
-              <w:bottom w:val="single" w:sz="4" w:space="0" w:color="auto"/>
-            </w:tcBorders>
-          </w:tcPr>
-          <w:p>
-            <w:pPr>
-              <w:jc w:val="center"/>
-              <w:rPr>
-                <w:b/>
-                <w:i/>
-                <w:sz w:val="40"/>
-                <w:lang w:val="ru-RU"/>
-              </w:rPr>
-            </w:pPr>
-          </w:p>
-        </w:tc>
-      </w:tr>
-      <w:tr>
-        <w:tc>
-          <w:tcPr>
-            <w:tcW w:w="9349" w:type="dxa"/>
-            <w:tcBorders>
-              <w:top w:val="single" w:sz="4" w:space="0" w:color="auto"/>
-              <w:bottom w:val="single" w:sz="4" w:space="0" w:color="auto"/>
-            </w:tcBorders>
-          </w:tcPr>
-          <w:p>
-            <w:pPr>
-              <w:jc w:val="center"/>
-              <w:rPr>
-                <w:b/>
-                <w:i/>
-                <w:sz w:val="40"/>
-                <w:lang w:val="ru-RU"/>
-              </w:rPr>
-            </w:pPr>
-          </w:p>
-        </w:tc>
-      </w:tr>
-      <w:tr>
-        <w:tc>
-          <w:tcPr>
-            <w:tcW w:w="9349" w:type="dxa"/>
-            <w:tcBorders>
-              <w:top w:val="single" w:sz="4" w:space="0" w:color="auto"/>
-              <w:bottom w:val="single" w:sz="4" w:space="0" w:color="auto"/>
-            </w:tcBorders>
-          </w:tcPr>
-          <w:p>
-            <w:pPr>
-              <w:jc w:val="center"/>
-              <w:rPr>
-                <w:b/>
-                <w:i/>
-                <w:sz w:val="40"/>
-                <w:lang w:val="ru-RU"/>
-              </w:rPr>
-            </w:pPr>
-          </w:p>
-        </w:tc>
-      </w:tr>
-    </w:tbl>
-    <w:p>
-      <w:pPr>
-        <w:jc w:val="center"/>
-        <w:rPr>
-          <w:b/>
-          <w:i/>
-          <w:sz w:val="40"/>
-          <w:lang w:val="ru-RU"/>
-        </w:rPr>
-      </w:pPr>
-    </w:p>
-    <w:tbl>
-      <w:tblPr>
-        <w:tblStyle w:val="TableGrid"/>
+        <w:tblStyle w:val="a3"/>
         <w:tblW w:w="0" w:type="auto"/>
         <w:tblBorders>
           <w:top w:val="none" w:sz="0" w:space="0" w:color="auto"/>
@@ -731,20 +751,20 @@
                 <w:lang w:val="ru-RU"/>
               </w:rPr>
             </w:pPr>
-            <w:r>
-              <w:rPr>
-                <w:lang w:val="ru-RU"/>
-              </w:rPr>
-              <w:t xml:space="preserve">Г.С. </w:t>
-            </w:r>
             <w:proofErr w:type="spellStart"/>
             <w:r>
               <w:rPr>
                 <w:lang w:val="ru-RU"/>
               </w:rPr>
-              <w:t>Сарайкин</w:t>
+              <w:t>Г.С</w:t>
             </w:r>
             <w:proofErr w:type="spellEnd"/>
+            <w:r>
+              <w:rPr>
+                <w:lang w:val="ru-RU"/>
+              </w:rPr>
+              <w:t>. Сарайкин</w:t>
+            </w:r>
           </w:p>
         </w:tc>
       </w:tr>
@@ -1259,7 +1279,7 @@
       <w:sdtContent>
         <w:p>
           <w:pPr>
-            <w:pStyle w:val="TOCHeading"/>
+            <w:pStyle w:val="a4"/>
             <w:rPr>
               <w:lang w:val="ru-RU"/>
             </w:rPr>
@@ -1273,7 +1293,7 @@
         </w:p>
         <w:p>
           <w:pPr>
-            <w:pStyle w:val="TOC1"/>
+            <w:pStyle w:val="11"/>
             <w:tabs>
               <w:tab w:val="right" w:leader="dot" w:pos="9345"/>
             </w:tabs>
@@ -1295,7 +1315,7 @@
           <w:hyperlink w:anchor="_Toc179367551" w:history="1">
             <w:r>
               <w:rPr>
-                <w:rStyle w:val="Hyperlink"/>
+                <w:rStyle w:val="a7"/>
                 <w:noProof/>
                 <w:lang w:val="ru-RU"/>
               </w:rPr>
@@ -1353,7 +1373,7 @@
         </w:p>
         <w:p>
           <w:pPr>
-            <w:pStyle w:val="TOC1"/>
+            <w:pStyle w:val="11"/>
             <w:tabs>
               <w:tab w:val="right" w:leader="dot" w:pos="9345"/>
             </w:tabs>
@@ -1366,7 +1386,7 @@
           <w:hyperlink w:anchor="_Toc179367552" w:history="1">
             <w:r>
               <w:rPr>
-                <w:rStyle w:val="Hyperlink"/>
+                <w:rStyle w:val="a7"/>
                 <w:noProof/>
                 <w:lang w:val="ru-RU"/>
               </w:rPr>
@@ -1447,13 +1467,13 @@
     </w:p>
     <w:p>
       <w:pPr>
-        <w:pStyle w:val="Heading1"/>
-        <w:rPr>
-          <w:lang w:val="ru-RU"/>
-        </w:rPr>
-      </w:pPr>
-      <w:bookmarkStart w:id="0" w:name="_Toc179367533"/>
-      <w:bookmarkStart w:id="1" w:name="_Toc179367551"/>
+        <w:pStyle w:val="1"/>
+        <w:rPr>
+          <w:lang w:val="ru-RU"/>
+        </w:rPr>
+      </w:pPr>
+      <w:bookmarkStart w:id="1" w:name="_Toc179367533"/>
+      <w:bookmarkStart w:id="2" w:name="_Toc179367551"/>
       <w:r>
         <w:rPr>
           <w:lang w:val="ru-RU"/>
@@ -1461,8 +1481,8 @@
         <w:lastRenderedPageBreak/>
         <w:t>Введение</w:t>
       </w:r>
-      <w:bookmarkEnd w:id="0"/>
       <w:bookmarkEnd w:id="1"/>
+      <w:bookmarkEnd w:id="2"/>
     </w:p>
     <w:p>
       <w:pPr>
@@ -1490,12 +1510,10 @@
       <w:r>
         <w:t>данных для воспроизведения музыки. Микроконтроллер не обладает достаточным объёмом постоянной и оперативной памяти для хранения последовательности настроек синтеза, поэтому необходимо использование внешней памяти.</w:t>
       </w:r>
-      <w:bookmarkStart w:id="2" w:name="_GoBack"/>
-      <w:bookmarkEnd w:id="2"/>
     </w:p>
     <w:p>
       <w:pPr>
-        <w:pStyle w:val="Heading1"/>
+        <w:pStyle w:val="1"/>
         <w:rPr>
           <w:lang w:val="ru-RU"/>
         </w:rPr>
@@ -1677,7 +1695,7 @@
     <w:lsdException w:name="Bibliography" w:uiPriority="37"/>
     <w:lsdException w:name="TOC Heading" w:uiPriority="39" w:qFormat="1"/>
   </w:latentStyles>
-  <w:style w:type="paragraph" w:default="1" w:styleId="Normal">
+  <w:style w:type="paragraph" w:default="1" w:styleId="a">
     <w:name w:val="Normal"/>
     <w:uiPriority w:val="1"/>
     <w:qFormat/>
@@ -1693,10 +1711,10 @@
       <w:lang w:val="en-GB"/>
     </w:rPr>
   </w:style>
-  <w:style w:type="paragraph" w:styleId="Heading1">
+  <w:style w:type="paragraph" w:styleId="1">
     <w:name w:val="heading 1"/>
-    <w:next w:val="Normal"/>
-    <w:link w:val="Heading1Char"/>
+    <w:next w:val="a"/>
+    <w:link w:val="10"/>
     <w:uiPriority w:val="9"/>
     <w:qFormat/>
     <w:rsid w:val="00005A3E"/>
@@ -1716,13 +1734,13 @@
       <w:lang w:val="en-GB"/>
     </w:rPr>
   </w:style>
-  <w:style w:type="character" w:default="1" w:styleId="DefaultParagraphFont">
+  <w:style w:type="character" w:default="1" w:styleId="a0">
     <w:name w:val="Default Paragraph Font"/>
     <w:uiPriority w:val="1"/>
     <w:semiHidden/>
     <w:unhideWhenUsed/>
   </w:style>
-  <w:style w:type="table" w:default="1" w:styleId="TableNormal">
+  <w:style w:type="table" w:default="1" w:styleId="a1">
     <w:name w:val="Normal Table"/>
     <w:uiPriority w:val="99"/>
     <w:semiHidden/>
@@ -1737,15 +1755,15 @@
       </w:tblCellMar>
     </w:tblPr>
   </w:style>
-  <w:style w:type="numbering" w:default="1" w:styleId="NoList">
+  <w:style w:type="numbering" w:default="1" w:styleId="a2">
     <w:name w:val="No List"/>
     <w:uiPriority w:val="99"/>
     <w:semiHidden/>
     <w:unhideWhenUsed/>
   </w:style>
-  <w:style w:type="table" w:styleId="TableGrid">
+  <w:style w:type="table" w:styleId="a3">
     <w:name w:val="Table Grid"/>
-    <w:basedOn w:val="TableNormal"/>
+    <w:basedOn w:val="a1"/>
     <w:uiPriority w:val="39"/>
     <w:rsid w:val="00AC2215"/>
     <w:pPr>
@@ -1768,10 +1786,10 @@
       </w:tblBorders>
     </w:tblPr>
   </w:style>
-  <w:style w:type="character" w:customStyle="1" w:styleId="Heading1Char">
-    <w:name w:val="Heading 1 Char"/>
-    <w:basedOn w:val="DefaultParagraphFont"/>
-    <w:link w:val="Heading1"/>
+  <w:style w:type="character" w:customStyle="1" w:styleId="10">
+    <w:name w:val="Заголовок 1 Знак"/>
+    <w:basedOn w:val="a0"/>
+    <w:link w:val="1"/>
     <w:uiPriority w:val="9"/>
     <w:rsid w:val="00005A3E"/>
     <w:rPr>
@@ -1784,10 +1802,10 @@
       <w:lang w:val="en-GB"/>
     </w:rPr>
   </w:style>
-  <w:style w:type="paragraph" w:styleId="TOCHeading">
+  <w:style w:type="paragraph" w:styleId="a4">
     <w:name w:val="TOC Heading"/>
-    <w:basedOn w:val="Heading1"/>
-    <w:next w:val="Normal"/>
+    <w:basedOn w:val="1"/>
+    <w:next w:val="a"/>
     <w:uiPriority w:val="39"/>
     <w:semiHidden/>
     <w:unhideWhenUsed/>
@@ -1801,10 +1819,10 @@
       <w:lang w:val="en-US" w:eastAsia="ja-JP"/>
     </w:rPr>
   </w:style>
-  <w:style w:type="paragraph" w:styleId="BalloonText">
+  <w:style w:type="paragraph" w:styleId="a5">
     <w:name w:val="Balloon Text"/>
-    <w:basedOn w:val="Normal"/>
-    <w:link w:val="BalloonTextChar"/>
+    <w:basedOn w:val="a"/>
+    <w:link w:val="a6"/>
     <w:uiPriority w:val="99"/>
     <w:semiHidden/>
     <w:unhideWhenUsed/>
@@ -1815,10 +1833,10 @@
       <w:szCs w:val="16"/>
     </w:rPr>
   </w:style>
-  <w:style w:type="character" w:customStyle="1" w:styleId="BalloonTextChar">
-    <w:name w:val="Balloon Text Char"/>
-    <w:basedOn w:val="DefaultParagraphFont"/>
-    <w:link w:val="BalloonText"/>
+  <w:style w:type="character" w:customStyle="1" w:styleId="a6">
+    <w:name w:val="Текст выноски Знак"/>
+    <w:basedOn w:val="a0"/>
+    <w:link w:val="a5"/>
     <w:uiPriority w:val="99"/>
     <w:semiHidden/>
     <w:rsid w:val="0034052A"/>
@@ -1829,10 +1847,10 @@
       <w:lang w:val="en-GB"/>
     </w:rPr>
   </w:style>
-  <w:style w:type="paragraph" w:styleId="TOC1">
+  <w:style w:type="paragraph" w:styleId="11">
     <w:name w:val="toc 1"/>
-    <w:basedOn w:val="Normal"/>
-    <w:next w:val="Normal"/>
+    <w:basedOn w:val="a"/>
+    <w:next w:val="a"/>
     <w:autoRedefine/>
     <w:uiPriority w:val="39"/>
     <w:unhideWhenUsed/>
@@ -1841,9 +1859,9 @@
       <w:spacing w:after="100"/>
     </w:pPr>
   </w:style>
-  <w:style w:type="character" w:styleId="Hyperlink">
+  <w:style w:type="character" w:styleId="a7">
     <w:name w:val="Hyperlink"/>
-    <w:basedOn w:val="DefaultParagraphFont"/>
+    <w:basedOn w:val="a0"/>
     <w:uiPriority w:val="99"/>
     <w:unhideWhenUsed/>
     <w:rsid w:val="0034052A"/>
@@ -1852,7 +1870,7 @@
       <w:u w:val="single"/>
     </w:rPr>
   </w:style>
-  <w:style w:type="paragraph" w:styleId="NoSpacing">
+  <w:style w:type="paragraph" w:styleId="a8">
     <w:name w:val="No Spacing"/>
     <w:uiPriority w:val="1"/>
     <w:qFormat/>
@@ -1886,7 +1904,7 @@
   </w:style>
   <w:style w:type="character" w:customStyle="1" w:styleId="MaintextChar">
     <w:name w:val="Main text Char"/>
-    <w:basedOn w:val="DefaultParagraphFont"/>
+    <w:basedOn w:val="a0"/>
     <w:link w:val="Maintext"/>
     <w:uiPriority w:val="1"/>
     <w:rsid w:val="0065387D"/>
@@ -2054,7 +2072,7 @@
     <w:lsdException w:name="Bibliography" w:uiPriority="37"/>
     <w:lsdException w:name="TOC Heading" w:uiPriority="39" w:qFormat="1"/>
   </w:latentStyles>
-  <w:style w:type="paragraph" w:default="1" w:styleId="Normal">
+  <w:style w:type="paragraph" w:default="1" w:styleId="a">
     <w:name w:val="Normal"/>
     <w:uiPriority w:val="1"/>
     <w:qFormat/>
@@ -2070,10 +2088,10 @@
       <w:lang w:val="en-GB"/>
     </w:rPr>
   </w:style>
-  <w:style w:type="paragraph" w:styleId="Heading1">
+  <w:style w:type="paragraph" w:styleId="1">
     <w:name w:val="heading 1"/>
-    <w:next w:val="Normal"/>
-    <w:link w:val="Heading1Char"/>
+    <w:next w:val="a"/>
+    <w:link w:val="10"/>
     <w:uiPriority w:val="9"/>
     <w:qFormat/>
     <w:rsid w:val="00005A3E"/>
@@ -2093,13 +2111,13 @@
       <w:lang w:val="en-GB"/>
     </w:rPr>
   </w:style>
-  <w:style w:type="character" w:default="1" w:styleId="DefaultParagraphFont">
+  <w:style w:type="character" w:default="1" w:styleId="a0">
     <w:name w:val="Default Paragraph Font"/>
     <w:uiPriority w:val="1"/>
     <w:semiHidden/>
     <w:unhideWhenUsed/>
   </w:style>
-  <w:style w:type="table" w:default="1" w:styleId="TableNormal">
+  <w:style w:type="table" w:default="1" w:styleId="a1">
     <w:name w:val="Normal Table"/>
     <w:uiPriority w:val="99"/>
     <w:semiHidden/>
@@ -2114,15 +2132,15 @@
       </w:tblCellMar>
     </w:tblPr>
   </w:style>
-  <w:style w:type="numbering" w:default="1" w:styleId="NoList">
+  <w:style w:type="numbering" w:default="1" w:styleId="a2">
     <w:name w:val="No List"/>
     <w:uiPriority w:val="99"/>
     <w:semiHidden/>
     <w:unhideWhenUsed/>
   </w:style>
-  <w:style w:type="table" w:styleId="TableGrid">
+  <w:style w:type="table" w:styleId="a3">
     <w:name w:val="Table Grid"/>
-    <w:basedOn w:val="TableNormal"/>
+    <w:basedOn w:val="a1"/>
     <w:uiPriority w:val="39"/>
     <w:rsid w:val="00AC2215"/>
     <w:pPr>
@@ -2145,10 +2163,10 @@
       </w:tblBorders>
     </w:tblPr>
   </w:style>
-  <w:style w:type="character" w:customStyle="1" w:styleId="Heading1Char">
-    <w:name w:val="Heading 1 Char"/>
-    <w:basedOn w:val="DefaultParagraphFont"/>
-    <w:link w:val="Heading1"/>
+  <w:style w:type="character" w:customStyle="1" w:styleId="10">
+    <w:name w:val="Заголовок 1 Знак"/>
+    <w:basedOn w:val="a0"/>
+    <w:link w:val="1"/>
     <w:uiPriority w:val="9"/>
     <w:rsid w:val="00005A3E"/>
     <w:rPr>
@@ -2161,10 +2179,10 @@
       <w:lang w:val="en-GB"/>
     </w:rPr>
   </w:style>
-  <w:style w:type="paragraph" w:styleId="TOCHeading">
+  <w:style w:type="paragraph" w:styleId="a4">
     <w:name w:val="TOC Heading"/>
-    <w:basedOn w:val="Heading1"/>
-    <w:next w:val="Normal"/>
+    <w:basedOn w:val="1"/>
+    <w:next w:val="a"/>
     <w:uiPriority w:val="39"/>
     <w:semiHidden/>
     <w:unhideWhenUsed/>
@@ -2178,10 +2196,10 @@
       <w:lang w:val="en-US" w:eastAsia="ja-JP"/>
     </w:rPr>
   </w:style>
-  <w:style w:type="paragraph" w:styleId="BalloonText">
+  <w:style w:type="paragraph" w:styleId="a5">
     <w:name w:val="Balloon Text"/>
-    <w:basedOn w:val="Normal"/>
-    <w:link w:val="BalloonTextChar"/>
+    <w:basedOn w:val="a"/>
+    <w:link w:val="a6"/>
     <w:uiPriority w:val="99"/>
     <w:semiHidden/>
     <w:unhideWhenUsed/>
@@ -2192,10 +2210,10 @@
       <w:szCs w:val="16"/>
     </w:rPr>
   </w:style>
-  <w:style w:type="character" w:customStyle="1" w:styleId="BalloonTextChar">
-    <w:name w:val="Balloon Text Char"/>
-    <w:basedOn w:val="DefaultParagraphFont"/>
-    <w:link w:val="BalloonText"/>
+  <w:style w:type="character" w:customStyle="1" w:styleId="a6">
+    <w:name w:val="Текст выноски Знак"/>
+    <w:basedOn w:val="a0"/>
+    <w:link w:val="a5"/>
     <w:uiPriority w:val="99"/>
     <w:semiHidden/>
     <w:rsid w:val="0034052A"/>
@@ -2206,10 +2224,10 @@
       <w:lang w:val="en-GB"/>
     </w:rPr>
   </w:style>
-  <w:style w:type="paragraph" w:styleId="TOC1">
+  <w:style w:type="paragraph" w:styleId="11">
     <w:name w:val="toc 1"/>
-    <w:basedOn w:val="Normal"/>
-    <w:next w:val="Normal"/>
+    <w:basedOn w:val="a"/>
+    <w:next w:val="a"/>
     <w:autoRedefine/>
     <w:uiPriority w:val="39"/>
     <w:unhideWhenUsed/>
@@ -2218,9 +2236,9 @@
       <w:spacing w:after="100"/>
     </w:pPr>
   </w:style>
-  <w:style w:type="character" w:styleId="Hyperlink">
+  <w:style w:type="character" w:styleId="a7">
     <w:name w:val="Hyperlink"/>
-    <w:basedOn w:val="DefaultParagraphFont"/>
+    <w:basedOn w:val="a0"/>
     <w:uiPriority w:val="99"/>
     <w:unhideWhenUsed/>
     <w:rsid w:val="0034052A"/>
@@ -2229,7 +2247,7 @@
       <w:u w:val="single"/>
     </w:rPr>
   </w:style>
-  <w:style w:type="paragraph" w:styleId="NoSpacing">
+  <w:style w:type="paragraph" w:styleId="a8">
     <w:name w:val="No Spacing"/>
     <w:uiPriority w:val="1"/>
     <w:qFormat/>
@@ -2263,7 +2281,7 @@
   </w:style>
   <w:style w:type="character" w:customStyle="1" w:styleId="MaintextChar">
     <w:name w:val="Main text Char"/>
-    <w:basedOn w:val="DefaultParagraphFont"/>
+    <w:basedOn w:val="a0"/>
     <w:link w:val="Maintext"/>
     <w:uiPriority w:val="1"/>
     <w:rsid w:val="0065387D"/>
@@ -2564,7 +2582,7 @@
   <a:extraClrSchemeLst/>
   <a:extLst>
     <a:ext uri="{05A4C25C-085E-4340-85A3-A5531E510DB2}">
-      <thm15:themeFamily xmlns="" xmlns:thm15="http://schemas.microsoft.com/office/thememl/2012/main" name="Office Theme" id="{62F939B6-93AF-4DB8-9C6B-D6C7DFDC589F}" vid="{4A3C46E8-61CC-4603-A589-7422A47A8E4A}"/>
+      <thm15:themeFamily xmlns:thm15="http://schemas.microsoft.com/office/thememl/2012/main" xmlns="" name="Office Theme" id="{62F939B6-93AF-4DB8-9C6B-D6C7DFDC589F}" vid="{4A3C46E8-61CC-4603-A589-7422A47A8E4A}"/>
     </a:ext>
   </a:extLst>
 </a:theme>
@@ -2575,7 +2593,7 @@
 </file>
 
 <file path=customXml/itemProps1.xml><?xml version="1.0" encoding="utf-8"?>
-<ds:datastoreItem xmlns:ds="http://schemas.openxmlformats.org/officeDocument/2006/customXml" ds:itemID="{F9CB47DE-16D4-4659-9C7A-02FBF3BD886C}">
+<ds:datastoreItem xmlns:ds="http://schemas.openxmlformats.org/officeDocument/2006/customXml" ds:itemID="{271D607F-656A-4DE5-BB3D-DF8D17CA33A9}">
   <ds:schemaRefs>
     <ds:schemaRef ds:uri="http://schemas.openxmlformats.org/officeDocument/2006/bibliography"/>
   </ds:schemaRefs>

</xml_diff>

<commit_message>
add clocks enable for ADCs and UART4, change course project theme
May later be used as timers
</commit_message>
<xml_diff>
--- a/РПЗ.docx
+++ b/РПЗ.docx
@@ -217,19 +217,11 @@
               </w:rPr>
               <w:t xml:space="preserve">(МГТУ им. </w:t>
             </w:r>
-            <w:proofErr w:type="spellStart"/>
             <w:r>
               <w:rPr>
                 <w:b/>
               </w:rPr>
-              <w:t>Н.Э</w:t>
-            </w:r>
-            <w:proofErr w:type="spellEnd"/>
-            <w:r>
-              <w:rPr>
-                <w:b/>
-              </w:rPr>
-              <w:t xml:space="preserve">. </w:t>
+              <w:t xml:space="preserve">Н.Э. </w:t>
             </w:r>
             <w:proofErr w:type="spellStart"/>
             <w:r>
@@ -270,7 +262,7 @@
     </w:p>
     <w:tbl>
       <w:tblPr>
-        <w:tblStyle w:val="a3"/>
+        <w:tblStyle w:val="TableGrid"/>
         <w:tblW w:w="0" w:type="auto"/>
         <w:tblBorders>
           <w:top w:val="none" w:sz="0" w:space="0" w:color="auto"/>
@@ -377,15 +369,7 @@
             </w:r>
             <w:proofErr w:type="spellEnd"/>
             <w:r>
-              <w:t xml:space="preserve"> (</w:t>
-            </w:r>
-            <w:proofErr w:type="spellStart"/>
-            <w:r>
-              <w:t>РЛ6</w:t>
-            </w:r>
-            <w:proofErr w:type="spellEnd"/>
-            <w:r>
-              <w:t>)»</w:t>
+              <w:t xml:space="preserve"> (РЛ6)»</w:t>
             </w:r>
           </w:p>
         </w:tc>
@@ -527,7 +511,25 @@
           <w:sz w:val="40"/>
           <w:lang w:val="ru-RU"/>
         </w:rPr>
-        <w:t>«Устройство аппаратного синтеза звука»</w:t>
+        <w:t xml:space="preserve">«Устройство </w:t>
+      </w:r>
+      <w:r>
+        <w:rPr>
+          <w:i/>
+          <w:sz w:val="40"/>
+          <w:lang w:val="ru-RU"/>
+        </w:rPr>
+        <w:t>программно-</w:t>
+      </w:r>
+      <w:bookmarkStart w:id="0" w:name="_GoBack"/>
+      <w:bookmarkEnd w:id="0"/>
+      <w:r>
+        <w:rPr>
+          <w:i/>
+          <w:sz w:val="40"/>
+          <w:lang w:val="ru-RU"/>
+        </w:rPr>
+        <w:t>аппаратного синтеза звука»</w:t>
       </w:r>
     </w:p>
     <w:p>
@@ -540,8 +542,6 @@
           <w:lang w:val="ru-RU"/>
         </w:rPr>
       </w:pPr>
-      <w:bookmarkStart w:id="0" w:name="_GoBack"/>
-      <w:bookmarkEnd w:id="0"/>
     </w:p>
     <w:p>
       <w:pPr>
@@ -638,7 +638,7 @@
     </w:p>
     <w:tbl>
       <w:tblPr>
-        <w:tblStyle w:val="a3"/>
+        <w:tblStyle w:val="TableGrid"/>
         <w:tblW w:w="0" w:type="auto"/>
         <w:tblBorders>
           <w:top w:val="none" w:sz="0" w:space="0" w:color="auto"/>
@@ -751,19 +751,11 @@
                 <w:lang w:val="ru-RU"/>
               </w:rPr>
             </w:pPr>
-            <w:proofErr w:type="spellStart"/>
-            <w:r>
-              <w:rPr>
-                <w:lang w:val="ru-RU"/>
-              </w:rPr>
-              <w:t>Г.С</w:t>
-            </w:r>
-            <w:proofErr w:type="spellEnd"/>
-            <w:r>
-              <w:rPr>
-                <w:lang w:val="ru-RU"/>
-              </w:rPr>
-              <w:t>. Сарайкин</w:t>
+            <w:r>
+              <w:rPr>
+                <w:lang w:val="ru-RU"/>
+              </w:rPr>
+              <w:t>Г.С. Сарайкин</w:t>
             </w:r>
           </w:p>
         </w:tc>
@@ -1279,7 +1271,7 @@
       <w:sdtContent>
         <w:p>
           <w:pPr>
-            <w:pStyle w:val="a4"/>
+            <w:pStyle w:val="TOCHeading"/>
             <w:rPr>
               <w:lang w:val="ru-RU"/>
             </w:rPr>
@@ -1293,7 +1285,7 @@
         </w:p>
         <w:p>
           <w:pPr>
-            <w:pStyle w:val="11"/>
+            <w:pStyle w:val="TOC1"/>
             <w:tabs>
               <w:tab w:val="right" w:leader="dot" w:pos="9345"/>
             </w:tabs>
@@ -1315,7 +1307,7 @@
           <w:hyperlink w:anchor="_Toc179367551" w:history="1">
             <w:r>
               <w:rPr>
-                <w:rStyle w:val="a7"/>
+                <w:rStyle w:val="Hyperlink"/>
                 <w:noProof/>
                 <w:lang w:val="ru-RU"/>
               </w:rPr>
@@ -1373,7 +1365,7 @@
         </w:p>
         <w:p>
           <w:pPr>
-            <w:pStyle w:val="11"/>
+            <w:pStyle w:val="TOC1"/>
             <w:tabs>
               <w:tab w:val="right" w:leader="dot" w:pos="9345"/>
             </w:tabs>
@@ -1386,7 +1378,7 @@
           <w:hyperlink w:anchor="_Toc179367552" w:history="1">
             <w:r>
               <w:rPr>
-                <w:rStyle w:val="a7"/>
+                <w:rStyle w:val="Hyperlink"/>
                 <w:noProof/>
                 <w:lang w:val="ru-RU"/>
               </w:rPr>
@@ -1467,7 +1459,7 @@
     </w:p>
     <w:p>
       <w:pPr>
-        <w:pStyle w:val="1"/>
+        <w:pStyle w:val="Heading1"/>
         <w:rPr>
           <w:lang w:val="ru-RU"/>
         </w:rPr>
@@ -1513,7 +1505,7 @@
     </w:p>
     <w:p>
       <w:pPr>
-        <w:pStyle w:val="1"/>
+        <w:pStyle w:val="Heading1"/>
         <w:rPr>
           <w:lang w:val="ru-RU"/>
         </w:rPr>
@@ -1695,7 +1687,7 @@
     <w:lsdException w:name="Bibliography" w:uiPriority="37"/>
     <w:lsdException w:name="TOC Heading" w:uiPriority="39" w:qFormat="1"/>
   </w:latentStyles>
-  <w:style w:type="paragraph" w:default="1" w:styleId="a">
+  <w:style w:type="paragraph" w:default="1" w:styleId="Normal">
     <w:name w:val="Normal"/>
     <w:uiPriority w:val="1"/>
     <w:qFormat/>
@@ -1711,10 +1703,10 @@
       <w:lang w:val="en-GB"/>
     </w:rPr>
   </w:style>
-  <w:style w:type="paragraph" w:styleId="1">
+  <w:style w:type="paragraph" w:styleId="Heading1">
     <w:name w:val="heading 1"/>
-    <w:next w:val="a"/>
-    <w:link w:val="10"/>
+    <w:next w:val="Normal"/>
+    <w:link w:val="Heading1Char"/>
     <w:uiPriority w:val="9"/>
     <w:qFormat/>
     <w:rsid w:val="00005A3E"/>
@@ -1734,13 +1726,13 @@
       <w:lang w:val="en-GB"/>
     </w:rPr>
   </w:style>
-  <w:style w:type="character" w:default="1" w:styleId="a0">
+  <w:style w:type="character" w:default="1" w:styleId="DefaultParagraphFont">
     <w:name w:val="Default Paragraph Font"/>
     <w:uiPriority w:val="1"/>
     <w:semiHidden/>
     <w:unhideWhenUsed/>
   </w:style>
-  <w:style w:type="table" w:default="1" w:styleId="a1">
+  <w:style w:type="table" w:default="1" w:styleId="TableNormal">
     <w:name w:val="Normal Table"/>
     <w:uiPriority w:val="99"/>
     <w:semiHidden/>
@@ -1755,15 +1747,15 @@
       </w:tblCellMar>
     </w:tblPr>
   </w:style>
-  <w:style w:type="numbering" w:default="1" w:styleId="a2">
+  <w:style w:type="numbering" w:default="1" w:styleId="NoList">
     <w:name w:val="No List"/>
     <w:uiPriority w:val="99"/>
     <w:semiHidden/>
     <w:unhideWhenUsed/>
   </w:style>
-  <w:style w:type="table" w:styleId="a3">
+  <w:style w:type="table" w:styleId="TableGrid">
     <w:name w:val="Table Grid"/>
-    <w:basedOn w:val="a1"/>
+    <w:basedOn w:val="TableNormal"/>
     <w:uiPriority w:val="39"/>
     <w:rsid w:val="00AC2215"/>
     <w:pPr>
@@ -1786,10 +1778,10 @@
       </w:tblBorders>
     </w:tblPr>
   </w:style>
-  <w:style w:type="character" w:customStyle="1" w:styleId="10">
-    <w:name w:val="Заголовок 1 Знак"/>
-    <w:basedOn w:val="a0"/>
-    <w:link w:val="1"/>
+  <w:style w:type="character" w:customStyle="1" w:styleId="Heading1Char">
+    <w:name w:val="Heading 1 Char"/>
+    <w:basedOn w:val="DefaultParagraphFont"/>
+    <w:link w:val="Heading1"/>
     <w:uiPriority w:val="9"/>
     <w:rsid w:val="00005A3E"/>
     <w:rPr>
@@ -1802,10 +1794,10 @@
       <w:lang w:val="en-GB"/>
     </w:rPr>
   </w:style>
-  <w:style w:type="paragraph" w:styleId="a4">
+  <w:style w:type="paragraph" w:styleId="TOCHeading">
     <w:name w:val="TOC Heading"/>
-    <w:basedOn w:val="1"/>
-    <w:next w:val="a"/>
+    <w:basedOn w:val="Heading1"/>
+    <w:next w:val="Normal"/>
     <w:uiPriority w:val="39"/>
     <w:semiHidden/>
     <w:unhideWhenUsed/>
@@ -1819,10 +1811,10 @@
       <w:lang w:val="en-US" w:eastAsia="ja-JP"/>
     </w:rPr>
   </w:style>
-  <w:style w:type="paragraph" w:styleId="a5">
+  <w:style w:type="paragraph" w:styleId="BalloonText">
     <w:name w:val="Balloon Text"/>
-    <w:basedOn w:val="a"/>
-    <w:link w:val="a6"/>
+    <w:basedOn w:val="Normal"/>
+    <w:link w:val="BalloonTextChar"/>
     <w:uiPriority w:val="99"/>
     <w:semiHidden/>
     <w:unhideWhenUsed/>
@@ -1833,10 +1825,10 @@
       <w:szCs w:val="16"/>
     </w:rPr>
   </w:style>
-  <w:style w:type="character" w:customStyle="1" w:styleId="a6">
-    <w:name w:val="Текст выноски Знак"/>
-    <w:basedOn w:val="a0"/>
-    <w:link w:val="a5"/>
+  <w:style w:type="character" w:customStyle="1" w:styleId="BalloonTextChar">
+    <w:name w:val="Balloon Text Char"/>
+    <w:basedOn w:val="DefaultParagraphFont"/>
+    <w:link w:val="BalloonText"/>
     <w:uiPriority w:val="99"/>
     <w:semiHidden/>
     <w:rsid w:val="0034052A"/>
@@ -1847,10 +1839,10 @@
       <w:lang w:val="en-GB"/>
     </w:rPr>
   </w:style>
-  <w:style w:type="paragraph" w:styleId="11">
+  <w:style w:type="paragraph" w:styleId="TOC1">
     <w:name w:val="toc 1"/>
-    <w:basedOn w:val="a"/>
-    <w:next w:val="a"/>
+    <w:basedOn w:val="Normal"/>
+    <w:next w:val="Normal"/>
     <w:autoRedefine/>
     <w:uiPriority w:val="39"/>
     <w:unhideWhenUsed/>
@@ -1859,9 +1851,9 @@
       <w:spacing w:after="100"/>
     </w:pPr>
   </w:style>
-  <w:style w:type="character" w:styleId="a7">
+  <w:style w:type="character" w:styleId="Hyperlink">
     <w:name w:val="Hyperlink"/>
-    <w:basedOn w:val="a0"/>
+    <w:basedOn w:val="DefaultParagraphFont"/>
     <w:uiPriority w:val="99"/>
     <w:unhideWhenUsed/>
     <w:rsid w:val="0034052A"/>
@@ -1870,7 +1862,7 @@
       <w:u w:val="single"/>
     </w:rPr>
   </w:style>
-  <w:style w:type="paragraph" w:styleId="a8">
+  <w:style w:type="paragraph" w:styleId="NoSpacing">
     <w:name w:val="No Spacing"/>
     <w:uiPriority w:val="1"/>
     <w:qFormat/>
@@ -1904,7 +1896,7 @@
   </w:style>
   <w:style w:type="character" w:customStyle="1" w:styleId="MaintextChar">
     <w:name w:val="Main text Char"/>
-    <w:basedOn w:val="a0"/>
+    <w:basedOn w:val="DefaultParagraphFont"/>
     <w:link w:val="Maintext"/>
     <w:uiPriority w:val="1"/>
     <w:rsid w:val="0065387D"/>
@@ -2072,7 +2064,7 @@
     <w:lsdException w:name="Bibliography" w:uiPriority="37"/>
     <w:lsdException w:name="TOC Heading" w:uiPriority="39" w:qFormat="1"/>
   </w:latentStyles>
-  <w:style w:type="paragraph" w:default="1" w:styleId="a">
+  <w:style w:type="paragraph" w:default="1" w:styleId="Normal">
     <w:name w:val="Normal"/>
     <w:uiPriority w:val="1"/>
     <w:qFormat/>
@@ -2088,10 +2080,10 @@
       <w:lang w:val="en-GB"/>
     </w:rPr>
   </w:style>
-  <w:style w:type="paragraph" w:styleId="1">
+  <w:style w:type="paragraph" w:styleId="Heading1">
     <w:name w:val="heading 1"/>
-    <w:next w:val="a"/>
-    <w:link w:val="10"/>
+    <w:next w:val="Normal"/>
+    <w:link w:val="Heading1Char"/>
     <w:uiPriority w:val="9"/>
     <w:qFormat/>
     <w:rsid w:val="00005A3E"/>
@@ -2111,13 +2103,13 @@
       <w:lang w:val="en-GB"/>
     </w:rPr>
   </w:style>
-  <w:style w:type="character" w:default="1" w:styleId="a0">
+  <w:style w:type="character" w:default="1" w:styleId="DefaultParagraphFont">
     <w:name w:val="Default Paragraph Font"/>
     <w:uiPriority w:val="1"/>
     <w:semiHidden/>
     <w:unhideWhenUsed/>
   </w:style>
-  <w:style w:type="table" w:default="1" w:styleId="a1">
+  <w:style w:type="table" w:default="1" w:styleId="TableNormal">
     <w:name w:val="Normal Table"/>
     <w:uiPriority w:val="99"/>
     <w:semiHidden/>
@@ -2132,15 +2124,15 @@
       </w:tblCellMar>
     </w:tblPr>
   </w:style>
-  <w:style w:type="numbering" w:default="1" w:styleId="a2">
+  <w:style w:type="numbering" w:default="1" w:styleId="NoList">
     <w:name w:val="No List"/>
     <w:uiPriority w:val="99"/>
     <w:semiHidden/>
     <w:unhideWhenUsed/>
   </w:style>
-  <w:style w:type="table" w:styleId="a3">
+  <w:style w:type="table" w:styleId="TableGrid">
     <w:name w:val="Table Grid"/>
-    <w:basedOn w:val="a1"/>
+    <w:basedOn w:val="TableNormal"/>
     <w:uiPriority w:val="39"/>
     <w:rsid w:val="00AC2215"/>
     <w:pPr>
@@ -2163,10 +2155,10 @@
       </w:tblBorders>
     </w:tblPr>
   </w:style>
-  <w:style w:type="character" w:customStyle="1" w:styleId="10">
-    <w:name w:val="Заголовок 1 Знак"/>
-    <w:basedOn w:val="a0"/>
-    <w:link w:val="1"/>
+  <w:style w:type="character" w:customStyle="1" w:styleId="Heading1Char">
+    <w:name w:val="Heading 1 Char"/>
+    <w:basedOn w:val="DefaultParagraphFont"/>
+    <w:link w:val="Heading1"/>
     <w:uiPriority w:val="9"/>
     <w:rsid w:val="00005A3E"/>
     <w:rPr>
@@ -2179,10 +2171,10 @@
       <w:lang w:val="en-GB"/>
     </w:rPr>
   </w:style>
-  <w:style w:type="paragraph" w:styleId="a4">
+  <w:style w:type="paragraph" w:styleId="TOCHeading">
     <w:name w:val="TOC Heading"/>
-    <w:basedOn w:val="1"/>
-    <w:next w:val="a"/>
+    <w:basedOn w:val="Heading1"/>
+    <w:next w:val="Normal"/>
     <w:uiPriority w:val="39"/>
     <w:semiHidden/>
     <w:unhideWhenUsed/>
@@ -2196,10 +2188,10 @@
       <w:lang w:val="en-US" w:eastAsia="ja-JP"/>
     </w:rPr>
   </w:style>
-  <w:style w:type="paragraph" w:styleId="a5">
+  <w:style w:type="paragraph" w:styleId="BalloonText">
     <w:name w:val="Balloon Text"/>
-    <w:basedOn w:val="a"/>
-    <w:link w:val="a6"/>
+    <w:basedOn w:val="Normal"/>
+    <w:link w:val="BalloonTextChar"/>
     <w:uiPriority w:val="99"/>
     <w:semiHidden/>
     <w:unhideWhenUsed/>
@@ -2210,10 +2202,10 @@
       <w:szCs w:val="16"/>
     </w:rPr>
   </w:style>
-  <w:style w:type="character" w:customStyle="1" w:styleId="a6">
-    <w:name w:val="Текст выноски Знак"/>
-    <w:basedOn w:val="a0"/>
-    <w:link w:val="a5"/>
+  <w:style w:type="character" w:customStyle="1" w:styleId="BalloonTextChar">
+    <w:name w:val="Balloon Text Char"/>
+    <w:basedOn w:val="DefaultParagraphFont"/>
+    <w:link w:val="BalloonText"/>
     <w:uiPriority w:val="99"/>
     <w:semiHidden/>
     <w:rsid w:val="0034052A"/>
@@ -2224,10 +2216,10 @@
       <w:lang w:val="en-GB"/>
     </w:rPr>
   </w:style>
-  <w:style w:type="paragraph" w:styleId="11">
+  <w:style w:type="paragraph" w:styleId="TOC1">
     <w:name w:val="toc 1"/>
-    <w:basedOn w:val="a"/>
-    <w:next w:val="a"/>
+    <w:basedOn w:val="Normal"/>
+    <w:next w:val="Normal"/>
     <w:autoRedefine/>
     <w:uiPriority w:val="39"/>
     <w:unhideWhenUsed/>
@@ -2236,9 +2228,9 @@
       <w:spacing w:after="100"/>
     </w:pPr>
   </w:style>
-  <w:style w:type="character" w:styleId="a7">
+  <w:style w:type="character" w:styleId="Hyperlink">
     <w:name w:val="Hyperlink"/>
-    <w:basedOn w:val="a0"/>
+    <w:basedOn w:val="DefaultParagraphFont"/>
     <w:uiPriority w:val="99"/>
     <w:unhideWhenUsed/>
     <w:rsid w:val="0034052A"/>
@@ -2247,7 +2239,7 @@
       <w:u w:val="single"/>
     </w:rPr>
   </w:style>
-  <w:style w:type="paragraph" w:styleId="a8">
+  <w:style w:type="paragraph" w:styleId="NoSpacing">
     <w:name w:val="No Spacing"/>
     <w:uiPriority w:val="1"/>
     <w:qFormat/>
@@ -2281,7 +2273,7 @@
   </w:style>
   <w:style w:type="character" w:customStyle="1" w:styleId="MaintextChar">
     <w:name w:val="Main text Char"/>
-    <w:basedOn w:val="a0"/>
+    <w:basedOn w:val="DefaultParagraphFont"/>
     <w:link w:val="Maintext"/>
     <w:uiPriority w:val="1"/>
     <w:rsid w:val="0065387D"/>
@@ -2582,7 +2574,7 @@
   <a:extraClrSchemeLst/>
   <a:extLst>
     <a:ext uri="{05A4C25C-085E-4340-85A3-A5531E510DB2}">
-      <thm15:themeFamily xmlns:thm15="http://schemas.microsoft.com/office/thememl/2012/main" xmlns="" name="Office Theme" id="{62F939B6-93AF-4DB8-9C6B-D6C7DFDC589F}" vid="{4A3C46E8-61CC-4603-A589-7422A47A8E4A}"/>
+      <thm15:themeFamily xmlns="" xmlns:thm15="http://schemas.microsoft.com/office/thememl/2012/main" name="Office Theme" id="{62F939B6-93AF-4DB8-9C6B-D6C7DFDC589F}" vid="{4A3C46E8-61CC-4603-A589-7422A47A8E4A}"/>
     </a:ext>
   </a:extLst>
 </a:theme>
@@ -2593,7 +2585,7 @@
 </file>
 
 <file path=customXml/itemProps1.xml><?xml version="1.0" encoding="utf-8"?>
-<ds:datastoreItem xmlns:ds="http://schemas.openxmlformats.org/officeDocument/2006/customXml" ds:itemID="{271D607F-656A-4DE5-BB3D-DF8D17CA33A9}">
+<ds:datastoreItem xmlns:ds="http://schemas.openxmlformats.org/officeDocument/2006/customXml" ds:itemID="{8CAEF055-ECFC-44FE-8BF1-916BB10D837E}">
   <ds:schemaRefs>
     <ds:schemaRef ds:uri="http://schemas.openxmlformats.org/officeDocument/2006/bibliography"/>
   </ds:schemaRefs>

</xml_diff>

<commit_message>
fix uart comms, place interrupt handlers in ccmram, AD9833 works
</commit_message>
<xml_diff>
--- a/РПЗ.docx
+++ b/РПЗ.docx
@@ -217,11 +217,19 @@
               </w:rPr>
               <w:t xml:space="preserve">(МГТУ им. </w:t>
             </w:r>
+            <w:proofErr w:type="spellStart"/>
             <w:r>
               <w:rPr>
                 <w:b/>
               </w:rPr>
-              <w:t xml:space="preserve">Н.Э. </w:t>
+              <w:t>Н.Э</w:t>
+            </w:r>
+            <w:proofErr w:type="spellEnd"/>
+            <w:r>
+              <w:rPr>
+                <w:b/>
+              </w:rPr>
+              <w:t xml:space="preserve">. </w:t>
             </w:r>
             <w:proofErr w:type="spellStart"/>
             <w:r>
@@ -262,7 +270,7 @@
     </w:p>
     <w:tbl>
       <w:tblPr>
-        <w:tblStyle w:val="TableGrid"/>
+        <w:tblStyle w:val="a3"/>
         <w:tblW w:w="0" w:type="auto"/>
         <w:tblBorders>
           <w:top w:val="none" w:sz="0" w:space="0" w:color="auto"/>
@@ -369,7 +377,15 @@
             </w:r>
             <w:proofErr w:type="spellEnd"/>
             <w:r>
-              <w:t xml:space="preserve"> (РЛ6)»</w:t>
+              <w:t xml:space="preserve"> (</w:t>
+            </w:r>
+            <w:proofErr w:type="spellStart"/>
+            <w:r>
+              <w:t>РЛ6</w:t>
+            </w:r>
+            <w:proofErr w:type="spellEnd"/>
+            <w:r>
+              <w:t>)»</w:t>
             </w:r>
           </w:p>
         </w:tc>
@@ -502,7 +518,7 @@
         <w:rPr>
           <w:i/>
           <w:sz w:val="40"/>
-          <w:lang w:val="en-US"/>
+          <w:lang w:val="ru-RU"/>
         </w:rPr>
       </w:pPr>
       <w:r>
@@ -521,8 +537,6 @@
         </w:rPr>
         <w:t>программно-</w:t>
       </w:r>
-      <w:bookmarkStart w:id="0" w:name="_GoBack"/>
-      <w:bookmarkEnd w:id="0"/>
       <w:r>
         <w:rPr>
           <w:i/>
@@ -550,7 +564,7 @@
           <w:b/>
           <w:i/>
           <w:sz w:val="40"/>
-          <w:lang w:val="en-US"/>
+          <w:lang w:val="ru-RU"/>
         </w:rPr>
       </w:pPr>
     </w:p>
@@ -638,7 +652,7 @@
     </w:p>
     <w:tbl>
       <w:tblPr>
-        <w:tblStyle w:val="TableGrid"/>
+        <w:tblStyle w:val="a3"/>
         <w:tblW w:w="0" w:type="auto"/>
         <w:tblBorders>
           <w:top w:val="none" w:sz="0" w:space="0" w:color="auto"/>
@@ -1271,7 +1285,7 @@
       <w:sdtContent>
         <w:p>
           <w:pPr>
-            <w:pStyle w:val="TOCHeading"/>
+            <w:pStyle w:val="a4"/>
             <w:rPr>
               <w:lang w:val="ru-RU"/>
             </w:rPr>
@@ -1285,7 +1299,7 @@
         </w:p>
         <w:p>
           <w:pPr>
-            <w:pStyle w:val="TOC1"/>
+            <w:pStyle w:val="11"/>
             <w:tabs>
               <w:tab w:val="right" w:leader="dot" w:pos="9345"/>
             </w:tabs>
@@ -1307,7 +1321,7 @@
           <w:hyperlink w:anchor="_Toc179367551" w:history="1">
             <w:r>
               <w:rPr>
-                <w:rStyle w:val="Hyperlink"/>
+                <w:rStyle w:val="a7"/>
                 <w:noProof/>
                 <w:lang w:val="ru-RU"/>
               </w:rPr>
@@ -1365,7 +1379,7 @@
         </w:p>
         <w:p>
           <w:pPr>
-            <w:pStyle w:val="TOC1"/>
+            <w:pStyle w:val="11"/>
             <w:tabs>
               <w:tab w:val="right" w:leader="dot" w:pos="9345"/>
             </w:tabs>
@@ -1378,7 +1392,7 @@
           <w:hyperlink w:anchor="_Toc179367552" w:history="1">
             <w:r>
               <w:rPr>
-                <w:rStyle w:val="Hyperlink"/>
+                <w:rStyle w:val="a7"/>
                 <w:noProof/>
                 <w:lang w:val="ru-RU"/>
               </w:rPr>
@@ -1459,13 +1473,13 @@
     </w:p>
     <w:p>
       <w:pPr>
-        <w:pStyle w:val="Heading1"/>
-        <w:rPr>
-          <w:lang w:val="ru-RU"/>
-        </w:rPr>
-      </w:pPr>
-      <w:bookmarkStart w:id="1" w:name="_Toc179367533"/>
-      <w:bookmarkStart w:id="2" w:name="_Toc179367551"/>
+        <w:pStyle w:val="1"/>
+        <w:rPr>
+          <w:lang w:val="ru-RU"/>
+        </w:rPr>
+      </w:pPr>
+      <w:bookmarkStart w:id="0" w:name="_Toc179367533"/>
+      <w:bookmarkStart w:id="1" w:name="_Toc179367551"/>
       <w:r>
         <w:rPr>
           <w:lang w:val="ru-RU"/>
@@ -1473,8 +1487,8 @@
         <w:lastRenderedPageBreak/>
         <w:t>Введение</w:t>
       </w:r>
+      <w:bookmarkEnd w:id="0"/>
       <w:bookmarkEnd w:id="1"/>
-      <w:bookmarkEnd w:id="2"/>
     </w:p>
     <w:p>
       <w:pPr>
@@ -1488,7 +1502,70 @@
         <w:spacing w:after="276"/>
       </w:pPr>
       <w:r>
-        <w:t>В данной работе будет продемонстрировано применение микроконтроллера для реализации синтеза звука различными методами с максимальным использованием аппаратных средств микроконтроллера и внешних устройств.</w:t>
+        <w:t>На</w:t>
+      </w:r>
+      <w:r>
+        <w:t xml:space="preserve"> микроконтроллер</w:t>
+      </w:r>
+      <w:r>
+        <w:t>е</w:t>
+      </w:r>
+      <w:r>
+        <w:t xml:space="preserve"> реализ</w:t>
+      </w:r>
+      <w:r>
+        <w:t>ован синтез</w:t>
+      </w:r>
+      <w:r>
+        <w:t xml:space="preserve"> методами</w:t>
+      </w:r>
+      <w:r>
+        <w:t xml:space="preserve"> </w:t>
+      </w:r>
+      <w:r>
+        <w:rPr>
+          <w:lang w:val="en-US"/>
+        </w:rPr>
+        <w:t>DDS</w:t>
+      </w:r>
+      <w:r>
+        <w:t xml:space="preserve"> и</w:t>
+      </w:r>
+      <w:r>
+        <w:t xml:space="preserve"> </w:t>
+      </w:r>
+      <w:proofErr w:type="spellStart"/>
+      <w:r>
+        <w:t>ШИМ</w:t>
+      </w:r>
+      <w:proofErr w:type="spellEnd"/>
+      <w:r>
+        <w:t xml:space="preserve">, также </w:t>
+      </w:r>
+      <w:r>
+        <w:t xml:space="preserve">реализован </w:t>
+      </w:r>
+      <w:proofErr w:type="spellStart"/>
+      <w:r>
+        <w:t>сэмплерный</w:t>
+      </w:r>
+      <w:proofErr w:type="spellEnd"/>
+      <w:r>
+        <w:t xml:space="preserve"> синтез</w:t>
+      </w:r>
+      <w:r>
+        <w:t>.</w:t>
+      </w:r>
+      <w:r>
+        <w:t xml:space="preserve"> Данный синтезатор реализован </w:t>
+      </w:r>
+      <w:proofErr w:type="spellStart"/>
+      <w:r>
+        <w:t>аппаратно</w:t>
+      </w:r>
+      <w:proofErr w:type="spellEnd"/>
+      <w:r>
+        <w:t xml:space="preserve"> с программным управлением, что позволяет достичь управления тембром и громкостью каналов во времени.</w:t>
       </w:r>
     </w:p>
     <w:p>
@@ -1497,33 +1574,571 @@
         <w:spacing w:after="276"/>
       </w:pPr>
       <w:r>
-        <w:t xml:space="preserve">Главной проблемой является хранение </w:t>
-      </w:r>
-      <w:r>
-        <w:t>данных для воспроизведения музыки. Микроконтроллер не обладает достаточным объёмом постоянной и оперативной памяти для хранения последовательности настроек синтеза, поэтому необходимо использование внешней памяти.</w:t>
-      </w:r>
-    </w:p>
-    <w:p>
-      <w:pPr>
-        <w:pStyle w:val="Heading1"/>
-        <w:rPr>
-          <w:lang w:val="ru-RU"/>
-        </w:rPr>
-      </w:pPr>
-      <w:bookmarkStart w:id="3" w:name="_Toc179367534"/>
-      <w:bookmarkStart w:id="4" w:name="_Toc179367552"/>
-      <w:r>
-        <w:rPr>
-          <w:lang w:val="ru-RU"/>
-        </w:rPr>
+        <w:t>Реализовано семь звуковых каналов, сигналы которых суммируются и подаются на звуковой разъём.</w:t>
+      </w:r>
+    </w:p>
+    <w:p>
+      <w:pPr>
+        <w:widowControl/>
+        <w:autoSpaceDE/>
+        <w:autoSpaceDN/>
+        <w:spacing w:after="160" w:line="259" w:lineRule="auto"/>
+        <w:rPr>
+          <w:sz w:val="28"/>
+          <w:lang w:val="ru-RU"/>
+        </w:rPr>
+      </w:pPr>
+      <w:r>
+        <w:rPr>
+          <w:lang w:val="ru-RU"/>
+        </w:rPr>
+        <w:br w:type="page"/>
+      </w:r>
+    </w:p>
+    <w:p>
+      <w:pPr>
+        <w:pStyle w:val="1"/>
+        <w:rPr>
+          <w:lang w:val="ru-RU"/>
+        </w:rPr>
+      </w:pPr>
+      <w:bookmarkStart w:id="2" w:name="_Toc179367534"/>
+      <w:bookmarkStart w:id="3" w:name="_Toc179367552"/>
+      <w:r>
+        <w:rPr>
+          <w:lang w:val="ru-RU"/>
+        </w:rPr>
+        <w:lastRenderedPageBreak/>
         <w:t>1 Глава 1</w:t>
       </w:r>
+      <w:bookmarkEnd w:id="2"/>
       <w:bookmarkEnd w:id="3"/>
+    </w:p>
+    <w:p>
+      <w:pPr>
+        <w:rPr>
+          <w:lang w:val="ru-RU"/>
+        </w:rPr>
+      </w:pPr>
+    </w:p>
+    <w:p>
+      <w:pPr>
+        <w:pStyle w:val="Maintext"/>
+        <w:spacing w:after="276"/>
+      </w:pPr>
+      <w:r>
+        <w:t xml:space="preserve">Цель работы — разработать устройство, генерирующее звук при помощи </w:t>
+      </w:r>
+      <w:proofErr w:type="spellStart"/>
+      <w:r>
+        <w:t>сэмплерного</w:t>
+      </w:r>
+      <w:proofErr w:type="spellEnd"/>
+      <w:r>
+        <w:t xml:space="preserve"> синтеза, а также методами </w:t>
+      </w:r>
+      <w:r>
+        <w:rPr>
+          <w:lang w:val="en-US"/>
+        </w:rPr>
+        <w:t>DDS</w:t>
+      </w:r>
+      <w:r>
+        <w:t xml:space="preserve"> и </w:t>
+      </w:r>
+      <w:proofErr w:type="spellStart"/>
+      <w:r>
+        <w:t>ШИМ</w:t>
+      </w:r>
+      <w:proofErr w:type="spellEnd"/>
+      <w:r>
+        <w:t>.</w:t>
+      </w:r>
+    </w:p>
+    <w:p>
+      <w:pPr>
+        <w:pStyle w:val="Maintext"/>
+        <w:spacing w:after="276"/>
+      </w:pPr>
+      <w:r>
+        <w:t>Назначение устройства — генерация семи сигналов, которые впоследствии суммируются и подаются на звуковой разъём.</w:t>
+      </w:r>
+    </w:p>
+    <w:p>
+      <w:pPr>
+        <w:pStyle w:val="Maintext"/>
+        <w:spacing w:after="276"/>
+      </w:pPr>
+      <w:proofErr w:type="gramStart"/>
+      <w:r>
+        <w:t xml:space="preserve">Устройство генерирует звук следующими способами: внешние </w:t>
+      </w:r>
+      <w:r>
+        <w:rPr>
+          <w:lang w:val="en-US"/>
+        </w:rPr>
+        <w:t>DDS</w:t>
+      </w:r>
+      <w:r>
+        <w:t>-</w:t>
+      </w:r>
+      <w:r>
+        <w:t xml:space="preserve">генераторы (синус, треугольная и квадратная волны), внутренние таймеры микроконтроллера, генерация </w:t>
+      </w:r>
+      <w:proofErr w:type="spellStart"/>
+      <w:r>
+        <w:t>ШИМ</w:t>
+      </w:r>
+      <w:proofErr w:type="spellEnd"/>
+      <w:r>
+        <w:t xml:space="preserve">-сигнала (прямоугольная волна с изменяемым коэффициентом заполнения), внешний генератор шума (псевдо-белый шум), внутренние таймеры микроконтроллера в связке с внутренними </w:t>
+      </w:r>
+      <w:proofErr w:type="spellStart"/>
+      <w:r>
+        <w:t>ЦАПами</w:t>
+      </w:r>
+      <w:proofErr w:type="spellEnd"/>
+      <w:r>
+        <w:t xml:space="preserve"> (волновые таблицы и </w:t>
+      </w:r>
+      <w:proofErr w:type="spellStart"/>
+      <w:r>
+        <w:t>сэмплы</w:t>
+      </w:r>
+      <w:proofErr w:type="spellEnd"/>
+      <w:r>
+        <w:t>).</w:t>
+      </w:r>
+      <w:proofErr w:type="gramEnd"/>
+      <w:r>
+        <w:t xml:space="preserve"> Эти сигналы проходят через </w:t>
+      </w:r>
+      <w:proofErr w:type="spellStart"/>
+      <w:r>
+        <w:t>программно</w:t>
+      </w:r>
+      <w:proofErr w:type="spellEnd"/>
+      <w:r>
+        <w:t xml:space="preserve"> управляемые аттенюаторы, что позволяет задавать уровень и </w:t>
+      </w:r>
+      <w:proofErr w:type="gramStart"/>
+      <w:r>
+        <w:t>огибающую</w:t>
+      </w:r>
+      <w:proofErr w:type="gramEnd"/>
+      <w:r>
+        <w:t xml:space="preserve"> громкости.</w:t>
+      </w:r>
+    </w:p>
+    <w:p>
+      <w:pPr>
+        <w:pStyle w:val="Maintext"/>
+        <w:spacing w:after="276"/>
+      </w:pPr>
+      <w:r>
+        <w:t>Метод</w:t>
+      </w:r>
+      <w:r>
+        <w:t xml:space="preserve"> </w:t>
+      </w:r>
+      <w:r>
+        <w:t>синтеза</w:t>
+      </w:r>
+      <w:r>
+        <w:t xml:space="preserve"> </w:t>
+      </w:r>
+      <w:r>
+        <w:rPr>
+          <w:lang w:val="en-US"/>
+        </w:rPr>
+        <w:t>DDS</w:t>
+      </w:r>
+      <w:r>
+        <w:t xml:space="preserve"> (</w:t>
+      </w:r>
+      <w:r>
+        <w:t>англ</w:t>
+      </w:r>
+      <w:r>
+        <w:t xml:space="preserve">. </w:t>
+      </w:r>
+      <w:r>
+        <w:rPr>
+          <w:lang w:val="en-US"/>
+        </w:rPr>
+        <w:t>Direct</w:t>
+      </w:r>
+      <w:r>
+        <w:t xml:space="preserve"> </w:t>
+      </w:r>
+      <w:r>
+        <w:rPr>
+          <w:lang w:val="en-US"/>
+        </w:rPr>
+        <w:t>Digital</w:t>
+      </w:r>
+      <w:r>
+        <w:t xml:space="preserve"> </w:t>
+      </w:r>
+      <w:r>
+        <w:rPr>
+          <w:lang w:val="en-US"/>
+        </w:rPr>
+        <w:t>Synthesis</w:t>
+      </w:r>
+      <w:r>
+        <w:t xml:space="preserve">, </w:t>
+      </w:r>
+      <w:r>
+        <w:t>прямой</w:t>
+      </w:r>
+      <w:r>
+        <w:t xml:space="preserve"> </w:t>
+      </w:r>
+      <w:r>
+        <w:t>синтез</w:t>
+      </w:r>
+      <w:r>
+        <w:t xml:space="preserve"> </w:t>
+      </w:r>
+      <w:r>
+        <w:t>звука</w:t>
+      </w:r>
+      <w:r>
+        <w:t>)</w:t>
+      </w:r>
+      <w:r>
+        <w:t xml:space="preserve"> заключается в формировании сигнала при помощи </w:t>
+      </w:r>
+      <w:r>
+        <w:t xml:space="preserve">преобразования </w:t>
+      </w:r>
+      <w:r>
+        <w:t xml:space="preserve"> цифрового значения фазы в </w:t>
+      </w:r>
+      <w:r>
+        <w:t xml:space="preserve">цифровые </w:t>
+      </w:r>
+      <w:r>
+        <w:t>значения мгновенной амплитуды по определённому закону.</w:t>
+      </w:r>
+      <w:r>
+        <w:t xml:space="preserve"> Фаза задаётся при помощи регистра аккумулятора фазы, к значению в котором с каждым тактом системной частоты прибавляется значение регистра, хранящего текущую настройку частоты. Благодаря тому, что регистр фазы переполняется (при сложении разряд переполнения отбрасывается), достигается циклическое нарастание значения фазы в регистре. Это позволяет синтезировать повторяющуюся во времени волну, установив закон соответствия выходной амплитуды текущему значению фазы.</w:t>
+      </w:r>
+    </w:p>
+    <w:p>
+      <w:pPr>
+        <w:pStyle w:val="Maintext"/>
+        <w:spacing w:after="276"/>
+      </w:pPr>
+      <w:r>
+        <w:t xml:space="preserve">Синтез </w:t>
+      </w:r>
+      <w:proofErr w:type="spellStart"/>
+      <w:r>
+        <w:t>ШИМ</w:t>
+      </w:r>
+      <w:proofErr w:type="spellEnd"/>
+      <w:r>
+        <w:t xml:space="preserve">-сигнала при помощи таймера микроконтроллера заключается в создании выходного </w:t>
+      </w:r>
+      <w:proofErr w:type="spellStart"/>
+      <w:r>
+        <w:t>ШИМ</w:t>
+      </w:r>
+      <w:proofErr w:type="spellEnd"/>
+      <w:r>
+        <w:t xml:space="preserve">-сигнала на основании текущих значений коэффициента заполнения и периода импульсов. Эти значения хранятся в регистрах таймера, реализованного внутри микроконтроллера. При изменении коэффициента заполнения меняется спектральный состав </w:t>
+      </w:r>
+      <w:r>
+        <w:lastRenderedPageBreak/>
+        <w:t>выходного сигнала. При частоте импульсов, попадающей в диапазон слышимости человека, изменение коэффициента заполнения воспринимается как изменение тембра звучания волны.</w:t>
+      </w:r>
+    </w:p>
+    <w:p>
+      <w:pPr>
+        <w:pStyle w:val="Maintext"/>
+        <w:spacing w:after="276"/>
+      </w:pPr>
+      <w:proofErr w:type="spellStart"/>
+      <w:r>
+        <w:t>Сэ</w:t>
+      </w:r>
+      <w:r>
+        <w:t>м</w:t>
+      </w:r>
+      <w:r>
+        <w:t>п</w:t>
+      </w:r>
+      <w:r>
+        <w:t>лерный</w:t>
+      </w:r>
+      <w:proofErr w:type="spellEnd"/>
+      <w:r>
+        <w:t xml:space="preserve"> синтез заключается в воспроизведении при помощи </w:t>
+      </w:r>
+      <w:proofErr w:type="spellStart"/>
+      <w:r>
+        <w:t>ЦАПа</w:t>
+      </w:r>
+      <w:proofErr w:type="spellEnd"/>
+      <w:r>
+        <w:t xml:space="preserve"> хранимых в памяти наборов отсчётов оцифрованного звука, называемых </w:t>
+      </w:r>
+      <w:proofErr w:type="spellStart"/>
+      <w:r>
+        <w:t>сэмплами</w:t>
+      </w:r>
+      <w:proofErr w:type="spellEnd"/>
+      <w:r>
+        <w:t xml:space="preserve">. </w:t>
+      </w:r>
+      <w:proofErr w:type="spellStart"/>
+      <w:r>
+        <w:t>Сэмпл</w:t>
+      </w:r>
+      <w:proofErr w:type="spellEnd"/>
+      <w:r>
+        <w:t xml:space="preserve"> можно воспроизвести целиком однократно, воспроизводить </w:t>
+      </w:r>
+      <w:r>
+        <w:t xml:space="preserve">циклично целиком или проиграть часть </w:t>
+      </w:r>
+      <w:proofErr w:type="spellStart"/>
+      <w:r>
+        <w:t>сэмпла</w:t>
+      </w:r>
+      <w:proofErr w:type="spellEnd"/>
+      <w:r>
+        <w:t xml:space="preserve"> однократно, а оставшуюся часть циклично.</w:t>
+      </w:r>
+      <w:r>
+        <w:t xml:space="preserve"> Этот метод синтеза позволяет воспроизводить практически неограниченный набор звуков. Ограничениями</w:t>
+      </w:r>
+      <w:r>
+        <w:t xml:space="preserve"> метода</w:t>
+      </w:r>
+      <w:r>
+        <w:t xml:space="preserve"> являются глубина и частота дискретизации </w:t>
+      </w:r>
+      <w:proofErr w:type="spellStart"/>
+      <w:r>
+        <w:t>сэмплов</w:t>
+      </w:r>
+      <w:proofErr w:type="spellEnd"/>
+      <w:r>
+        <w:t xml:space="preserve"> и количество памяти, в которую записаны эти </w:t>
+      </w:r>
+      <w:proofErr w:type="spellStart"/>
+      <w:r>
+        <w:t>сэмплы</w:t>
+      </w:r>
+      <w:proofErr w:type="spellEnd"/>
+      <w:r>
+        <w:t>.</w:t>
+      </w:r>
+    </w:p>
+    <w:p>
+      <w:pPr>
+        <w:pStyle w:val="Maintext"/>
+        <w:spacing w:after="276"/>
+      </w:pPr>
+      <w:r>
+        <w:t xml:space="preserve">Таблично-волновой синтез аналогичен </w:t>
+      </w:r>
+      <w:proofErr w:type="spellStart"/>
+      <w:r>
+        <w:t>сэмплерному</w:t>
+      </w:r>
+      <w:proofErr w:type="spellEnd"/>
+      <w:r>
+        <w:t xml:space="preserve"> синтезу за исключением того, что вместо </w:t>
+      </w:r>
+      <w:proofErr w:type="spellStart"/>
+      <w:r>
+        <w:t>сэмплов</w:t>
+      </w:r>
+      <w:proofErr w:type="spellEnd"/>
+      <w:r>
+        <w:t xml:space="preserve"> используются короткие наборы отсчётов, циклично воспроизводящиеся во времени. В результате получается волна, тембр которой можно менять, меняя эти наборы отсчётов.</w:t>
+      </w:r>
+      <w:bookmarkStart w:id="4" w:name="_GoBack"/>
       <w:bookmarkEnd w:id="4"/>
+    </w:p>
+    <w:p>
+      <w:pPr>
+        <w:pStyle w:val="Maintext"/>
+        <w:spacing w:after="276"/>
+      </w:pPr>
+      <w:r>
+        <w:t>Аналоги?</w:t>
+      </w:r>
+    </w:p>
+    <w:p>
+      <w:pPr>
+        <w:pStyle w:val="Maintext"/>
+        <w:spacing w:after="276"/>
+      </w:pPr>
+      <w:r>
+        <w:t>…</w:t>
+      </w:r>
+    </w:p>
+    <w:p>
+      <w:pPr>
+        <w:pStyle w:val="Maintext"/>
+        <w:spacing w:after="276"/>
+      </w:pPr>
+      <w:proofErr w:type="spellStart"/>
+      <w:r>
+        <w:t>Сэмплы</w:t>
+      </w:r>
+      <w:proofErr w:type="spellEnd"/>
+      <w:r>
+        <w:t xml:space="preserve"> </w:t>
+      </w:r>
+      <w:r>
+        <w:t>необходимо хранить</w:t>
+      </w:r>
+      <w:r>
+        <w:t xml:space="preserve"> во внутренней флэш-памяти микроконтроллера и во внутренней оперативной памяти. Волновые таблицы и последовательность </w:t>
+      </w:r>
+      <w:proofErr w:type="gramStart"/>
+      <w:r>
+        <w:t xml:space="preserve">команд </w:t>
+      </w:r>
+      <w:r>
+        <w:t xml:space="preserve">изменения параметров </w:t>
+      </w:r>
+      <w:r>
+        <w:t>синтеза</w:t>
+      </w:r>
+      <w:proofErr w:type="gramEnd"/>
+      <w:r>
+        <w:t xml:space="preserve"> </w:t>
+      </w:r>
+      <w:r>
+        <w:t>необходимо хранить</w:t>
+      </w:r>
+      <w:r>
+        <w:t xml:space="preserve"> во внешней флэш-памяти, подключённой по последовательному интерфейсу передачи данных.</w:t>
+      </w:r>
+    </w:p>
+    <w:p>
+      <w:pPr>
+        <w:widowControl/>
+        <w:autoSpaceDE/>
+        <w:autoSpaceDN/>
+        <w:spacing w:after="160" w:line="259" w:lineRule="auto"/>
+        <w:rPr>
+          <w:rFonts w:eastAsiaTheme="majorEastAsia" w:cstheme="majorBidi"/>
+          <w:b/>
+          <w:bCs/>
+          <w:color w:val="000000" w:themeColor="text1"/>
+          <w:sz w:val="40"/>
+          <w:szCs w:val="28"/>
+          <w:lang w:val="ru-RU"/>
+        </w:rPr>
+      </w:pPr>
+      <w:r>
+        <w:rPr>
+          <w:lang w:val="ru-RU"/>
+        </w:rPr>
+        <w:br w:type="page"/>
+      </w:r>
+    </w:p>
+    <w:p>
+      <w:pPr>
+        <w:pStyle w:val="1"/>
+        <w:rPr>
+          <w:lang w:val="ru-RU"/>
+        </w:rPr>
+      </w:pPr>
+      <w:r>
+        <w:rPr>
+          <w:lang w:val="ru-RU"/>
+        </w:rPr>
+        <w:lastRenderedPageBreak/>
+        <w:t>2</w:t>
+      </w:r>
+      <w:r>
+        <w:rPr>
+          <w:lang w:val="ru-RU"/>
+        </w:rPr>
+        <w:t xml:space="preserve"> Глава </w:t>
+      </w:r>
+      <w:r>
+        <w:rPr>
+          <w:lang w:val="ru-RU"/>
+        </w:rPr>
+        <w:t>2</w:t>
+      </w:r>
+    </w:p>
+    <w:p>
+      <w:pPr>
+        <w:rPr>
+          <w:lang w:val="ru-RU"/>
+        </w:rPr>
+      </w:pPr>
+    </w:p>
+    <w:p>
+      <w:pPr>
+        <w:rPr>
+          <w:lang w:val="ru-RU"/>
+        </w:rPr>
+      </w:pPr>
+    </w:p>
+    <w:p>
+      <w:pPr>
+        <w:rPr>
+          <w:lang w:val="ru-RU"/>
+        </w:rPr>
+      </w:pPr>
+      <w:r>
+        <w:rPr>
+          <w:noProof/>
+          <w:lang w:val="ru-RU" w:eastAsia="ru-RU"/>
+        </w:rPr>
+        <w:lastRenderedPageBreak/>
+        <w:drawing>
+          <wp:inline distT="0" distB="0" distL="0" distR="0" wp14:anchorId="2DB46E78" wp14:editId="505AAD5B">
+            <wp:extent cx="10028139" cy="2198346"/>
+            <wp:effectExtent l="9842" t="0" r="2223" b="2222"/>
+            <wp:docPr id="1" name="Рисунок 1"/>
+            <wp:cNvGraphicFramePr>
+              <a:graphicFrameLocks xmlns:a="http://schemas.openxmlformats.org/drawingml/2006/main" noChangeAspect="1"/>
+            </wp:cNvGraphicFramePr>
+            <a:graphic xmlns:a="http://schemas.openxmlformats.org/drawingml/2006/main">
+              <a:graphicData uri="http://schemas.openxmlformats.org/drawingml/2006/picture">
+                <pic:pic xmlns:pic="http://schemas.openxmlformats.org/drawingml/2006/picture">
+                  <pic:nvPicPr>
+                    <pic:cNvPr id="0" name=""/>
+                    <pic:cNvPicPr/>
+                  </pic:nvPicPr>
+                  <pic:blipFill>
+                    <a:blip r:embed="rId7"/>
+                    <a:stretch>
+                      <a:fillRect/>
+                    </a:stretch>
+                  </pic:blipFill>
+                  <pic:spPr>
+                    <a:xfrm rot="5400000">
+                      <a:off x="0" y="0"/>
+                      <a:ext cx="10067747" cy="2207029"/>
+                    </a:xfrm>
+                    <a:prstGeom prst="rect">
+                      <a:avLst/>
+                    </a:prstGeom>
+                  </pic:spPr>
+                </pic:pic>
+              </a:graphicData>
+            </a:graphic>
+          </wp:inline>
+        </w:drawing>
+      </w:r>
     </w:p>
     <w:sectPr>
       <w:pgSz w:w="11906" w:h="16838"/>
-      <w:pgMar w:top="1134" w:right="850" w:bottom="1134" w:left="1701" w:header="708" w:footer="708" w:gutter="0"/>
+      <w:pgMar w:top="426" w:right="850" w:bottom="567" w:left="1701" w:header="708" w:footer="708" w:gutter="0"/>
       <w:cols w:space="708"/>
       <w:docGrid w:linePitch="360"/>
     </w:sectPr>
@@ -1687,7 +2302,7 @@
     <w:lsdException w:name="Bibliography" w:uiPriority="37"/>
     <w:lsdException w:name="TOC Heading" w:uiPriority="39" w:qFormat="1"/>
   </w:latentStyles>
-  <w:style w:type="paragraph" w:default="1" w:styleId="Normal">
+  <w:style w:type="paragraph" w:default="1" w:styleId="a">
     <w:name w:val="Normal"/>
     <w:uiPriority w:val="1"/>
     <w:qFormat/>
@@ -1703,10 +2318,10 @@
       <w:lang w:val="en-GB"/>
     </w:rPr>
   </w:style>
-  <w:style w:type="paragraph" w:styleId="Heading1">
+  <w:style w:type="paragraph" w:styleId="1">
     <w:name w:val="heading 1"/>
-    <w:next w:val="Normal"/>
-    <w:link w:val="Heading1Char"/>
+    <w:next w:val="a"/>
+    <w:link w:val="10"/>
     <w:uiPriority w:val="9"/>
     <w:qFormat/>
     <w:rsid w:val="00005A3E"/>
@@ -1726,13 +2341,13 @@
       <w:lang w:val="en-GB"/>
     </w:rPr>
   </w:style>
-  <w:style w:type="character" w:default="1" w:styleId="DefaultParagraphFont">
+  <w:style w:type="character" w:default="1" w:styleId="a0">
     <w:name w:val="Default Paragraph Font"/>
     <w:uiPriority w:val="1"/>
     <w:semiHidden/>
     <w:unhideWhenUsed/>
   </w:style>
-  <w:style w:type="table" w:default="1" w:styleId="TableNormal">
+  <w:style w:type="table" w:default="1" w:styleId="a1">
     <w:name w:val="Normal Table"/>
     <w:uiPriority w:val="99"/>
     <w:semiHidden/>
@@ -1747,15 +2362,15 @@
       </w:tblCellMar>
     </w:tblPr>
   </w:style>
-  <w:style w:type="numbering" w:default="1" w:styleId="NoList">
+  <w:style w:type="numbering" w:default="1" w:styleId="a2">
     <w:name w:val="No List"/>
     <w:uiPriority w:val="99"/>
     <w:semiHidden/>
     <w:unhideWhenUsed/>
   </w:style>
-  <w:style w:type="table" w:styleId="TableGrid">
+  <w:style w:type="table" w:styleId="a3">
     <w:name w:val="Table Grid"/>
-    <w:basedOn w:val="TableNormal"/>
+    <w:basedOn w:val="a1"/>
     <w:uiPriority w:val="39"/>
     <w:rsid w:val="00AC2215"/>
     <w:pPr>
@@ -1778,10 +2393,10 @@
       </w:tblBorders>
     </w:tblPr>
   </w:style>
-  <w:style w:type="character" w:customStyle="1" w:styleId="Heading1Char">
-    <w:name w:val="Heading 1 Char"/>
-    <w:basedOn w:val="DefaultParagraphFont"/>
-    <w:link w:val="Heading1"/>
+  <w:style w:type="character" w:customStyle="1" w:styleId="10">
+    <w:name w:val="Заголовок 1 Знак"/>
+    <w:basedOn w:val="a0"/>
+    <w:link w:val="1"/>
     <w:uiPriority w:val="9"/>
     <w:rsid w:val="00005A3E"/>
     <w:rPr>
@@ -1794,10 +2409,10 @@
       <w:lang w:val="en-GB"/>
     </w:rPr>
   </w:style>
-  <w:style w:type="paragraph" w:styleId="TOCHeading">
+  <w:style w:type="paragraph" w:styleId="a4">
     <w:name w:val="TOC Heading"/>
-    <w:basedOn w:val="Heading1"/>
-    <w:next w:val="Normal"/>
+    <w:basedOn w:val="1"/>
+    <w:next w:val="a"/>
     <w:uiPriority w:val="39"/>
     <w:semiHidden/>
     <w:unhideWhenUsed/>
@@ -1811,10 +2426,10 @@
       <w:lang w:val="en-US" w:eastAsia="ja-JP"/>
     </w:rPr>
   </w:style>
-  <w:style w:type="paragraph" w:styleId="BalloonText">
+  <w:style w:type="paragraph" w:styleId="a5">
     <w:name w:val="Balloon Text"/>
-    <w:basedOn w:val="Normal"/>
-    <w:link w:val="BalloonTextChar"/>
+    <w:basedOn w:val="a"/>
+    <w:link w:val="a6"/>
     <w:uiPriority w:val="99"/>
     <w:semiHidden/>
     <w:unhideWhenUsed/>
@@ -1825,10 +2440,10 @@
       <w:szCs w:val="16"/>
     </w:rPr>
   </w:style>
-  <w:style w:type="character" w:customStyle="1" w:styleId="BalloonTextChar">
-    <w:name w:val="Balloon Text Char"/>
-    <w:basedOn w:val="DefaultParagraphFont"/>
-    <w:link w:val="BalloonText"/>
+  <w:style w:type="character" w:customStyle="1" w:styleId="a6">
+    <w:name w:val="Текст выноски Знак"/>
+    <w:basedOn w:val="a0"/>
+    <w:link w:val="a5"/>
     <w:uiPriority w:val="99"/>
     <w:semiHidden/>
     <w:rsid w:val="0034052A"/>
@@ -1839,10 +2454,10 @@
       <w:lang w:val="en-GB"/>
     </w:rPr>
   </w:style>
-  <w:style w:type="paragraph" w:styleId="TOC1">
+  <w:style w:type="paragraph" w:styleId="11">
     <w:name w:val="toc 1"/>
-    <w:basedOn w:val="Normal"/>
-    <w:next w:val="Normal"/>
+    <w:basedOn w:val="a"/>
+    <w:next w:val="a"/>
     <w:autoRedefine/>
     <w:uiPriority w:val="39"/>
     <w:unhideWhenUsed/>
@@ -1851,9 +2466,9 @@
       <w:spacing w:after="100"/>
     </w:pPr>
   </w:style>
-  <w:style w:type="character" w:styleId="Hyperlink">
+  <w:style w:type="character" w:styleId="a7">
     <w:name w:val="Hyperlink"/>
-    <w:basedOn w:val="DefaultParagraphFont"/>
+    <w:basedOn w:val="a0"/>
     <w:uiPriority w:val="99"/>
     <w:unhideWhenUsed/>
     <w:rsid w:val="0034052A"/>
@@ -1862,7 +2477,7 @@
       <w:u w:val="single"/>
     </w:rPr>
   </w:style>
-  <w:style w:type="paragraph" w:styleId="NoSpacing">
+  <w:style w:type="paragraph" w:styleId="a8">
     <w:name w:val="No Spacing"/>
     <w:uiPriority w:val="1"/>
     <w:qFormat/>
@@ -1896,7 +2511,7 @@
   </w:style>
   <w:style w:type="character" w:customStyle="1" w:styleId="MaintextChar">
     <w:name w:val="Main text Char"/>
-    <w:basedOn w:val="DefaultParagraphFont"/>
+    <w:basedOn w:val="a0"/>
     <w:link w:val="Maintext"/>
     <w:uiPriority w:val="1"/>
     <w:rsid w:val="0065387D"/>
@@ -2064,7 +2679,7 @@
     <w:lsdException w:name="Bibliography" w:uiPriority="37"/>
     <w:lsdException w:name="TOC Heading" w:uiPriority="39" w:qFormat="1"/>
   </w:latentStyles>
-  <w:style w:type="paragraph" w:default="1" w:styleId="Normal">
+  <w:style w:type="paragraph" w:default="1" w:styleId="a">
     <w:name w:val="Normal"/>
     <w:uiPriority w:val="1"/>
     <w:qFormat/>
@@ -2080,10 +2695,10 @@
       <w:lang w:val="en-GB"/>
     </w:rPr>
   </w:style>
-  <w:style w:type="paragraph" w:styleId="Heading1">
+  <w:style w:type="paragraph" w:styleId="1">
     <w:name w:val="heading 1"/>
-    <w:next w:val="Normal"/>
-    <w:link w:val="Heading1Char"/>
+    <w:next w:val="a"/>
+    <w:link w:val="10"/>
     <w:uiPriority w:val="9"/>
     <w:qFormat/>
     <w:rsid w:val="00005A3E"/>
@@ -2103,13 +2718,13 @@
       <w:lang w:val="en-GB"/>
     </w:rPr>
   </w:style>
-  <w:style w:type="character" w:default="1" w:styleId="DefaultParagraphFont">
+  <w:style w:type="character" w:default="1" w:styleId="a0">
     <w:name w:val="Default Paragraph Font"/>
     <w:uiPriority w:val="1"/>
     <w:semiHidden/>
     <w:unhideWhenUsed/>
   </w:style>
-  <w:style w:type="table" w:default="1" w:styleId="TableNormal">
+  <w:style w:type="table" w:default="1" w:styleId="a1">
     <w:name w:val="Normal Table"/>
     <w:uiPriority w:val="99"/>
     <w:semiHidden/>
@@ -2124,15 +2739,15 @@
       </w:tblCellMar>
     </w:tblPr>
   </w:style>
-  <w:style w:type="numbering" w:default="1" w:styleId="NoList">
+  <w:style w:type="numbering" w:default="1" w:styleId="a2">
     <w:name w:val="No List"/>
     <w:uiPriority w:val="99"/>
     <w:semiHidden/>
     <w:unhideWhenUsed/>
   </w:style>
-  <w:style w:type="table" w:styleId="TableGrid">
+  <w:style w:type="table" w:styleId="a3">
     <w:name w:val="Table Grid"/>
-    <w:basedOn w:val="TableNormal"/>
+    <w:basedOn w:val="a1"/>
     <w:uiPriority w:val="39"/>
     <w:rsid w:val="00AC2215"/>
     <w:pPr>
@@ -2155,10 +2770,10 @@
       </w:tblBorders>
     </w:tblPr>
   </w:style>
-  <w:style w:type="character" w:customStyle="1" w:styleId="Heading1Char">
-    <w:name w:val="Heading 1 Char"/>
-    <w:basedOn w:val="DefaultParagraphFont"/>
-    <w:link w:val="Heading1"/>
+  <w:style w:type="character" w:customStyle="1" w:styleId="10">
+    <w:name w:val="Заголовок 1 Знак"/>
+    <w:basedOn w:val="a0"/>
+    <w:link w:val="1"/>
     <w:uiPriority w:val="9"/>
     <w:rsid w:val="00005A3E"/>
     <w:rPr>
@@ -2171,10 +2786,10 @@
       <w:lang w:val="en-GB"/>
     </w:rPr>
   </w:style>
-  <w:style w:type="paragraph" w:styleId="TOCHeading">
+  <w:style w:type="paragraph" w:styleId="a4">
     <w:name w:val="TOC Heading"/>
-    <w:basedOn w:val="Heading1"/>
-    <w:next w:val="Normal"/>
+    <w:basedOn w:val="1"/>
+    <w:next w:val="a"/>
     <w:uiPriority w:val="39"/>
     <w:semiHidden/>
     <w:unhideWhenUsed/>
@@ -2188,10 +2803,10 @@
       <w:lang w:val="en-US" w:eastAsia="ja-JP"/>
     </w:rPr>
   </w:style>
-  <w:style w:type="paragraph" w:styleId="BalloonText">
+  <w:style w:type="paragraph" w:styleId="a5">
     <w:name w:val="Balloon Text"/>
-    <w:basedOn w:val="Normal"/>
-    <w:link w:val="BalloonTextChar"/>
+    <w:basedOn w:val="a"/>
+    <w:link w:val="a6"/>
     <w:uiPriority w:val="99"/>
     <w:semiHidden/>
     <w:unhideWhenUsed/>
@@ -2202,10 +2817,10 @@
       <w:szCs w:val="16"/>
     </w:rPr>
   </w:style>
-  <w:style w:type="character" w:customStyle="1" w:styleId="BalloonTextChar">
-    <w:name w:val="Balloon Text Char"/>
-    <w:basedOn w:val="DefaultParagraphFont"/>
-    <w:link w:val="BalloonText"/>
+  <w:style w:type="character" w:customStyle="1" w:styleId="a6">
+    <w:name w:val="Текст выноски Знак"/>
+    <w:basedOn w:val="a0"/>
+    <w:link w:val="a5"/>
     <w:uiPriority w:val="99"/>
     <w:semiHidden/>
     <w:rsid w:val="0034052A"/>
@@ -2216,10 +2831,10 @@
       <w:lang w:val="en-GB"/>
     </w:rPr>
   </w:style>
-  <w:style w:type="paragraph" w:styleId="TOC1">
+  <w:style w:type="paragraph" w:styleId="11">
     <w:name w:val="toc 1"/>
-    <w:basedOn w:val="Normal"/>
-    <w:next w:val="Normal"/>
+    <w:basedOn w:val="a"/>
+    <w:next w:val="a"/>
     <w:autoRedefine/>
     <w:uiPriority w:val="39"/>
     <w:unhideWhenUsed/>
@@ -2228,9 +2843,9 @@
       <w:spacing w:after="100"/>
     </w:pPr>
   </w:style>
-  <w:style w:type="character" w:styleId="Hyperlink">
+  <w:style w:type="character" w:styleId="a7">
     <w:name w:val="Hyperlink"/>
-    <w:basedOn w:val="DefaultParagraphFont"/>
+    <w:basedOn w:val="a0"/>
     <w:uiPriority w:val="99"/>
     <w:unhideWhenUsed/>
     <w:rsid w:val="0034052A"/>
@@ -2239,7 +2854,7 @@
       <w:u w:val="single"/>
     </w:rPr>
   </w:style>
-  <w:style w:type="paragraph" w:styleId="NoSpacing">
+  <w:style w:type="paragraph" w:styleId="a8">
     <w:name w:val="No Spacing"/>
     <w:uiPriority w:val="1"/>
     <w:qFormat/>
@@ -2273,7 +2888,7 @@
   </w:style>
   <w:style w:type="character" w:customStyle="1" w:styleId="MaintextChar">
     <w:name w:val="Main text Char"/>
-    <w:basedOn w:val="DefaultParagraphFont"/>
+    <w:basedOn w:val="a0"/>
     <w:link w:val="Maintext"/>
     <w:uiPriority w:val="1"/>
     <w:rsid w:val="0065387D"/>
@@ -2585,7 +3200,7 @@
 </file>
 
 <file path=customXml/itemProps1.xml><?xml version="1.0" encoding="utf-8"?>
-<ds:datastoreItem xmlns:ds="http://schemas.openxmlformats.org/officeDocument/2006/customXml" ds:itemID="{8CAEF055-ECFC-44FE-8BF1-916BB10D837E}">
+<ds:datastoreItem xmlns:ds="http://schemas.openxmlformats.org/officeDocument/2006/customXml" ds:itemID="{0A588AFB-3C94-4013-9F0F-3EA9DFEA647A}">
   <ds:schemaRefs>
     <ds:schemaRef ds:uri="http://schemas.openxmlformats.org/officeDocument/2006/bibliography"/>
   </ds:schemaRefs>

</xml_diff>

<commit_message>
fix wavtebles reading via DMA, now you can pad waves at 8k pages instead of 4k, thus file/data size is reduced
</commit_message>
<xml_diff>
--- a/РПЗ.docx
+++ b/РПЗ.docx
@@ -217,11 +217,19 @@
               </w:rPr>
               <w:t xml:space="preserve">(МГТУ им. </w:t>
             </w:r>
+            <w:proofErr w:type="spellStart"/>
             <w:r>
               <w:rPr>
                 <w:b/>
               </w:rPr>
-              <w:t xml:space="preserve">Н.Э. </w:t>
+              <w:t>Н.Э</w:t>
+            </w:r>
+            <w:proofErr w:type="spellEnd"/>
+            <w:r>
+              <w:rPr>
+                <w:b/>
+              </w:rPr>
+              <w:t xml:space="preserve">. </w:t>
             </w:r>
             <w:proofErr w:type="spellStart"/>
             <w:r>
@@ -262,7 +270,7 @@
     </w:p>
     <w:tbl>
       <w:tblPr>
-        <w:tblStyle w:val="TableGrid"/>
+        <w:tblStyle w:val="a3"/>
         <w:tblW w:w="0" w:type="auto"/>
         <w:tblBorders>
           <w:top w:val="none" w:sz="0" w:space="0" w:color="auto"/>
@@ -369,7 +377,15 @@
             </w:r>
             <w:proofErr w:type="spellEnd"/>
             <w:r>
-              <w:t xml:space="preserve"> (РЛ6)»</w:t>
+              <w:t xml:space="preserve"> (</w:t>
+            </w:r>
+            <w:proofErr w:type="spellStart"/>
+            <w:r>
+              <w:t>РЛ6</w:t>
+            </w:r>
+            <w:proofErr w:type="spellEnd"/>
+            <w:r>
+              <w:t>)»</w:t>
             </w:r>
           </w:p>
         </w:tc>
@@ -636,7 +652,7 @@
     </w:p>
     <w:tbl>
       <w:tblPr>
-        <w:tblStyle w:val="TableGrid"/>
+        <w:tblStyle w:val="a3"/>
         <w:tblW w:w="0" w:type="auto"/>
         <w:tblBorders>
           <w:top w:val="none" w:sz="0" w:space="0" w:color="auto"/>
@@ -1269,7 +1285,7 @@
       <w:sdtContent>
         <w:p>
           <w:pPr>
-            <w:pStyle w:val="TOCHeading"/>
+            <w:pStyle w:val="a4"/>
             <w:rPr>
               <w:lang w:val="ru-RU"/>
             </w:rPr>
@@ -1283,7 +1299,7 @@
         </w:p>
         <w:p>
           <w:pPr>
-            <w:pStyle w:val="TOC1"/>
+            <w:pStyle w:val="11"/>
             <w:tabs>
               <w:tab w:val="right" w:leader="dot" w:pos="9345"/>
             </w:tabs>
@@ -1302,10 +1318,10 @@
           <w:r>
             <w:fldChar w:fldCharType="separate"/>
           </w:r>
-          <w:hyperlink w:anchor="_Toc179367551" w:history="1">
-            <w:r>
-              <w:rPr>
-                <w:rStyle w:val="Hyperlink"/>
+          <w:hyperlink w:anchor="_Toc181908564" w:history="1">
+            <w:r>
+              <w:rPr>
+                <w:rStyle w:val="a7"/>
                 <w:noProof/>
                 <w:lang w:val="ru-RU"/>
               </w:rPr>
@@ -1330,7 +1346,7 @@
                 <w:noProof/>
                 <w:webHidden/>
               </w:rPr>
-              <w:instrText xml:space="preserve"> PAGEREF _Toc179367551 \h </w:instrText>
+              <w:instrText xml:space="preserve"> PAGEREF _Toc181908564 \h </w:instrText>
             </w:r>
             <w:r>
               <w:rPr>
@@ -1363,7 +1379,7 @@
         </w:p>
         <w:p>
           <w:pPr>
-            <w:pStyle w:val="TOC1"/>
+            <w:pStyle w:val="11"/>
             <w:tabs>
               <w:tab w:val="right" w:leader="dot" w:pos="9345"/>
             </w:tabs>
@@ -1373,10 +1389,10 @@
               <w:lang w:val="ru-RU" w:eastAsia="ru-RU"/>
             </w:rPr>
           </w:pPr>
-          <w:hyperlink w:anchor="_Toc179367552" w:history="1">
-            <w:r>
-              <w:rPr>
-                <w:rStyle w:val="Hyperlink"/>
+          <w:hyperlink w:anchor="_Toc181908565" w:history="1">
+            <w:r>
+              <w:rPr>
+                <w:rStyle w:val="a7"/>
                 <w:noProof/>
                 <w:lang w:val="ru-RU"/>
               </w:rPr>
@@ -1401,7 +1417,7 @@
                 <w:noProof/>
                 <w:webHidden/>
               </w:rPr>
-              <w:instrText xml:space="preserve"> PAGEREF _Toc179367552 \h </w:instrText>
+              <w:instrText xml:space="preserve"> PAGEREF _Toc181908565 \h </w:instrText>
             </w:r>
             <w:r>
               <w:rPr>
@@ -1422,6 +1438,148 @@
                 <w:webHidden/>
               </w:rPr>
               <w:t>4</w:t>
+            </w:r>
+            <w:r>
+              <w:rPr>
+                <w:noProof/>
+                <w:webHidden/>
+              </w:rPr>
+              <w:fldChar w:fldCharType="end"/>
+            </w:r>
+          </w:hyperlink>
+        </w:p>
+        <w:p>
+          <w:pPr>
+            <w:pStyle w:val="11"/>
+            <w:tabs>
+              <w:tab w:val="right" w:leader="dot" w:pos="9345"/>
+            </w:tabs>
+            <w:rPr>
+              <w:rFonts w:asciiTheme="minorHAnsi" w:eastAsiaTheme="minorEastAsia" w:hAnsiTheme="minorHAnsi" w:cstheme="minorBidi"/>
+              <w:noProof/>
+              <w:lang w:val="ru-RU" w:eastAsia="ru-RU"/>
+            </w:rPr>
+          </w:pPr>
+          <w:hyperlink w:anchor="_Toc181908566" w:history="1">
+            <w:r>
+              <w:rPr>
+                <w:rStyle w:val="a7"/>
+                <w:noProof/>
+                <w:lang w:val="ru-RU"/>
+              </w:rPr>
+              <w:t>2 Глава 2</w:t>
+            </w:r>
+            <w:r>
+              <w:rPr>
+                <w:noProof/>
+                <w:webHidden/>
+              </w:rPr>
+              <w:tab/>
+            </w:r>
+            <w:r>
+              <w:rPr>
+                <w:noProof/>
+                <w:webHidden/>
+              </w:rPr>
+              <w:fldChar w:fldCharType="begin"/>
+            </w:r>
+            <w:r>
+              <w:rPr>
+                <w:noProof/>
+                <w:webHidden/>
+              </w:rPr>
+              <w:instrText xml:space="preserve"> PAGEREF _Toc181908566 \h </w:instrText>
+            </w:r>
+            <w:r>
+              <w:rPr>
+                <w:noProof/>
+                <w:webHidden/>
+              </w:rPr>
+            </w:r>
+            <w:r>
+              <w:rPr>
+                <w:noProof/>
+                <w:webHidden/>
+              </w:rPr>
+              <w:fldChar w:fldCharType="separate"/>
+            </w:r>
+            <w:r>
+              <w:rPr>
+                <w:noProof/>
+                <w:webHidden/>
+              </w:rPr>
+              <w:t>8</w:t>
+            </w:r>
+            <w:r>
+              <w:rPr>
+                <w:noProof/>
+                <w:webHidden/>
+              </w:rPr>
+              <w:fldChar w:fldCharType="end"/>
+            </w:r>
+          </w:hyperlink>
+        </w:p>
+        <w:p>
+          <w:pPr>
+            <w:pStyle w:val="11"/>
+            <w:tabs>
+              <w:tab w:val="right" w:leader="dot" w:pos="9345"/>
+            </w:tabs>
+            <w:rPr>
+              <w:rFonts w:asciiTheme="minorHAnsi" w:eastAsiaTheme="minorEastAsia" w:hAnsiTheme="minorHAnsi" w:cstheme="minorBidi"/>
+              <w:noProof/>
+              <w:lang w:val="ru-RU" w:eastAsia="ru-RU"/>
+            </w:rPr>
+          </w:pPr>
+          <w:hyperlink w:anchor="_Toc181908567" w:history="1">
+            <w:r>
+              <w:rPr>
+                <w:rStyle w:val="a7"/>
+                <w:noProof/>
+                <w:lang w:val="ru-RU"/>
+              </w:rPr>
+              <w:t>Список литературы</w:t>
+            </w:r>
+            <w:r>
+              <w:rPr>
+                <w:noProof/>
+                <w:webHidden/>
+              </w:rPr>
+              <w:tab/>
+            </w:r>
+            <w:r>
+              <w:rPr>
+                <w:noProof/>
+                <w:webHidden/>
+              </w:rPr>
+              <w:fldChar w:fldCharType="begin"/>
+            </w:r>
+            <w:r>
+              <w:rPr>
+                <w:noProof/>
+                <w:webHidden/>
+              </w:rPr>
+              <w:instrText xml:space="preserve"> PAGEREF _Toc181908567 \h </w:instrText>
+            </w:r>
+            <w:r>
+              <w:rPr>
+                <w:noProof/>
+                <w:webHidden/>
+              </w:rPr>
+            </w:r>
+            <w:r>
+              <w:rPr>
+                <w:noProof/>
+                <w:webHidden/>
+              </w:rPr>
+              <w:fldChar w:fldCharType="separate"/>
+            </w:r>
+            <w:r>
+              <w:rPr>
+                <w:noProof/>
+                <w:webHidden/>
+              </w:rPr>
+              <w:t>9</w:t>
             </w:r>
             <w:r>
               <w:rPr>
@@ -1457,13 +1615,13 @@
     </w:p>
     <w:p>
       <w:pPr>
-        <w:pStyle w:val="Heading1"/>
+        <w:pStyle w:val="1"/>
         <w:rPr>
           <w:lang w:val="ru-RU"/>
         </w:rPr>
       </w:pPr>
       <w:bookmarkStart w:id="0" w:name="_Toc179367533"/>
-      <w:bookmarkStart w:id="1" w:name="_Toc179367551"/>
+      <w:bookmarkStart w:id="1" w:name="_Toc181908564"/>
       <w:r>
         <w:rPr>
           <w:lang w:val="ru-RU"/>
@@ -1505,9 +1663,6 @@
       <w:pPr>
         <w:pStyle w:val="Maintext"/>
         <w:spacing w:after="276"/>
-        <w:rPr>
-          <w:lang w:val="en-US"/>
-        </w:rPr>
       </w:pPr>
       <w:r>
         <w:t>В курсовой работе</w:t>
@@ -1536,8 +1691,13 @@
       <w:r>
         <w:t xml:space="preserve"> </w:t>
       </w:r>
-      <w:r>
-        <w:t xml:space="preserve">ШИМ, также реализован </w:t>
+      <w:proofErr w:type="spellStart"/>
+      <w:r>
+        <w:t>ШИМ</w:t>
+      </w:r>
+      <w:proofErr w:type="spellEnd"/>
+      <w:r>
+        <w:t xml:space="preserve">, также реализован </w:t>
       </w:r>
       <w:proofErr w:type="spellStart"/>
       <w:r>
@@ -1629,13 +1789,13 @@
     </w:p>
     <w:p>
       <w:pPr>
-        <w:pStyle w:val="Heading1"/>
+        <w:pStyle w:val="1"/>
         <w:rPr>
           <w:lang w:val="ru-RU"/>
         </w:rPr>
       </w:pPr>
       <w:bookmarkStart w:id="2" w:name="_Toc179367534"/>
-      <w:bookmarkStart w:id="3" w:name="_Toc179367552"/>
+      <w:bookmarkStart w:id="3" w:name="_Toc181908565"/>
       <w:r>
         <w:rPr>
           <w:lang w:val="ru-RU"/>
@@ -1659,7 +1819,33 @@
         <w:spacing w:after="276"/>
       </w:pPr>
       <w:r>
-        <w:t xml:space="preserve">Стандартными методами формирования звуковых сигналов являются </w:t>
+        <w:t>Стандартным</w:t>
+      </w:r>
+      <w:r>
+        <w:t xml:space="preserve"> метод</w:t>
+      </w:r>
+      <w:r>
+        <w:t>ом</w:t>
+      </w:r>
+      <w:r>
+        <w:t xml:space="preserve"> формирования звуковых сигналов явля</w:t>
+      </w:r>
+      <w:r>
+        <w:t>е</w:t>
+      </w:r>
+      <w:r>
+        <w:t xml:space="preserve">тся </w:t>
+      </w:r>
+      <w:r>
+        <w:t xml:space="preserve">использование </w:t>
+      </w:r>
+      <w:proofErr w:type="spellStart"/>
+      <w:r>
+        <w:t>ЦАПов</w:t>
+      </w:r>
+      <w:proofErr w:type="spellEnd"/>
+      <w:r>
+        <w:t xml:space="preserve"> с разнообразными устройствами, формирующими входящий в них поток цифровых данных.</w:t>
       </w:r>
     </w:p>
     <w:p>
@@ -1818,30 +2004,26 @@
       <w:r>
         <w:t xml:space="preserve"> Фаза задаётся при помощи регистра аккумулятора фазы, к значению в котором с каждым тактом системной частоты прибавляется значение регистра, хранящего текущую настройку частоты. Благодаря тому, что регистр фазы переполняется (при сложении разряд переполнения отбрасывается), достигается циклическое нарастание значения фазы в регистре. Это позволяет синтезировать повторяющуюся во времени волну, установив закон соответствия выходной амплитуды текущему значению фазы</w:t>
       </w:r>
-      <w:proofErr w:type="gramStart"/>
+      <w:r>
+        <w:t xml:space="preserve"> </w:t>
+      </w:r>
+      <w:r>
+        <w:t>[</w:t>
+      </w:r>
+      <w:r>
+        <w:t>1</w:t>
+      </w:r>
+      <w:r>
+        <w:t>]</w:t>
+      </w:r>
       <w:r>
         <w:t>.</w:t>
       </w:r>
-      <w:proofErr w:type="gramEnd"/>
       <w:r>
         <w:t xml:space="preserve"> </w:t>
       </w:r>
       <w:r>
-        <w:t>[</w:t>
-      </w:r>
-      <w:proofErr w:type="gramStart"/>
-      <w:r>
-        <w:t>с</w:t>
-      </w:r>
-      <w:proofErr w:type="gramEnd"/>
-      <w:r>
-        <w:t>сылка на литературу</w:t>
-      </w:r>
-      <w:r>
-        <w:t>]</w:t>
-      </w:r>
-      <w:r>
-        <w:t xml:space="preserve"> Обобщённая функциональная схема </w:t>
+        <w:t xml:space="preserve">Обобщённая функциональная схема </w:t>
       </w:r>
       <w:r>
         <w:rPr>
@@ -1853,360 +2035,32 @@
         <w:t>-</w:t>
       </w:r>
       <w:r>
-        <w:t>генератора представлена на рисунке</w:t>
+        <w:t>генератора представлена на Р</w:t>
+      </w:r>
+      <w:r>
+        <w:t>исунке</w:t>
+      </w:r>
+      <w:r>
+        <w:t xml:space="preserve"> 1.</w:t>
       </w:r>
     </w:p>
     <w:p>
       <w:pPr>
         <w:pStyle w:val="Maintext"/>
         <w:spacing w:after="276"/>
-      </w:pPr>
-      <w:r>
-        <w:t>(рисунок)</w:t>
-      </w:r>
-    </w:p>
-    <w:p>
-      <w:pPr>
-        <w:pStyle w:val="Maintext"/>
-        <w:spacing w:after="276"/>
-      </w:pPr>
-      <w:r>
-        <w:t xml:space="preserve">Синтез ШИМ-сигнала при помощи таймера микроконтроллера заключается в создании выходного ШИМ-сигнала на основании текущих значений коэффициента заполнения и периода импульсов. Эти значения хранятся в регистрах таймера, реализованного внутри микроконтроллера. При изменении коэффициента заполнения меняется спектральный состав выходного сигнала. При частоте импульсов, попадающей в диапазон </w:t>
-      </w:r>
-      <w:r>
-        <w:lastRenderedPageBreak/>
-        <w:t>слышимости человека, изменение коэффициента заполнения воспринимается как изменение тембра звучания волны</w:t>
-      </w:r>
-      <w:proofErr w:type="gramStart"/>
-      <w:r>
-        <w:t>.</w:t>
-      </w:r>
-      <w:proofErr w:type="gramEnd"/>
-      <w:r>
-        <w:t xml:space="preserve"> </w:t>
-      </w:r>
-      <w:r>
-        <w:t>[</w:t>
-      </w:r>
-      <w:proofErr w:type="gramStart"/>
-      <w:r>
-        <w:t>с</w:t>
-      </w:r>
-      <w:proofErr w:type="gramEnd"/>
-      <w:r>
-        <w:t>сылка на литературу</w:t>
-      </w:r>
-      <w:r>
-        <w:t>]</w:t>
-      </w:r>
-      <w:r>
-        <w:t xml:space="preserve"> Обобщённая функциональная схема </w:t>
-      </w:r>
-      <w:r>
-        <w:t>ШИМ</w:t>
-      </w:r>
-      <w:r>
-        <w:t>-</w:t>
-      </w:r>
-      <w:r>
-        <w:t>генератора представлена на рисунке</w:t>
-      </w:r>
-    </w:p>
-    <w:p>
-      <w:pPr>
-        <w:pStyle w:val="Maintext"/>
-        <w:spacing w:after="276"/>
-      </w:pPr>
-      <w:r>
-        <w:t>(рисунок)</w:t>
-      </w:r>
-    </w:p>
-    <w:p>
-      <w:pPr>
-        <w:pStyle w:val="Maintext"/>
-        <w:spacing w:after="276"/>
-      </w:pPr>
-      <w:proofErr w:type="spellStart"/>
-      <w:r>
-        <w:t>Сэ</w:t>
-      </w:r>
-      <w:r>
-        <w:t>м</w:t>
-      </w:r>
-      <w:r>
-        <w:t>п</w:t>
-      </w:r>
-      <w:r>
-        <w:t>лерный</w:t>
-      </w:r>
-      <w:proofErr w:type="spellEnd"/>
-      <w:r>
-        <w:t xml:space="preserve"> синтез заключается в воспроизведении при помощи </w:t>
-      </w:r>
-      <w:proofErr w:type="spellStart"/>
-      <w:r>
-        <w:t>ЦАПа</w:t>
-      </w:r>
-      <w:proofErr w:type="spellEnd"/>
-      <w:r>
-        <w:t xml:space="preserve"> хранимых в памяти наборов отсчётов оцифрованного звука, называемых </w:t>
-      </w:r>
-      <w:proofErr w:type="spellStart"/>
-      <w:r>
-        <w:t>сэмплами</w:t>
-      </w:r>
-      <w:proofErr w:type="spellEnd"/>
-      <w:r>
-        <w:t xml:space="preserve">. </w:t>
-      </w:r>
-      <w:proofErr w:type="spellStart"/>
-      <w:r>
-        <w:t>Сэмпл</w:t>
-      </w:r>
-      <w:proofErr w:type="spellEnd"/>
-      <w:r>
-        <w:t xml:space="preserve"> можно воспроизвести целиком однократно, воспроизводить </w:t>
-      </w:r>
-      <w:r>
-        <w:t xml:space="preserve">циклично целиком или проиграть часть </w:t>
-      </w:r>
-      <w:proofErr w:type="spellStart"/>
-      <w:r>
-        <w:t>сэмпла</w:t>
-      </w:r>
-      <w:proofErr w:type="spellEnd"/>
-      <w:r>
-        <w:t xml:space="preserve"> однократно, а оставшуюся часть циклично.</w:t>
-      </w:r>
-      <w:r>
-        <w:t xml:space="preserve"> Этот метод синтеза позволяет воспроизводить практически неограниченный набор звуков. Ограничениями</w:t>
-      </w:r>
-      <w:r>
-        <w:t xml:space="preserve"> метода</w:t>
-      </w:r>
-      <w:r>
-        <w:t xml:space="preserve"> являются глубина и частота дискретизации </w:t>
-      </w:r>
-      <w:proofErr w:type="spellStart"/>
-      <w:r>
-        <w:t>сэмплов</w:t>
-      </w:r>
-      <w:proofErr w:type="spellEnd"/>
-      <w:r>
-        <w:t xml:space="preserve"> и количество памяти, в которую записаны эти </w:t>
-      </w:r>
-      <w:proofErr w:type="spellStart"/>
-      <w:r>
-        <w:t>сэмплы</w:t>
-      </w:r>
-      <w:proofErr w:type="spellEnd"/>
-      <w:r>
-        <w:t>.</w:t>
-      </w:r>
-      <w:r>
-        <w:t xml:space="preserve"> </w:t>
-      </w:r>
-      <w:r>
-        <w:t>[</w:t>
-      </w:r>
-      <w:r>
-        <w:t>ссылка на литературу</w:t>
-      </w:r>
-      <w:r>
-        <w:t>]</w:t>
-      </w:r>
-    </w:p>
-    <w:p>
-      <w:pPr>
-        <w:pStyle w:val="Maintext"/>
-        <w:spacing w:after="276"/>
-      </w:pPr>
-      <w:r>
-        <w:t xml:space="preserve">Таблично-волновой синтез аналогичен </w:t>
-      </w:r>
-      <w:proofErr w:type="spellStart"/>
-      <w:r>
-        <w:t>сэмплерному</w:t>
-      </w:r>
-      <w:proofErr w:type="spellEnd"/>
-      <w:r>
-        <w:t xml:space="preserve"> синтезу за исключением того, что вместо </w:t>
-      </w:r>
-      <w:proofErr w:type="spellStart"/>
-      <w:r>
-        <w:t>сэмплов</w:t>
-      </w:r>
-      <w:proofErr w:type="spellEnd"/>
-      <w:r>
-        <w:t xml:space="preserve"> используются короткие наборы отсчётов, циклично воспроизводящиеся во времени. В результате получается волна, тембр которой можно менять, меняя эти наборы отсчётов</w:t>
-      </w:r>
-      <w:proofErr w:type="gramStart"/>
-      <w:r>
-        <w:t>.</w:t>
-      </w:r>
-      <w:proofErr w:type="gramEnd"/>
-      <w:r>
-        <w:t xml:space="preserve"> </w:t>
-      </w:r>
-      <w:r>
-        <w:t>[</w:t>
-      </w:r>
-      <w:proofErr w:type="gramStart"/>
-      <w:r>
-        <w:t>с</w:t>
-      </w:r>
-      <w:proofErr w:type="gramEnd"/>
-      <w:r>
-        <w:t>сылка на литературу</w:t>
-      </w:r>
-      <w:r>
-        <w:t>]</w:t>
-      </w:r>
-      <w:bookmarkStart w:id="4" w:name="_GoBack"/>
-      <w:bookmarkEnd w:id="4"/>
-    </w:p>
-    <w:p>
-      <w:pPr>
-        <w:pStyle w:val="Maintext"/>
-        <w:spacing w:after="276"/>
-      </w:pPr>
-      <w:r>
-        <w:t xml:space="preserve">Обобщённая функциональная схема </w:t>
-      </w:r>
-      <w:proofErr w:type="spellStart"/>
-      <w:r>
-        <w:t>сэмплерного</w:t>
-      </w:r>
-      <w:proofErr w:type="spellEnd"/>
-      <w:r>
-        <w:t>/</w:t>
-      </w:r>
-      <w:r>
-        <w:t>таблично-волнового синтезатора представлена на рисунке</w:t>
-      </w:r>
-    </w:p>
-    <w:p>
-      <w:pPr>
-        <w:pStyle w:val="Maintext"/>
-        <w:spacing w:after="276"/>
-      </w:pPr>
-      <w:r>
-        <w:t>(рисунок)</w:t>
-      </w:r>
-    </w:p>
-    <w:p>
-      <w:pPr>
-        <w:pStyle w:val="Maintext"/>
-        <w:spacing w:after="276"/>
-      </w:pPr>
-      <w:r>
-        <w:t>Аналоги?</w:t>
-      </w:r>
-    </w:p>
-    <w:p>
-      <w:pPr>
-        <w:pStyle w:val="Maintext"/>
-        <w:spacing w:after="276"/>
-      </w:pPr>
-      <w:r>
-        <w:t>…</w:t>
-      </w:r>
-    </w:p>
-    <w:p>
-      <w:pPr>
-        <w:pStyle w:val="Maintext"/>
-        <w:spacing w:after="276"/>
-      </w:pPr>
-      <w:proofErr w:type="spellStart"/>
-      <w:r>
-        <w:t>Сэмплы</w:t>
-      </w:r>
-      <w:proofErr w:type="spellEnd"/>
-      <w:r>
-        <w:t xml:space="preserve"> необходимо хранить во внутренней флэш-памяти микроконтроллера и во внутренней оперативной памяти. Волновые таблицы и последовательность команд изменения параметров синтеза необходимо хранить во внешней флэш-памяти, подключённой по последовательному интерфейсу передачи данных.</w:t>
-      </w:r>
-    </w:p>
-    <w:p>
-      <w:pPr>
-        <w:widowControl/>
-        <w:autoSpaceDE/>
-        <w:autoSpaceDN/>
-        <w:spacing w:after="160" w:line="259" w:lineRule="auto"/>
-        <w:rPr>
-          <w:rFonts w:eastAsiaTheme="majorEastAsia" w:cstheme="majorBidi"/>
-          <w:b/>
-          <w:bCs/>
-          <w:color w:val="000000" w:themeColor="text1"/>
-          <w:sz w:val="40"/>
-          <w:szCs w:val="28"/>
-          <w:lang w:val="ru-RU"/>
-        </w:rPr>
-      </w:pPr>
-      <w:r>
-        <w:rPr>
-          <w:lang w:val="ru-RU"/>
-        </w:rPr>
-        <w:lastRenderedPageBreak/>
-        <w:br w:type="page"/>
-      </w:r>
-    </w:p>
-    <w:p>
-      <w:pPr>
-        <w:pStyle w:val="Heading1"/>
-        <w:rPr>
-          <w:lang w:val="ru-RU"/>
-        </w:rPr>
-      </w:pPr>
-      <w:r>
-        <w:rPr>
-          <w:lang w:val="ru-RU"/>
-        </w:rPr>
-        <w:lastRenderedPageBreak/>
-        <w:t>2</w:t>
-      </w:r>
-      <w:r>
-        <w:rPr>
-          <w:lang w:val="ru-RU"/>
-        </w:rPr>
-        <w:t xml:space="preserve"> Глава </w:t>
-      </w:r>
-      <w:r>
-        <w:rPr>
-          <w:lang w:val="ru-RU"/>
-        </w:rPr>
-        <w:t>2</w:t>
-      </w:r>
-    </w:p>
-    <w:p>
-      <w:pPr>
-        <w:rPr>
-          <w:lang w:val="ru-RU"/>
-        </w:rPr>
-      </w:pPr>
-    </w:p>
-    <w:p>
-      <w:pPr>
-        <w:rPr>
-          <w:lang w:val="ru-RU"/>
-        </w:rPr>
-      </w:pPr>
-    </w:p>
-    <w:p>
-      <w:pPr>
-        <w:rPr>
-          <w:lang w:val="ru-RU"/>
-        </w:rPr>
+        <w:ind w:firstLine="0"/>
+        <w:jc w:val="center"/>
       </w:pPr>
       <w:r>
         <w:rPr>
           <w:noProof/>
-          <w:lang w:val="ru-RU" w:eastAsia="ru-RU"/>
+          <w:lang w:eastAsia="ru-RU"/>
         </w:rPr>
         <w:lastRenderedPageBreak/>
         <w:drawing>
-          <wp:inline distT="0" distB="0" distL="0" distR="0" wp14:anchorId="2DB46E78" wp14:editId="505AAD5B">
-            <wp:extent cx="10028139" cy="2198346"/>
-            <wp:effectExtent l="9842" t="0" r="2223" b="2222"/>
+          <wp:inline distT="0" distB="0" distL="0" distR="0" wp14:anchorId="6B04467F" wp14:editId="1EC6ECD6">
+            <wp:extent cx="5940425" cy="2178994"/>
+            <wp:effectExtent l="0" t="0" r="3175" b="0"/>
             <wp:docPr id="1" name="Рисунок 1"/>
             <wp:cNvGraphicFramePr>
               <a:graphicFrameLocks xmlns:a="http://schemas.openxmlformats.org/drawingml/2006/main" noChangeAspect="1"/>
@@ -2225,9 +2079,9 @@
                     </a:stretch>
                   </pic:blipFill>
                   <pic:spPr>
-                    <a:xfrm rot="5400000">
+                    <a:xfrm>
                       <a:off x="0" y="0"/>
-                      <a:ext cx="10067747" cy="2207029"/>
+                      <a:ext cx="5940425" cy="2178994"/>
                     </a:xfrm>
                     <a:prstGeom prst="rect">
                       <a:avLst/>
@@ -2239,6 +2093,1106 @@
           </wp:inline>
         </w:drawing>
       </w:r>
+    </w:p>
+    <w:p>
+      <w:pPr>
+        <w:pStyle w:val="Maintext"/>
+        <w:spacing w:after="276"/>
+        <w:ind w:firstLine="0"/>
+        <w:jc w:val="center"/>
+      </w:pPr>
+      <w:r>
+        <w:t xml:space="preserve">Рисунок 1 — Обобщённая функциональная схема </w:t>
+      </w:r>
+      <w:r>
+        <w:rPr>
+          <w:lang w:val="en-US"/>
+        </w:rPr>
+        <w:t>DDS</w:t>
+      </w:r>
+      <w:r>
+        <w:t>-</w:t>
+      </w:r>
+      <w:r>
+        <w:t>генератора</w:t>
+      </w:r>
+    </w:p>
+    <w:p>
+      <w:pPr>
+        <w:pStyle w:val="Maintext"/>
+        <w:spacing w:after="276"/>
+      </w:pPr>
+      <w:r>
+        <w:t xml:space="preserve">Синтез </w:t>
+      </w:r>
+      <w:proofErr w:type="spellStart"/>
+      <w:r>
+        <w:t>ШИМ</w:t>
+      </w:r>
+      <w:proofErr w:type="spellEnd"/>
+      <w:r>
+        <w:t>-сигнала при помощи таймера микроконтроллера заключается в создании выходного ШИМ-сигнала на основании текущих значений коэффициента заполнения и периода импульсов. Эти значения хранятся в регистрах таймера, реализованного внутри микроконтроллера. При изменении коэффициента заполнения меняется спектральный состав выходного сигнала. При частоте импульсов, попадающей в диапазон слышимости человека, изменение коэффициента заполнения воспринимается как изменение тембра звучания волны.</w:t>
+      </w:r>
+      <w:r>
+        <w:t xml:space="preserve"> </w:t>
+      </w:r>
+      <w:r>
+        <w:t xml:space="preserve">Применение </w:t>
+      </w:r>
+      <w:proofErr w:type="spellStart"/>
+      <w:r>
+        <w:t>ШИМ</w:t>
+      </w:r>
+      <w:proofErr w:type="spellEnd"/>
+      <w:r>
+        <w:t xml:space="preserve">-сигнала для синтеза используемых в электронной музыке звуков объясняется в </w:t>
+      </w:r>
+      <w:r>
+        <w:t>[2]</w:t>
+      </w:r>
+      <w:r>
+        <w:t xml:space="preserve">. </w:t>
+      </w:r>
+      <w:r>
+        <w:t xml:space="preserve">Обобщённая функциональная схема </w:t>
+      </w:r>
+      <w:proofErr w:type="spellStart"/>
+      <w:r>
+        <w:t>ШИМ</w:t>
+      </w:r>
+      <w:proofErr w:type="spellEnd"/>
+      <w:r>
+        <w:t>-</w:t>
+      </w:r>
+      <w:r>
+        <w:t>генератора представлена на Р</w:t>
+      </w:r>
+      <w:r>
+        <w:t>исунке</w:t>
+      </w:r>
+      <w:r>
+        <w:t xml:space="preserve"> 2.</w:t>
+      </w:r>
+    </w:p>
+    <w:p>
+      <w:pPr>
+        <w:pStyle w:val="Maintext"/>
+        <w:spacing w:after="276"/>
+        <w:ind w:firstLine="0"/>
+        <w:jc w:val="center"/>
+      </w:pPr>
+      <w:r>
+        <w:rPr>
+          <w:noProof/>
+          <w:lang w:eastAsia="ru-RU"/>
+        </w:rPr>
+        <w:drawing>
+          <wp:inline distT="0" distB="0" distL="0" distR="0" wp14:anchorId="671C6943" wp14:editId="53F5AD74">
+            <wp:extent cx="5940425" cy="2966227"/>
+            <wp:effectExtent l="0" t="0" r="3175" b="5715"/>
+            <wp:docPr id="2" name="Рисунок 2"/>
+            <wp:cNvGraphicFramePr>
+              <a:graphicFrameLocks xmlns:a="http://schemas.openxmlformats.org/drawingml/2006/main" noChangeAspect="1"/>
+            </wp:cNvGraphicFramePr>
+            <a:graphic xmlns:a="http://schemas.openxmlformats.org/drawingml/2006/main">
+              <a:graphicData uri="http://schemas.openxmlformats.org/drawingml/2006/picture">
+                <pic:pic xmlns:pic="http://schemas.openxmlformats.org/drawingml/2006/picture">
+                  <pic:nvPicPr>
+                    <pic:cNvPr id="0" name=""/>
+                    <pic:cNvPicPr/>
+                  </pic:nvPicPr>
+                  <pic:blipFill>
+                    <a:blip r:embed="rId8"/>
+                    <a:stretch>
+                      <a:fillRect/>
+                    </a:stretch>
+                  </pic:blipFill>
+                  <pic:spPr>
+                    <a:xfrm>
+                      <a:off x="0" y="0"/>
+                      <a:ext cx="5940425" cy="2966227"/>
+                    </a:xfrm>
+                    <a:prstGeom prst="rect">
+                      <a:avLst/>
+                    </a:prstGeom>
+                  </pic:spPr>
+                </pic:pic>
+              </a:graphicData>
+            </a:graphic>
+          </wp:inline>
+        </w:drawing>
+      </w:r>
+    </w:p>
+    <w:p>
+      <w:pPr>
+        <w:pStyle w:val="Maintext"/>
+        <w:spacing w:after="276"/>
+        <w:ind w:firstLine="0"/>
+        <w:jc w:val="center"/>
+      </w:pPr>
+      <w:r>
+        <w:t xml:space="preserve">Рисунок 2 — Обобщённая функциональная схема синтезатора </w:t>
+      </w:r>
+      <w:proofErr w:type="spellStart"/>
+      <w:r>
+        <w:t>ШИМ</w:t>
+      </w:r>
+      <w:proofErr w:type="spellEnd"/>
+      <w:r>
+        <w:t>-сигнала</w:t>
+      </w:r>
+    </w:p>
+    <w:p>
+      <w:pPr>
+        <w:pStyle w:val="Maintext"/>
+        <w:spacing w:after="276"/>
+      </w:pPr>
+      <w:proofErr w:type="spellStart"/>
+      <w:r>
+        <w:lastRenderedPageBreak/>
+        <w:t>Сэ</w:t>
+      </w:r>
+      <w:r>
+        <w:t>м</w:t>
+      </w:r>
+      <w:r>
+        <w:t>п</w:t>
+      </w:r>
+      <w:r>
+        <w:t>лерный</w:t>
+      </w:r>
+      <w:proofErr w:type="spellEnd"/>
+      <w:r>
+        <w:t xml:space="preserve"> синтез заключается в воспроизведении при помощи </w:t>
+      </w:r>
+      <w:proofErr w:type="spellStart"/>
+      <w:r>
+        <w:t>ЦАПа</w:t>
+      </w:r>
+      <w:proofErr w:type="spellEnd"/>
+      <w:r>
+        <w:t xml:space="preserve"> хранимых в памяти наборов отсчётов оцифрованного звука, называемых </w:t>
+      </w:r>
+      <w:proofErr w:type="spellStart"/>
+      <w:r>
+        <w:t>сэмплами</w:t>
+      </w:r>
+      <w:proofErr w:type="spellEnd"/>
+      <w:r>
+        <w:t xml:space="preserve">. </w:t>
+      </w:r>
+      <w:proofErr w:type="spellStart"/>
+      <w:r>
+        <w:t>Сэмпл</w:t>
+      </w:r>
+      <w:proofErr w:type="spellEnd"/>
+      <w:r>
+        <w:t xml:space="preserve"> можно воспроизвести целиком однократно, воспроизводить </w:t>
+      </w:r>
+      <w:r>
+        <w:t xml:space="preserve">циклично целиком или проиграть часть </w:t>
+      </w:r>
+      <w:proofErr w:type="spellStart"/>
+      <w:r>
+        <w:t>сэмпла</w:t>
+      </w:r>
+      <w:proofErr w:type="spellEnd"/>
+      <w:r>
+        <w:t xml:space="preserve"> однократно, а оставшуюся часть циклично.</w:t>
+      </w:r>
+      <w:r>
+        <w:t xml:space="preserve"> Этот метод синтеза позволяет воспроизводить практически неограниченный набор звуков. Ограничениями</w:t>
+      </w:r>
+      <w:r>
+        <w:t xml:space="preserve"> метода</w:t>
+      </w:r>
+      <w:r>
+        <w:t xml:space="preserve"> являются глубина и частота дискретизации </w:t>
+      </w:r>
+      <w:proofErr w:type="spellStart"/>
+      <w:r>
+        <w:t>сэмплов</w:t>
+      </w:r>
+      <w:proofErr w:type="spellEnd"/>
+      <w:r>
+        <w:t xml:space="preserve"> и количество памяти, в которую записаны эти </w:t>
+      </w:r>
+      <w:proofErr w:type="spellStart"/>
+      <w:r>
+        <w:t>сэмплы</w:t>
+      </w:r>
+      <w:proofErr w:type="spellEnd"/>
+      <w:r>
+        <w:t xml:space="preserve"> </w:t>
+      </w:r>
+      <w:r>
+        <w:t>[</w:t>
+      </w:r>
+      <w:r>
+        <w:t>3</w:t>
+      </w:r>
+      <w:r>
+        <w:t>]</w:t>
+      </w:r>
+      <w:r>
+        <w:t>.</w:t>
+      </w:r>
+    </w:p>
+    <w:p>
+      <w:pPr>
+        <w:pStyle w:val="Maintext"/>
+        <w:spacing w:after="276"/>
+      </w:pPr>
+      <w:r>
+        <w:t xml:space="preserve">Таблично-волновой синтез аналогичен </w:t>
+      </w:r>
+      <w:proofErr w:type="spellStart"/>
+      <w:r>
+        <w:t>сэмплерному</w:t>
+      </w:r>
+      <w:proofErr w:type="spellEnd"/>
+      <w:r>
+        <w:t xml:space="preserve"> синтезу за исключением того, что вместо </w:t>
+      </w:r>
+      <w:proofErr w:type="spellStart"/>
+      <w:r>
+        <w:t>сэмплов</w:t>
+      </w:r>
+      <w:proofErr w:type="spellEnd"/>
+      <w:r>
+        <w:t xml:space="preserve"> используются короткие наборы отсчётов</w:t>
+      </w:r>
+      <w:r>
+        <w:t xml:space="preserve"> (волновые таблицы)</w:t>
+      </w:r>
+      <w:r>
+        <w:t>, циклично воспроизводящиеся во времени. В результате получается волна, тембр которой можно менять, меняя эти наборы отсчётов</w:t>
+      </w:r>
+      <w:r>
+        <w:t xml:space="preserve"> </w:t>
+      </w:r>
+      <w:r>
+        <w:t>[</w:t>
+      </w:r>
+      <w:r>
+        <w:t>4</w:t>
+      </w:r>
+      <w:r>
+        <w:t>]</w:t>
+      </w:r>
+      <w:r>
+        <w:t>.</w:t>
+      </w:r>
+    </w:p>
+    <w:p>
+      <w:pPr>
+        <w:pStyle w:val="Maintext"/>
+        <w:spacing w:after="276"/>
+      </w:pPr>
+      <w:r>
+        <w:t xml:space="preserve">Обобщённая функциональная схема </w:t>
+      </w:r>
+      <w:proofErr w:type="spellStart"/>
+      <w:r>
+        <w:t>сэмплерного</w:t>
+      </w:r>
+      <w:proofErr w:type="spellEnd"/>
+      <w:r>
+        <w:t>/</w:t>
+      </w:r>
+      <w:r>
+        <w:t xml:space="preserve">таблично-волнового синтезатора </w:t>
+      </w:r>
+      <w:proofErr w:type="gramStart"/>
+      <w:r>
+        <w:t>представлена</w:t>
+      </w:r>
+      <w:proofErr w:type="gramEnd"/>
+      <w:r>
+        <w:t xml:space="preserve"> на </w:t>
+      </w:r>
+      <w:r>
+        <w:t>Рисунке 3.</w:t>
+      </w:r>
+    </w:p>
+    <w:p>
+      <w:pPr>
+        <w:pStyle w:val="Maintext"/>
+        <w:spacing w:after="276"/>
+        <w:ind w:firstLine="0"/>
+      </w:pPr>
+      <w:r>
+        <w:rPr>
+          <w:noProof/>
+          <w:lang w:eastAsia="ru-RU"/>
+        </w:rPr>
+        <w:drawing>
+          <wp:inline distT="0" distB="0" distL="0" distR="0" wp14:anchorId="581659CD" wp14:editId="0E7A17BB">
+            <wp:extent cx="5940425" cy="2462251"/>
+            <wp:effectExtent l="0" t="0" r="3175" b="0"/>
+            <wp:docPr id="3" name="Рисунок 3"/>
+            <wp:cNvGraphicFramePr>
+              <a:graphicFrameLocks xmlns:a="http://schemas.openxmlformats.org/drawingml/2006/main" noChangeAspect="1"/>
+            </wp:cNvGraphicFramePr>
+            <a:graphic xmlns:a="http://schemas.openxmlformats.org/drawingml/2006/main">
+              <a:graphicData uri="http://schemas.openxmlformats.org/drawingml/2006/picture">
+                <pic:pic xmlns:pic="http://schemas.openxmlformats.org/drawingml/2006/picture">
+                  <pic:nvPicPr>
+                    <pic:cNvPr id="0" name=""/>
+                    <pic:cNvPicPr/>
+                  </pic:nvPicPr>
+                  <pic:blipFill>
+                    <a:blip r:embed="rId9"/>
+                    <a:stretch>
+                      <a:fillRect/>
+                    </a:stretch>
+                  </pic:blipFill>
+                  <pic:spPr>
+                    <a:xfrm>
+                      <a:off x="0" y="0"/>
+                      <a:ext cx="5940425" cy="2462251"/>
+                    </a:xfrm>
+                    <a:prstGeom prst="rect">
+                      <a:avLst/>
+                    </a:prstGeom>
+                  </pic:spPr>
+                </pic:pic>
+              </a:graphicData>
+            </a:graphic>
+          </wp:inline>
+        </w:drawing>
+      </w:r>
+    </w:p>
+    <w:p>
+      <w:pPr>
+        <w:pStyle w:val="Maintext"/>
+        <w:spacing w:after="276"/>
+        <w:ind w:firstLine="0"/>
+        <w:jc w:val="center"/>
+      </w:pPr>
+      <w:r>
+        <w:t xml:space="preserve">Рисунок </w:t>
+      </w:r>
+      <w:r>
+        <w:t>3</w:t>
+      </w:r>
+      <w:r>
+        <w:t xml:space="preserve"> — Обобщённая функциональная схема </w:t>
+      </w:r>
+      <w:proofErr w:type="spellStart"/>
+      <w:r>
+        <w:t>сэмплерного</w:t>
+      </w:r>
+      <w:proofErr w:type="spellEnd"/>
+      <w:r>
+        <w:t>/</w:t>
+      </w:r>
+      <w:r>
+        <w:t>таблично-волнового синтезатора</w:t>
+      </w:r>
+    </w:p>
+    <w:p>
+      <w:pPr>
+        <w:pStyle w:val="Maintext"/>
+        <w:spacing w:after="276"/>
+        <w:ind w:firstLine="0"/>
+      </w:pPr>
+      <w:r>
+        <w:t>Аналоги?</w:t>
+      </w:r>
+    </w:p>
+    <w:p>
+      <w:pPr>
+        <w:pStyle w:val="Maintext"/>
+        <w:spacing w:after="276"/>
+      </w:pPr>
+      <w:r>
+        <w:t>…</w:t>
+      </w:r>
+    </w:p>
+    <w:p>
+      <w:pPr>
+        <w:pStyle w:val="Maintext"/>
+        <w:spacing w:after="276"/>
+      </w:pPr>
+      <w:proofErr w:type="spellStart"/>
+      <w:r>
+        <w:lastRenderedPageBreak/>
+        <w:t>Сэмплы</w:t>
+      </w:r>
+      <w:proofErr w:type="spellEnd"/>
+      <w:r>
+        <w:t xml:space="preserve"> необходимо хранить во внутренней флэш-памяти микроконтроллера и во внутренней оперативной памяти. Волновые таблицы и последовательность команд изменения параметров синтеза необходимо хранить во внешней флэш-памяти, подключённой по последовательному интерфейсу передачи данных.</w:t>
+      </w:r>
+    </w:p>
+    <w:p>
+      <w:pPr>
+        <w:widowControl/>
+        <w:autoSpaceDE/>
+        <w:autoSpaceDN/>
+        <w:spacing w:after="160" w:line="259" w:lineRule="auto"/>
+        <w:rPr>
+          <w:rFonts w:eastAsiaTheme="majorEastAsia" w:cstheme="majorBidi"/>
+          <w:b/>
+          <w:bCs/>
+          <w:color w:val="000000" w:themeColor="text1"/>
+          <w:sz w:val="40"/>
+          <w:szCs w:val="28"/>
+          <w:lang w:val="ru-RU"/>
+        </w:rPr>
+      </w:pPr>
+      <w:r>
+        <w:rPr>
+          <w:lang w:val="ru-RU"/>
+        </w:rPr>
+        <w:br w:type="page"/>
+      </w:r>
+    </w:p>
+    <w:p>
+      <w:pPr>
+        <w:pStyle w:val="1"/>
+        <w:rPr>
+          <w:lang w:val="en-US"/>
+        </w:rPr>
+      </w:pPr>
+      <w:bookmarkStart w:id="4" w:name="_Toc181908566"/>
+      <w:r>
+        <w:rPr>
+          <w:lang w:val="en-US"/>
+        </w:rPr>
+        <w:lastRenderedPageBreak/>
+        <w:t xml:space="preserve">2 </w:t>
+      </w:r>
+      <w:r>
+        <w:rPr>
+          <w:lang w:val="ru-RU"/>
+        </w:rPr>
+        <w:t>Глава</w:t>
+      </w:r>
+      <w:r>
+        <w:rPr>
+          <w:lang w:val="en-US"/>
+        </w:rPr>
+        <w:t xml:space="preserve"> 2</w:t>
+      </w:r>
+      <w:bookmarkEnd w:id="4"/>
+    </w:p>
+    <w:p>
+      <w:pPr>
+        <w:rPr>
+          <w:lang w:val="en-US"/>
+        </w:rPr>
+      </w:pPr>
+    </w:p>
+    <w:p>
+      <w:pPr>
+        <w:rPr>
+          <w:lang w:val="en-US"/>
+        </w:rPr>
+      </w:pPr>
+    </w:p>
+    <w:p>
+      <w:pPr>
+        <w:widowControl/>
+        <w:autoSpaceDE/>
+        <w:autoSpaceDN/>
+        <w:spacing w:after="160" w:line="259" w:lineRule="auto"/>
+        <w:rPr>
+          <w:lang w:val="en-US"/>
+        </w:rPr>
+      </w:pPr>
+      <w:r>
+        <w:rPr>
+          <w:lang w:val="en-US"/>
+        </w:rPr>
+        <w:br w:type="page"/>
+      </w:r>
+    </w:p>
+    <w:p>
+      <w:pPr>
+        <w:pStyle w:val="1"/>
+        <w:rPr>
+          <w:lang w:val="en-US"/>
+        </w:rPr>
+      </w:pPr>
+      <w:bookmarkStart w:id="5" w:name="_Toc181908567"/>
+      <w:r>
+        <w:rPr>
+          <w:lang w:val="ru-RU"/>
+        </w:rPr>
+        <w:lastRenderedPageBreak/>
+        <w:t>Список</w:t>
+      </w:r>
+      <w:r>
+        <w:rPr>
+          <w:lang w:val="en-US"/>
+        </w:rPr>
+        <w:t xml:space="preserve"> </w:t>
+      </w:r>
+      <w:r>
+        <w:rPr>
+          <w:lang w:val="ru-RU"/>
+        </w:rPr>
+        <w:t>литературы</w:t>
+      </w:r>
+      <w:bookmarkEnd w:id="5"/>
+    </w:p>
+    <w:p>
+      <w:pPr>
+        <w:rPr>
+          <w:lang w:val="en-US"/>
+        </w:rPr>
+      </w:pPr>
+    </w:p>
+    <w:p>
+      <w:pPr>
+        <w:spacing w:afterLines="115" w:after="276" w:line="360" w:lineRule="auto"/>
+        <w:rPr>
+          <w:sz w:val="28"/>
+          <w:lang w:val="en-US"/>
+        </w:rPr>
+      </w:pPr>
+      <w:proofErr w:type="gramStart"/>
+      <w:r>
+        <w:rPr>
+          <w:sz w:val="28"/>
+          <w:lang w:val="en-US"/>
+        </w:rPr>
+        <w:t>[1]</w:t>
+      </w:r>
+      <w:r>
+        <w:rPr>
+          <w:sz w:val="28"/>
+          <w:lang w:val="en-US"/>
+        </w:rPr>
+        <w:t xml:space="preserve"> </w:t>
+      </w:r>
+      <w:proofErr w:type="spellStart"/>
+      <w:r>
+        <w:rPr>
+          <w:sz w:val="28"/>
+          <w:lang w:val="en-US"/>
+        </w:rPr>
+        <w:t>Kroupa</w:t>
+      </w:r>
+      <w:proofErr w:type="spellEnd"/>
+      <w:r>
+        <w:rPr>
+          <w:sz w:val="28"/>
+          <w:lang w:val="en-US"/>
+        </w:rPr>
+        <w:t xml:space="preserve"> V. F.</w:t>
+      </w:r>
+      <w:r>
+        <w:rPr>
+          <w:sz w:val="28"/>
+          <w:lang w:val="en-US"/>
+        </w:rPr>
+        <w:t xml:space="preserve"> Direct Digital Frequency Synthesizers</w:t>
+      </w:r>
+      <w:r>
+        <w:rPr>
+          <w:sz w:val="28"/>
+          <w:lang w:val="en-US"/>
+        </w:rPr>
+        <w:t>.</w:t>
+      </w:r>
+      <w:proofErr w:type="gramEnd"/>
+      <w:r>
+        <w:rPr>
+          <w:sz w:val="28"/>
+          <w:lang w:val="en-US"/>
+        </w:rPr>
+        <w:t xml:space="preserve"> </w:t>
+      </w:r>
+      <w:r>
+        <w:rPr>
+          <w:sz w:val="28"/>
+          <w:lang w:val="en-US"/>
+        </w:rPr>
+        <w:t>New York</w:t>
+      </w:r>
+      <w:r>
+        <w:rPr>
+          <w:sz w:val="28"/>
+          <w:lang w:val="en-US"/>
+        </w:rPr>
+        <w:t>: Institute of Electrical and Electronics Engineers</w:t>
+      </w:r>
+      <w:r>
+        <w:rPr>
+          <w:sz w:val="28"/>
+          <w:lang w:val="en-US"/>
+        </w:rPr>
+        <w:t>, 1999</w:t>
+      </w:r>
+      <w:r>
+        <w:rPr>
+          <w:sz w:val="28"/>
+          <w:lang w:val="en-US"/>
+        </w:rPr>
+        <w:t xml:space="preserve">. </w:t>
+      </w:r>
+      <w:proofErr w:type="gramStart"/>
+      <w:r>
+        <w:rPr>
+          <w:sz w:val="28"/>
+          <w:lang w:val="en-US"/>
+        </w:rPr>
+        <w:t xml:space="preserve">— </w:t>
+      </w:r>
+      <w:r>
+        <w:rPr>
+          <w:sz w:val="28"/>
+          <w:lang w:val="en-US"/>
+        </w:rPr>
+        <w:t>383 p</w:t>
+      </w:r>
+      <w:r>
+        <w:rPr>
+          <w:sz w:val="28"/>
+          <w:lang w:val="en-US"/>
+        </w:rPr>
+        <w:t>.</w:t>
+      </w:r>
+      <w:proofErr w:type="gramEnd"/>
+    </w:p>
+    <w:p>
+      <w:pPr>
+        <w:spacing w:afterLines="115" w:after="276" w:line="360" w:lineRule="auto"/>
+        <w:rPr>
+          <w:sz w:val="28"/>
+          <w:lang w:val="ru-RU"/>
+        </w:rPr>
+      </w:pPr>
+      <w:r>
+        <w:rPr>
+          <w:sz w:val="28"/>
+          <w:lang w:val="ru-RU"/>
+        </w:rPr>
+        <w:t xml:space="preserve">[2] </w:t>
+      </w:r>
+      <w:hyperlink r:id="rId10" w:history="1">
+        <w:r>
+          <w:rPr>
+            <w:rStyle w:val="a7"/>
+            <w:sz w:val="28"/>
+            <w:lang w:val="en-US"/>
+          </w:rPr>
+          <w:t>https</w:t>
+        </w:r>
+        <w:r>
+          <w:rPr>
+            <w:rStyle w:val="a7"/>
+            <w:sz w:val="28"/>
+            <w:lang w:val="ru-RU"/>
+          </w:rPr>
+          <w:t>://</w:t>
+        </w:r>
+        <w:r>
+          <w:rPr>
+            <w:rStyle w:val="a7"/>
+            <w:sz w:val="28"/>
+            <w:lang w:val="en-US"/>
+          </w:rPr>
+          <w:t>www</w:t>
+        </w:r>
+        <w:r>
+          <w:rPr>
+            <w:rStyle w:val="a7"/>
+            <w:sz w:val="28"/>
+            <w:lang w:val="ru-RU"/>
+          </w:rPr>
+          <w:t>.</w:t>
+        </w:r>
+        <w:proofErr w:type="spellStart"/>
+        <w:r>
+          <w:rPr>
+            <w:rStyle w:val="a7"/>
+            <w:sz w:val="28"/>
+            <w:lang w:val="en-US"/>
+          </w:rPr>
+          <w:t>soundonsound</w:t>
+        </w:r>
+        <w:proofErr w:type="spellEnd"/>
+        <w:r>
+          <w:rPr>
+            <w:rStyle w:val="a7"/>
+            <w:sz w:val="28"/>
+            <w:lang w:val="ru-RU"/>
+          </w:rPr>
+          <w:t>.</w:t>
+        </w:r>
+        <w:r>
+          <w:rPr>
+            <w:rStyle w:val="a7"/>
+            <w:sz w:val="28"/>
+            <w:lang w:val="en-US"/>
+          </w:rPr>
+          <w:t>com</w:t>
+        </w:r>
+        <w:r>
+          <w:rPr>
+            <w:rStyle w:val="a7"/>
+            <w:sz w:val="28"/>
+            <w:lang w:val="ru-RU"/>
+          </w:rPr>
+          <w:t>/</w:t>
+        </w:r>
+        <w:r>
+          <w:rPr>
+            <w:rStyle w:val="a7"/>
+            <w:sz w:val="28"/>
+            <w:lang w:val="en-US"/>
+          </w:rPr>
+          <w:t>techniques</w:t>
+        </w:r>
+        <w:r>
+          <w:rPr>
+            <w:rStyle w:val="a7"/>
+            <w:sz w:val="28"/>
+            <w:lang w:val="ru-RU"/>
+          </w:rPr>
+          <w:t>/</w:t>
+        </w:r>
+        <w:r>
+          <w:rPr>
+            <w:rStyle w:val="a7"/>
+            <w:sz w:val="28"/>
+            <w:lang w:val="en-US"/>
+          </w:rPr>
+          <w:t>synthesizing</w:t>
+        </w:r>
+        <w:r>
+          <w:rPr>
+            <w:rStyle w:val="a7"/>
+            <w:sz w:val="28"/>
+            <w:lang w:val="ru-RU"/>
+          </w:rPr>
+          <w:t>-</w:t>
+        </w:r>
+        <w:r>
+          <w:rPr>
+            <w:rStyle w:val="a7"/>
+            <w:sz w:val="28"/>
+            <w:lang w:val="en-US"/>
+          </w:rPr>
+          <w:t>strings</w:t>
+        </w:r>
+        <w:r>
+          <w:rPr>
+            <w:rStyle w:val="a7"/>
+            <w:sz w:val="28"/>
+            <w:lang w:val="ru-RU"/>
+          </w:rPr>
+          <w:t>-</w:t>
+        </w:r>
+        <w:proofErr w:type="spellStart"/>
+        <w:r>
+          <w:rPr>
+            <w:rStyle w:val="a7"/>
+            <w:sz w:val="28"/>
+            <w:lang w:val="en-US"/>
+          </w:rPr>
+          <w:t>pwm</w:t>
+        </w:r>
+        <w:proofErr w:type="spellEnd"/>
+        <w:r>
+          <w:rPr>
+            <w:rStyle w:val="a7"/>
+            <w:sz w:val="28"/>
+            <w:lang w:val="ru-RU"/>
+          </w:rPr>
+          <w:t>-</w:t>
+        </w:r>
+        <w:r>
+          <w:rPr>
+            <w:rStyle w:val="a7"/>
+            <w:sz w:val="28"/>
+            <w:lang w:val="en-US"/>
+          </w:rPr>
+          <w:t>string</w:t>
+        </w:r>
+        <w:r>
+          <w:rPr>
+            <w:rStyle w:val="a7"/>
+            <w:sz w:val="28"/>
+            <w:lang w:val="ru-RU"/>
+          </w:rPr>
+          <w:t>-</w:t>
+        </w:r>
+        <w:r>
+          <w:rPr>
+            <w:rStyle w:val="a7"/>
+            <w:sz w:val="28"/>
+            <w:lang w:val="en-US"/>
+          </w:rPr>
+          <w:t>sounds</w:t>
+        </w:r>
+      </w:hyperlink>
+      <w:r>
+        <w:rPr>
+          <w:sz w:val="28"/>
+          <w:lang w:val="ru-RU"/>
+        </w:rPr>
+        <w:t xml:space="preserve"> </w:t>
+      </w:r>
+      <w:r>
+        <w:rPr>
+          <w:sz w:val="28"/>
+          <w:lang w:val="ru-RU"/>
+        </w:rPr>
+        <w:t>(д</w:t>
+      </w:r>
+      <w:r>
+        <w:rPr>
+          <w:sz w:val="28"/>
+          <w:lang w:val="ru-RU"/>
+        </w:rPr>
+        <w:t>ата обращения</w:t>
+      </w:r>
+      <w:r>
+        <w:rPr>
+          <w:sz w:val="28"/>
+          <w:lang w:val="ru-RU"/>
+        </w:rPr>
+        <w:t>:</w:t>
+      </w:r>
+      <w:r>
+        <w:rPr>
+          <w:sz w:val="28"/>
+          <w:lang w:val="ru-RU"/>
+        </w:rPr>
+        <w:t xml:space="preserve"> 07.11.2024</w:t>
+      </w:r>
+      <w:r>
+        <w:rPr>
+          <w:sz w:val="28"/>
+          <w:lang w:val="ru-RU"/>
+        </w:rPr>
+        <w:t>)</w:t>
+      </w:r>
+      <w:r>
+        <w:rPr>
+          <w:sz w:val="28"/>
+          <w:lang w:val="ru-RU"/>
+        </w:rPr>
+        <w:t>.</w:t>
+      </w:r>
+    </w:p>
+    <w:p>
+      <w:pPr>
+        <w:spacing w:afterLines="115" w:after="276" w:line="360" w:lineRule="auto"/>
+        <w:rPr>
+          <w:sz w:val="28"/>
+          <w:lang w:val="en-US"/>
+        </w:rPr>
+      </w:pPr>
+      <w:proofErr w:type="gramStart"/>
+      <w:r>
+        <w:rPr>
+          <w:sz w:val="28"/>
+          <w:lang w:val="en-US"/>
+        </w:rPr>
+        <w:t xml:space="preserve">[3] </w:t>
+      </w:r>
+      <w:r>
+        <w:rPr>
+          <w:sz w:val="28"/>
+          <w:lang w:val="en-US"/>
+        </w:rPr>
+        <w:t>Synthesizer Basics.</w:t>
+      </w:r>
+      <w:proofErr w:type="gramEnd"/>
+      <w:r>
+        <w:t xml:space="preserve"> </w:t>
+      </w:r>
+      <w:proofErr w:type="gramStart"/>
+      <w:r>
+        <w:rPr>
+          <w:sz w:val="28"/>
+          <w:lang w:val="en-US"/>
+        </w:rPr>
+        <w:t>The musician's reference for creating, performing, and recording electronic music.</w:t>
+      </w:r>
+      <w:proofErr w:type="gramEnd"/>
+      <w:r>
+        <w:rPr>
+          <w:sz w:val="28"/>
+          <w:lang w:val="en-US"/>
+        </w:rPr>
+        <w:t xml:space="preserve"> </w:t>
+      </w:r>
+      <w:r>
+        <w:rPr>
+          <w:sz w:val="28"/>
+          <w:lang w:val="en-US"/>
+        </w:rPr>
+        <w:t>Milwaukee, WI</w:t>
+      </w:r>
+      <w:r>
+        <w:rPr>
+          <w:sz w:val="28"/>
+          <w:lang w:val="en-US"/>
+        </w:rPr>
+        <w:t>: H. Leonard Books</w:t>
+      </w:r>
+      <w:r>
+        <w:rPr>
+          <w:sz w:val="28"/>
+          <w:lang w:val="en-US"/>
+        </w:rPr>
+        <w:t xml:space="preserve">, 1988. </w:t>
+      </w:r>
+      <w:proofErr w:type="gramStart"/>
+      <w:r>
+        <w:rPr>
+          <w:sz w:val="28"/>
+          <w:lang w:val="en-US"/>
+        </w:rPr>
+        <w:t xml:space="preserve">— 129 </w:t>
+      </w:r>
+      <w:r>
+        <w:rPr>
+          <w:sz w:val="28"/>
+          <w:lang w:val="en-US"/>
+        </w:rPr>
+        <w:t>p</w:t>
+      </w:r>
+      <w:r>
+        <w:rPr>
+          <w:sz w:val="28"/>
+          <w:lang w:val="en-US"/>
+        </w:rPr>
+        <w:t>.</w:t>
+      </w:r>
+      <w:proofErr w:type="gramEnd"/>
+    </w:p>
+    <w:p>
+      <w:pPr>
+        <w:spacing w:afterLines="115" w:after="276" w:line="360" w:lineRule="auto"/>
+        <w:rPr>
+          <w:lang w:val="en-US"/>
+        </w:rPr>
+      </w:pPr>
+      <w:r>
+        <w:rPr>
+          <w:sz w:val="28"/>
+          <w:lang w:val="en-US"/>
+        </w:rPr>
+        <w:t xml:space="preserve">[4] </w:t>
+      </w:r>
+      <w:r>
+        <w:rPr>
+          <w:sz w:val="28"/>
+          <w:lang w:val="en-US"/>
+        </w:rPr>
+        <w:t>Boulanger, Richard</w:t>
+      </w:r>
+      <w:r>
+        <w:rPr>
+          <w:sz w:val="28"/>
+          <w:lang w:val="en-US"/>
+        </w:rPr>
+        <w:t>.</w:t>
+      </w:r>
+      <w:r>
+        <w:rPr>
+          <w:sz w:val="28"/>
+          <w:lang w:val="en-US"/>
+        </w:rPr>
+        <w:t xml:space="preserve"> </w:t>
+      </w:r>
+      <w:proofErr w:type="gramStart"/>
+      <w:r>
+        <w:rPr>
+          <w:sz w:val="28"/>
+          <w:lang w:val="en-US"/>
+        </w:rPr>
+        <w:t>The Audio Programming Book.</w:t>
+      </w:r>
+      <w:proofErr w:type="gramEnd"/>
+      <w:r>
+        <w:rPr>
+          <w:sz w:val="28"/>
+          <w:lang w:val="en-US"/>
+        </w:rPr>
+        <w:t xml:space="preserve"> / </w:t>
+      </w:r>
+      <w:r>
+        <w:rPr>
+          <w:sz w:val="28"/>
+          <w:lang w:val="en-US"/>
+        </w:rPr>
+        <w:t>Richard Boulanger</w:t>
+      </w:r>
+      <w:r>
+        <w:rPr>
+          <w:sz w:val="28"/>
+          <w:lang w:val="en-US"/>
+        </w:rPr>
+        <w:t xml:space="preserve">, </w:t>
+      </w:r>
+      <w:r>
+        <w:rPr>
+          <w:sz w:val="28"/>
+          <w:lang w:val="en-US"/>
+        </w:rPr>
+        <w:t xml:space="preserve">Victor </w:t>
+      </w:r>
+      <w:proofErr w:type="spellStart"/>
+      <w:r>
+        <w:rPr>
+          <w:sz w:val="28"/>
+          <w:lang w:val="en-US"/>
+        </w:rPr>
+        <w:t>Lazzarini</w:t>
+      </w:r>
+      <w:proofErr w:type="spellEnd"/>
+      <w:r>
+        <w:rPr>
+          <w:sz w:val="28"/>
+          <w:lang w:val="en-US"/>
+        </w:rPr>
+        <w:t>. —</w:t>
+      </w:r>
+      <w:r>
+        <w:rPr>
+          <w:sz w:val="28"/>
+          <w:lang w:val="en-US"/>
+        </w:rPr>
+        <w:t xml:space="preserve"> </w:t>
+      </w:r>
+      <w:r>
+        <w:rPr>
+          <w:sz w:val="28"/>
+          <w:lang w:val="en-US"/>
+        </w:rPr>
+        <w:t>Cambridge</w:t>
+      </w:r>
+      <w:r>
+        <w:rPr>
+          <w:sz w:val="28"/>
+          <w:lang w:val="en-US"/>
+        </w:rPr>
+        <w:t>:</w:t>
+      </w:r>
+      <w:r>
+        <w:rPr>
+          <w:sz w:val="28"/>
+          <w:lang w:val="en-US"/>
+        </w:rPr>
+        <w:t xml:space="preserve"> </w:t>
+      </w:r>
+      <w:r>
+        <w:rPr>
+          <w:sz w:val="28"/>
+          <w:lang w:val="en-US"/>
+        </w:rPr>
+        <w:t>MIT Press, 2010. — 920 p.</w:t>
+      </w:r>
+      <w:bookmarkStart w:id="6" w:name="_GoBack"/>
+      <w:bookmarkEnd w:id="6"/>
     </w:p>
     <w:sectPr>
       <w:pgSz w:w="11906" w:h="16838"/>
@@ -2406,7 +3360,7 @@
     <w:lsdException w:name="Bibliography" w:uiPriority="37"/>
     <w:lsdException w:name="TOC Heading" w:uiPriority="39" w:qFormat="1"/>
   </w:latentStyles>
-  <w:style w:type="paragraph" w:default="1" w:styleId="Normal">
+  <w:style w:type="paragraph" w:default="1" w:styleId="a">
     <w:name w:val="Normal"/>
     <w:uiPriority w:val="1"/>
     <w:qFormat/>
@@ -2422,10 +3376,10 @@
       <w:lang w:val="en-GB"/>
     </w:rPr>
   </w:style>
-  <w:style w:type="paragraph" w:styleId="Heading1">
+  <w:style w:type="paragraph" w:styleId="1">
     <w:name w:val="heading 1"/>
-    <w:next w:val="Normal"/>
-    <w:link w:val="Heading1Char"/>
+    <w:next w:val="a"/>
+    <w:link w:val="10"/>
     <w:uiPriority w:val="9"/>
     <w:qFormat/>
     <w:rsid w:val="00005A3E"/>
@@ -2445,13 +3399,13 @@
       <w:lang w:val="en-GB"/>
     </w:rPr>
   </w:style>
-  <w:style w:type="character" w:default="1" w:styleId="DefaultParagraphFont">
+  <w:style w:type="character" w:default="1" w:styleId="a0">
     <w:name w:val="Default Paragraph Font"/>
     <w:uiPriority w:val="1"/>
     <w:semiHidden/>
     <w:unhideWhenUsed/>
   </w:style>
-  <w:style w:type="table" w:default="1" w:styleId="TableNormal">
+  <w:style w:type="table" w:default="1" w:styleId="a1">
     <w:name w:val="Normal Table"/>
     <w:uiPriority w:val="99"/>
     <w:semiHidden/>
@@ -2466,15 +3420,15 @@
       </w:tblCellMar>
     </w:tblPr>
   </w:style>
-  <w:style w:type="numbering" w:default="1" w:styleId="NoList">
+  <w:style w:type="numbering" w:default="1" w:styleId="a2">
     <w:name w:val="No List"/>
     <w:uiPriority w:val="99"/>
     <w:semiHidden/>
     <w:unhideWhenUsed/>
   </w:style>
-  <w:style w:type="table" w:styleId="TableGrid">
+  <w:style w:type="table" w:styleId="a3">
     <w:name w:val="Table Grid"/>
-    <w:basedOn w:val="TableNormal"/>
+    <w:basedOn w:val="a1"/>
     <w:uiPriority w:val="39"/>
     <w:rsid w:val="00AC2215"/>
     <w:pPr>
@@ -2497,10 +3451,10 @@
       </w:tblBorders>
     </w:tblPr>
   </w:style>
-  <w:style w:type="character" w:customStyle="1" w:styleId="Heading1Char">
-    <w:name w:val="Heading 1 Char"/>
-    <w:basedOn w:val="DefaultParagraphFont"/>
-    <w:link w:val="Heading1"/>
+  <w:style w:type="character" w:customStyle="1" w:styleId="10">
+    <w:name w:val="Заголовок 1 Знак"/>
+    <w:basedOn w:val="a0"/>
+    <w:link w:val="1"/>
     <w:uiPriority w:val="9"/>
     <w:rsid w:val="00005A3E"/>
     <w:rPr>
@@ -2513,10 +3467,10 @@
       <w:lang w:val="en-GB"/>
     </w:rPr>
   </w:style>
-  <w:style w:type="paragraph" w:styleId="TOCHeading">
+  <w:style w:type="paragraph" w:styleId="a4">
     <w:name w:val="TOC Heading"/>
-    <w:basedOn w:val="Heading1"/>
-    <w:next w:val="Normal"/>
+    <w:basedOn w:val="1"/>
+    <w:next w:val="a"/>
     <w:uiPriority w:val="39"/>
     <w:semiHidden/>
     <w:unhideWhenUsed/>
@@ -2530,10 +3484,10 @@
       <w:lang w:val="en-US" w:eastAsia="ja-JP"/>
     </w:rPr>
   </w:style>
-  <w:style w:type="paragraph" w:styleId="BalloonText">
+  <w:style w:type="paragraph" w:styleId="a5">
     <w:name w:val="Balloon Text"/>
-    <w:basedOn w:val="Normal"/>
-    <w:link w:val="BalloonTextChar"/>
+    <w:basedOn w:val="a"/>
+    <w:link w:val="a6"/>
     <w:uiPriority w:val="99"/>
     <w:semiHidden/>
     <w:unhideWhenUsed/>
@@ -2544,10 +3498,10 @@
       <w:szCs w:val="16"/>
     </w:rPr>
   </w:style>
-  <w:style w:type="character" w:customStyle="1" w:styleId="BalloonTextChar">
-    <w:name w:val="Balloon Text Char"/>
-    <w:basedOn w:val="DefaultParagraphFont"/>
-    <w:link w:val="BalloonText"/>
+  <w:style w:type="character" w:customStyle="1" w:styleId="a6">
+    <w:name w:val="Текст выноски Знак"/>
+    <w:basedOn w:val="a0"/>
+    <w:link w:val="a5"/>
     <w:uiPriority w:val="99"/>
     <w:semiHidden/>
     <w:rsid w:val="0034052A"/>
@@ -2558,10 +3512,10 @@
       <w:lang w:val="en-GB"/>
     </w:rPr>
   </w:style>
-  <w:style w:type="paragraph" w:styleId="TOC1">
+  <w:style w:type="paragraph" w:styleId="11">
     <w:name w:val="toc 1"/>
-    <w:basedOn w:val="Normal"/>
-    <w:next w:val="Normal"/>
+    <w:basedOn w:val="a"/>
+    <w:next w:val="a"/>
     <w:autoRedefine/>
     <w:uiPriority w:val="39"/>
     <w:unhideWhenUsed/>
@@ -2570,9 +3524,9 @@
       <w:spacing w:after="100"/>
     </w:pPr>
   </w:style>
-  <w:style w:type="character" w:styleId="Hyperlink">
+  <w:style w:type="character" w:styleId="a7">
     <w:name w:val="Hyperlink"/>
-    <w:basedOn w:val="DefaultParagraphFont"/>
+    <w:basedOn w:val="a0"/>
     <w:uiPriority w:val="99"/>
     <w:unhideWhenUsed/>
     <w:rsid w:val="0034052A"/>
@@ -2581,7 +3535,7 @@
       <w:u w:val="single"/>
     </w:rPr>
   </w:style>
-  <w:style w:type="paragraph" w:styleId="NoSpacing">
+  <w:style w:type="paragraph" w:styleId="a8">
     <w:name w:val="No Spacing"/>
     <w:uiPriority w:val="1"/>
     <w:qFormat/>
@@ -2615,13 +3569,25 @@
   </w:style>
   <w:style w:type="character" w:customStyle="1" w:styleId="MaintextChar">
     <w:name w:val="Main text Char"/>
-    <w:basedOn w:val="DefaultParagraphFont"/>
+    <w:basedOn w:val="a0"/>
     <w:link w:val="Maintext"/>
     <w:uiPriority w:val="1"/>
     <w:rsid w:val="0065387D"/>
     <w:rPr>
       <w:rFonts w:ascii="Times New Roman" w:eastAsia="Times New Roman" w:hAnsi="Times New Roman" w:cs="Times New Roman"/>
       <w:sz w:val="28"/>
+    </w:rPr>
+  </w:style>
+  <w:style w:type="character" w:styleId="a9">
+    <w:name w:val="FollowedHyperlink"/>
+    <w:basedOn w:val="a0"/>
+    <w:uiPriority w:val="99"/>
+    <w:semiHidden/>
+    <w:unhideWhenUsed/>
+    <w:rsid w:val="001C5811"/>
+    <w:rPr>
+      <w:color w:val="954F72" w:themeColor="followedHyperlink"/>
+      <w:u w:val="single"/>
     </w:rPr>
   </w:style>
 </w:styles>
@@ -2783,7 +3749,7 @@
     <w:lsdException w:name="Bibliography" w:uiPriority="37"/>
     <w:lsdException w:name="TOC Heading" w:uiPriority="39" w:qFormat="1"/>
   </w:latentStyles>
-  <w:style w:type="paragraph" w:default="1" w:styleId="Normal">
+  <w:style w:type="paragraph" w:default="1" w:styleId="a">
     <w:name w:val="Normal"/>
     <w:uiPriority w:val="1"/>
     <w:qFormat/>
@@ -2799,10 +3765,10 @@
       <w:lang w:val="en-GB"/>
     </w:rPr>
   </w:style>
-  <w:style w:type="paragraph" w:styleId="Heading1">
+  <w:style w:type="paragraph" w:styleId="1">
     <w:name w:val="heading 1"/>
-    <w:next w:val="Normal"/>
-    <w:link w:val="Heading1Char"/>
+    <w:next w:val="a"/>
+    <w:link w:val="10"/>
     <w:uiPriority w:val="9"/>
     <w:qFormat/>
     <w:rsid w:val="00005A3E"/>
@@ -2822,13 +3788,13 @@
       <w:lang w:val="en-GB"/>
     </w:rPr>
   </w:style>
-  <w:style w:type="character" w:default="1" w:styleId="DefaultParagraphFont">
+  <w:style w:type="character" w:default="1" w:styleId="a0">
     <w:name w:val="Default Paragraph Font"/>
     <w:uiPriority w:val="1"/>
     <w:semiHidden/>
     <w:unhideWhenUsed/>
   </w:style>
-  <w:style w:type="table" w:default="1" w:styleId="TableNormal">
+  <w:style w:type="table" w:default="1" w:styleId="a1">
     <w:name w:val="Normal Table"/>
     <w:uiPriority w:val="99"/>
     <w:semiHidden/>
@@ -2843,15 +3809,15 @@
       </w:tblCellMar>
     </w:tblPr>
   </w:style>
-  <w:style w:type="numbering" w:default="1" w:styleId="NoList">
+  <w:style w:type="numbering" w:default="1" w:styleId="a2">
     <w:name w:val="No List"/>
     <w:uiPriority w:val="99"/>
     <w:semiHidden/>
     <w:unhideWhenUsed/>
   </w:style>
-  <w:style w:type="table" w:styleId="TableGrid">
+  <w:style w:type="table" w:styleId="a3">
     <w:name w:val="Table Grid"/>
-    <w:basedOn w:val="TableNormal"/>
+    <w:basedOn w:val="a1"/>
     <w:uiPriority w:val="39"/>
     <w:rsid w:val="00AC2215"/>
     <w:pPr>
@@ -2874,10 +3840,10 @@
       </w:tblBorders>
     </w:tblPr>
   </w:style>
-  <w:style w:type="character" w:customStyle="1" w:styleId="Heading1Char">
-    <w:name w:val="Heading 1 Char"/>
-    <w:basedOn w:val="DefaultParagraphFont"/>
-    <w:link w:val="Heading1"/>
+  <w:style w:type="character" w:customStyle="1" w:styleId="10">
+    <w:name w:val="Заголовок 1 Знак"/>
+    <w:basedOn w:val="a0"/>
+    <w:link w:val="1"/>
     <w:uiPriority w:val="9"/>
     <w:rsid w:val="00005A3E"/>
     <w:rPr>
@@ -2890,10 +3856,10 @@
       <w:lang w:val="en-GB"/>
     </w:rPr>
   </w:style>
-  <w:style w:type="paragraph" w:styleId="TOCHeading">
+  <w:style w:type="paragraph" w:styleId="a4">
     <w:name w:val="TOC Heading"/>
-    <w:basedOn w:val="Heading1"/>
-    <w:next w:val="Normal"/>
+    <w:basedOn w:val="1"/>
+    <w:next w:val="a"/>
     <w:uiPriority w:val="39"/>
     <w:semiHidden/>
     <w:unhideWhenUsed/>
@@ -2907,10 +3873,10 @@
       <w:lang w:val="en-US" w:eastAsia="ja-JP"/>
     </w:rPr>
   </w:style>
-  <w:style w:type="paragraph" w:styleId="BalloonText">
+  <w:style w:type="paragraph" w:styleId="a5">
     <w:name w:val="Balloon Text"/>
-    <w:basedOn w:val="Normal"/>
-    <w:link w:val="BalloonTextChar"/>
+    <w:basedOn w:val="a"/>
+    <w:link w:val="a6"/>
     <w:uiPriority w:val="99"/>
     <w:semiHidden/>
     <w:unhideWhenUsed/>
@@ -2921,10 +3887,10 @@
       <w:szCs w:val="16"/>
     </w:rPr>
   </w:style>
-  <w:style w:type="character" w:customStyle="1" w:styleId="BalloonTextChar">
-    <w:name w:val="Balloon Text Char"/>
-    <w:basedOn w:val="DefaultParagraphFont"/>
-    <w:link w:val="BalloonText"/>
+  <w:style w:type="character" w:customStyle="1" w:styleId="a6">
+    <w:name w:val="Текст выноски Знак"/>
+    <w:basedOn w:val="a0"/>
+    <w:link w:val="a5"/>
     <w:uiPriority w:val="99"/>
     <w:semiHidden/>
     <w:rsid w:val="0034052A"/>
@@ -2935,10 +3901,10 @@
       <w:lang w:val="en-GB"/>
     </w:rPr>
   </w:style>
-  <w:style w:type="paragraph" w:styleId="TOC1">
+  <w:style w:type="paragraph" w:styleId="11">
     <w:name w:val="toc 1"/>
-    <w:basedOn w:val="Normal"/>
-    <w:next w:val="Normal"/>
+    <w:basedOn w:val="a"/>
+    <w:next w:val="a"/>
     <w:autoRedefine/>
     <w:uiPriority w:val="39"/>
     <w:unhideWhenUsed/>
@@ -2947,9 +3913,9 @@
       <w:spacing w:after="100"/>
     </w:pPr>
   </w:style>
-  <w:style w:type="character" w:styleId="Hyperlink">
+  <w:style w:type="character" w:styleId="a7">
     <w:name w:val="Hyperlink"/>
-    <w:basedOn w:val="DefaultParagraphFont"/>
+    <w:basedOn w:val="a0"/>
     <w:uiPriority w:val="99"/>
     <w:unhideWhenUsed/>
     <w:rsid w:val="0034052A"/>
@@ -2958,7 +3924,7 @@
       <w:u w:val="single"/>
     </w:rPr>
   </w:style>
-  <w:style w:type="paragraph" w:styleId="NoSpacing">
+  <w:style w:type="paragraph" w:styleId="a8">
     <w:name w:val="No Spacing"/>
     <w:uiPriority w:val="1"/>
     <w:qFormat/>
@@ -2992,13 +3958,25 @@
   </w:style>
   <w:style w:type="character" w:customStyle="1" w:styleId="MaintextChar">
     <w:name w:val="Main text Char"/>
-    <w:basedOn w:val="DefaultParagraphFont"/>
+    <w:basedOn w:val="a0"/>
     <w:link w:val="Maintext"/>
     <w:uiPriority w:val="1"/>
     <w:rsid w:val="0065387D"/>
     <w:rPr>
       <w:rFonts w:ascii="Times New Roman" w:eastAsia="Times New Roman" w:hAnsi="Times New Roman" w:cs="Times New Roman"/>
       <w:sz w:val="28"/>
+    </w:rPr>
+  </w:style>
+  <w:style w:type="character" w:styleId="a9">
+    <w:name w:val="FollowedHyperlink"/>
+    <w:basedOn w:val="a0"/>
+    <w:uiPriority w:val="99"/>
+    <w:semiHidden/>
+    <w:unhideWhenUsed/>
+    <w:rsid w:val="001C5811"/>
+    <w:rPr>
+      <w:color w:val="954F72" w:themeColor="followedHyperlink"/>
+      <w:u w:val="single"/>
     </w:rPr>
   </w:style>
 </w:styles>
@@ -3304,7 +4282,7 @@
 </file>
 
 <file path=customXml/itemProps1.xml><?xml version="1.0" encoding="utf-8"?>
-<ds:datastoreItem xmlns:ds="http://schemas.openxmlformats.org/officeDocument/2006/customXml" ds:itemID="{6F060CE8-9371-464D-8937-61A158570E57}">
+<ds:datastoreItem xmlns:ds="http://schemas.openxmlformats.org/officeDocument/2006/customXml" ds:itemID="{F5F9384D-3688-4134-B8A8-A753D548B1A7}">
   <ds:schemaRefs>
     <ds:schemaRef ds:uri="http://schemas.openxmlformats.org/officeDocument/2006/bibliography"/>
   </ds:schemaRefs>

</xml_diff>

<commit_message>
Remove RTC, make all channels work on real device except 4th DDS/PWM (needs a wire to be soldered) and phase reset timers
</commit_message>
<xml_diff>
--- a/РПЗ.docx
+++ b/РПЗ.docx
@@ -1294,15 +1294,7 @@
             <w:rPr>
               <w:lang w:val="ru-RU"/>
             </w:rPr>
-            <w:t>Содер</w:t>
-          </w:r>
-          <w:bookmarkStart w:id="0" w:name="_GoBack"/>
-          <w:bookmarkEnd w:id="0"/>
-          <w:r>
-            <w:rPr>
-              <w:lang w:val="ru-RU"/>
-            </w:rPr>
-            <w:t>жание</w:t>
+            <w:t>Содержание</w:t>
           </w:r>
         </w:p>
         <w:p>
@@ -1857,8 +1849,8 @@
           <w:lang w:val="ru-RU"/>
         </w:rPr>
       </w:pPr>
-      <w:bookmarkStart w:id="1" w:name="_Toc179367533"/>
-      <w:bookmarkStart w:id="2" w:name="_Toc183013222"/>
+      <w:bookmarkStart w:id="0" w:name="_Toc179367533"/>
+      <w:bookmarkStart w:id="1" w:name="_Toc183013222"/>
       <w:r>
         <w:rPr>
           <w:lang w:val="ru-RU"/>
@@ -1866,8 +1858,8 @@
         <w:lastRenderedPageBreak/>
         <w:t>Введение</w:t>
       </w:r>
+      <w:bookmarkEnd w:id="0"/>
       <w:bookmarkEnd w:id="1"/>
-      <w:bookmarkEnd w:id="2"/>
     </w:p>
     <w:p>
       <w:pPr>
@@ -2108,7 +2100,21 @@
           <w:sz w:val="26"/>
           <w:szCs w:val="26"/>
         </w:rPr>
-        <w:t>Назначение устройства — генерация семи сигналов, которые впоследствии суммируются и подаются на звуковой разъём.</w:t>
+        <w:t xml:space="preserve">Назначение устройства — генерация </w:t>
+      </w:r>
+      <w:r>
+        <w:rPr>
+          <w:sz w:val="26"/>
+          <w:szCs w:val="26"/>
+        </w:rPr>
+        <w:t>восьми</w:t>
+      </w:r>
+      <w:r>
+        <w:rPr>
+          <w:sz w:val="26"/>
+          <w:szCs w:val="26"/>
+        </w:rPr>
+        <w:t xml:space="preserve"> сигналов, которые впоследствии суммируются и подаются на звуковой разъём.</w:t>
       </w:r>
     </w:p>
     <w:p>
@@ -2142,8 +2148,8 @@
           <w:lang w:val="ru-RU"/>
         </w:rPr>
       </w:pPr>
-      <w:bookmarkStart w:id="3" w:name="_Toc179367534"/>
-      <w:bookmarkStart w:id="4" w:name="_Toc183013223"/>
+      <w:bookmarkStart w:id="2" w:name="_Toc179367534"/>
+      <w:bookmarkStart w:id="3" w:name="_Toc183013223"/>
       <w:r>
         <w:rPr>
           <w:lang w:val="ru-RU"/>
@@ -2151,14 +2157,14 @@
         <w:lastRenderedPageBreak/>
         <w:t>1</w:t>
       </w:r>
+      <w:bookmarkEnd w:id="2"/>
+      <w:r>
+        <w:rPr>
+          <w:lang w:val="ru-RU"/>
+        </w:rPr>
+        <w:t>. Обзор существующих решений</w:t>
+      </w:r>
       <w:bookmarkEnd w:id="3"/>
-      <w:r>
-        <w:rPr>
-          <w:lang w:val="ru-RU"/>
-        </w:rPr>
-        <w:t>. Обзор существующих решений</w:t>
-      </w:r>
-      <w:bookmarkEnd w:id="4"/>
     </w:p>
     <w:p>
       <w:pPr>
@@ -3249,7 +3255,7 @@
           <w:lang w:val="ru-RU"/>
         </w:rPr>
       </w:pPr>
-      <w:bookmarkStart w:id="5" w:name="_Toc183013224"/>
+      <w:bookmarkStart w:id="4" w:name="_Toc183013224"/>
       <w:r>
         <w:rPr>
           <w:lang w:val="ru-RU"/>
@@ -3269,7 +3275,7 @@
         </w:rPr>
         <w:t xml:space="preserve"> работы</w:t>
       </w:r>
-      <w:bookmarkEnd w:id="5"/>
+      <w:bookmarkEnd w:id="4"/>
     </w:p>
     <w:p>
       <w:pPr>
@@ -3555,6 +3561,36 @@
         </w:rPr>
         <w:t>.</w:t>
       </w:r>
+      <w:r>
+        <w:rPr>
+          <w:sz w:val="26"/>
+          <w:szCs w:val="26"/>
+        </w:rPr>
+        <w:t xml:space="preserve"> Ещё один </w:t>
+      </w:r>
+      <w:proofErr w:type="spellStart"/>
+      <w:r>
+        <w:rPr>
+          <w:sz w:val="26"/>
+          <w:szCs w:val="26"/>
+        </w:rPr>
+        <w:t>ШИМ</w:t>
+      </w:r>
+      <w:proofErr w:type="spellEnd"/>
+      <w:r>
+        <w:rPr>
+          <w:sz w:val="26"/>
+          <w:szCs w:val="26"/>
+        </w:rPr>
+        <w:t xml:space="preserve">-сигнал приходит </w:t>
+      </w:r>
+      <w:r>
+        <w:rPr>
+          <w:sz w:val="26"/>
+          <w:szCs w:val="26"/>
+        </w:rPr>
+        <w:t>напрямую в аналоговый сумматор.</w:t>
+      </w:r>
     </w:p>
     <w:p>
       <w:pPr>
@@ -3570,7 +3606,21 @@
           <w:sz w:val="26"/>
           <w:szCs w:val="26"/>
         </w:rPr>
-        <w:t>В устройстве также реализовано пять таймеров сброса фазы. Для каждого таймера настраиваются каналы, на которые он воздействует. При каждом срабатывании таймера</w:t>
+        <w:t xml:space="preserve">В устройстве также реализовано </w:t>
+      </w:r>
+      <w:r>
+        <w:rPr>
+          <w:sz w:val="26"/>
+          <w:szCs w:val="26"/>
+        </w:rPr>
+        <w:t>семь</w:t>
+      </w:r>
+      <w:r>
+        <w:rPr>
+          <w:sz w:val="26"/>
+          <w:szCs w:val="26"/>
+        </w:rPr>
+        <w:t xml:space="preserve"> таймеров сброса фазы. Для каждого таймера настраиваются каналы, на которые он воздействует. При каждом срабатывании таймера</w:t>
       </w:r>
       <w:r>
         <w:rPr>
@@ -3909,9 +3959,9 @@
         </w:rPr>
         <w:drawing>
           <wp:inline distT="0" distB="0" distL="0" distR="0">
-            <wp:extent cx="9279207" cy="3283858"/>
-            <wp:effectExtent l="6667" t="0" r="5398" b="5397"/>
-            <wp:docPr id="3" name="Picture 3" descr="C:\Users\Georg\Nextcloud\курсач_семеренко\STM32CrapSynth\func.emf"/>
+            <wp:extent cx="9197319" cy="3282478"/>
+            <wp:effectExtent l="4445" t="0" r="8890" b="8890"/>
+            <wp:docPr id="2" name="Рисунок 2" descr="C:\Users\Georg\Nextcloud\курсач_семеренко\STM32CrapSynth\func.emf"/>
             <wp:cNvGraphicFramePr>
               <a:graphicFrameLocks xmlns:a="http://schemas.openxmlformats.org/drawingml/2006/main" noChangeAspect="1"/>
             </wp:cNvGraphicFramePr>
@@ -3919,7 +3969,7 @@
               <a:graphicData uri="http://schemas.openxmlformats.org/drawingml/2006/picture">
                 <pic:pic xmlns:pic="http://schemas.openxmlformats.org/drawingml/2006/picture">
                   <pic:nvPicPr>
-                    <pic:cNvPr id="0" name="Picture 2" descr="C:\Users\Georg\Nextcloud\курсач_семеренко\STM32CrapSynth\func.emf"/>
+                    <pic:cNvPr id="0" name="Picture 1" descr="C:\Users\Georg\Nextcloud\курсач_семеренко\STM32CrapSynth\func.emf"/>
                     <pic:cNvPicPr>
                       <a:picLocks noChangeAspect="1" noChangeArrowheads="1"/>
                     </pic:cNvPicPr>
@@ -3940,7 +3990,7 @@
                   <pic:spPr bwMode="auto">
                     <a:xfrm rot="16200000">
                       <a:off x="0" y="0"/>
-                      <a:ext cx="9283106" cy="3285238"/>
+                      <a:ext cx="9211175" cy="3287423"/>
                     </a:xfrm>
                     <a:prstGeom prst="rect">
                       <a:avLst/>
@@ -4166,35 +4216,7 @@
           <w:sz w:val="26"/>
           <w:szCs w:val="26"/>
         </w:rPr>
-        <w:t>т из байта, кодирующего тип команды</w:t>
-      </w:r>
-      <w:r>
-        <w:rPr>
-          <w:sz w:val="26"/>
-          <w:szCs w:val="26"/>
-        </w:rPr>
-        <w:t>,</w:t>
-      </w:r>
-      <w:r>
-        <w:rPr>
-          <w:sz w:val="26"/>
-          <w:szCs w:val="26"/>
-        </w:rPr>
-        <w:t xml:space="preserve"> и номер</w:t>
-      </w:r>
-      <w:r>
-        <w:rPr>
-          <w:sz w:val="26"/>
-          <w:szCs w:val="26"/>
-        </w:rPr>
-        <w:t>а</w:t>
-      </w:r>
-      <w:r>
-        <w:rPr>
-          <w:sz w:val="26"/>
-          <w:szCs w:val="26"/>
-        </w:rPr>
-        <w:t xml:space="preserve"> канала,</w:t>
+        <w:t>т из байта, кодирующего тип команды и номер канала,</w:t>
       </w:r>
       <w:r>
         <w:rPr>
@@ -4300,7 +4322,7 @@
           <w:sz w:val="26"/>
           <w:szCs w:val="26"/>
         </w:rPr>
-        <w:t>. Каждый раз, когда происходит срабатывание таймера, в обработчике прерывания таймера выставляется флаг запроса исполнения команд. В основном потоке программы постоянно проверяется установка флага, и при его установке начинается исполнение команд. По окончании исполнения команд флаг сбрасывается.</w:t>
+        <w:t>. Каждый раз, когда происходит срабатывание таймера, в обработчике прерывания таймера выставляется флаг запроса исполнения команд. В основном потоке программы проверяется установка флага, и при его установке начинается исполнение команд. По окончании исполнения команд флаг сбрасывается.</w:t>
       </w:r>
     </w:p>
     <w:p>
@@ -4452,14 +4474,14 @@
           <w:lang w:val="ru-RU"/>
         </w:rPr>
       </w:pPr>
-      <w:bookmarkStart w:id="6" w:name="_Toc183013225"/>
+      <w:bookmarkStart w:id="5" w:name="_Toc183013225"/>
       <w:r>
         <w:rPr>
           <w:lang w:val="ru-RU"/>
         </w:rPr>
         <w:t>Приложение А. Формат команд управления параметрами синтеза</w:t>
       </w:r>
-      <w:bookmarkEnd w:id="6"/>
+      <w:bookmarkEnd w:id="5"/>
     </w:p>
     <w:p>
       <w:pPr>
@@ -4921,7 +4943,69 @@
           <w:sz w:val="26"/>
           <w:szCs w:val="26"/>
         </w:rPr>
-        <w:t xml:space="preserve"> номер лежит в диапазоне от 0 до 1.</w:t>
+        <w:t xml:space="preserve"> номер лежит в диапазоне от 0 до </w:t>
+      </w:r>
+      <w:r>
+        <w:rPr>
+          <w:sz w:val="26"/>
+          <w:szCs w:val="26"/>
+        </w:rPr>
+        <w:t>2</w:t>
+      </w:r>
+      <w:r>
+        <w:rPr>
+          <w:sz w:val="26"/>
+          <w:szCs w:val="26"/>
+        </w:rPr>
+        <w:t xml:space="preserve">, где последний канал соответствует </w:t>
+      </w:r>
+      <w:proofErr w:type="spellStart"/>
+      <w:r>
+        <w:rPr>
+          <w:sz w:val="26"/>
+          <w:szCs w:val="26"/>
+        </w:rPr>
+        <w:t>ЦАПу</w:t>
+      </w:r>
+      <w:proofErr w:type="spellEnd"/>
+      <w:r>
+        <w:rPr>
+          <w:sz w:val="26"/>
+          <w:szCs w:val="26"/>
+        </w:rPr>
+        <w:t xml:space="preserve">, </w:t>
+      </w:r>
+      <w:proofErr w:type="gramStart"/>
+      <w:r>
+        <w:rPr>
+          <w:sz w:val="26"/>
+          <w:szCs w:val="26"/>
+        </w:rPr>
+        <w:t>реализованному</w:t>
+      </w:r>
+      <w:proofErr w:type="gramEnd"/>
+      <w:r>
+        <w:rPr>
+          <w:sz w:val="26"/>
+          <w:szCs w:val="26"/>
+        </w:rPr>
+        <w:t xml:space="preserve"> при помощи </w:t>
+      </w:r>
+      <w:proofErr w:type="spellStart"/>
+      <w:r>
+        <w:rPr>
+          <w:sz w:val="26"/>
+          <w:szCs w:val="26"/>
+        </w:rPr>
+        <w:t>ШИМ</w:t>
+      </w:r>
+      <w:proofErr w:type="spellEnd"/>
+      <w:r>
+        <w:rPr>
+          <w:sz w:val="26"/>
+          <w:szCs w:val="26"/>
+        </w:rPr>
+        <w:t>.</w:t>
       </w:r>
       <w:r>
         <w:rPr>
@@ -4930,15 +5014,13 @@
         </w:rPr>
         <w:t xml:space="preserve"> Для каналов таймеров </w:t>
       </w:r>
-      <w:proofErr w:type="spellStart"/>
-      <w:r>
-        <w:rPr>
-          <w:sz w:val="26"/>
-          <w:szCs w:val="26"/>
-        </w:rPr>
-        <w:t>ресета</w:t>
-      </w:r>
-      <w:proofErr w:type="spellEnd"/>
+      <w:r>
+        <w:rPr>
+          <w:sz w:val="26"/>
+          <w:szCs w:val="26"/>
+        </w:rPr>
+        <w:t>сброса</w:t>
+      </w:r>
       <w:r>
         <w:rPr>
           <w:sz w:val="26"/>
@@ -8576,6 +8658,20 @@
               </w:rPr>
               <w:t>.</w:t>
             </w:r>
+            <w:r>
+              <w:rPr>
+                <w:szCs w:val="26"/>
+                <w:lang w:val="ru-RU"/>
+              </w:rPr>
+              <w:t xml:space="preserve"> </w:t>
+            </w:r>
+            <w:r>
+              <w:rPr>
+                <w:szCs w:val="26"/>
+                <w:lang w:val="ru-RU"/>
+              </w:rPr>
+              <w:t>Частота тактирования не должна превышать 300 кГц.</w:t>
+            </w:r>
           </w:p>
         </w:tc>
       </w:tr>
@@ -8674,7 +8770,15 @@
                 <w:szCs w:val="26"/>
                 <w:lang w:val="ru-RU"/>
               </w:rPr>
-              <w:t>загружает в РСЛОС генератора шума значение, заданное командой «Установка начального состояния РСЛОС»</w:t>
+              <w:t xml:space="preserve">загружает в РСЛОС генератора шума значение, заданное командой «Установка </w:t>
+            </w:r>
+            <w:r>
+              <w:rPr>
+                <w:szCs w:val="26"/>
+                <w:lang w:val="ru-RU"/>
+              </w:rPr>
+              <w:lastRenderedPageBreak/>
+              <w:t>начального состояния РСЛОС»</w:t>
             </w:r>
           </w:p>
         </w:tc>
@@ -8699,8 +8803,17 @@
                 <w:lang w:val="ru-RU"/>
               </w:rPr>
               <w:lastRenderedPageBreak/>
-              <w:t>Установка начального состояния РСЛОС</w:t>
-            </w:r>
+              <w:t xml:space="preserve">Установка начального состояния </w:t>
+            </w:r>
+            <w:proofErr w:type="spellStart"/>
+            <w:r>
+              <w:rPr>
+                <w:szCs w:val="26"/>
+                <w:lang w:val="ru-RU"/>
+              </w:rPr>
+              <w:t>РСЛОС</w:t>
+            </w:r>
+            <w:proofErr w:type="spellEnd"/>
           </w:p>
         </w:tc>
         <w:tc>
@@ -13551,7 +13664,7 @@
                     <w:szCs w:val="26"/>
                     <w:lang w:val="ru-RU"/>
                   </w:rPr>
-                  <m:t>104+8×n</m:t>
+                  <m:t>136+8×n</m:t>
                 </m:r>
               </m:oMath>
             </m:oMathPara>
@@ -13729,7 +13842,37 @@
                 <w:szCs w:val="26"/>
                 <w:lang w:val="ru-RU"/>
               </w:rPr>
-              <w:t xml:space="preserve">ШИМ, бит 4 — канал шума, биты 5-6 — каналы 0-1 </w:t>
+              <w:t>ШИМ, бит 4 — канал шума, биты 5-</w:t>
+            </w:r>
+            <w:r>
+              <w:rPr>
+                <w:szCs w:val="26"/>
+                <w:lang w:val="ru-RU"/>
+              </w:rPr>
+              <w:t>7</w:t>
+            </w:r>
+            <w:r>
+              <w:rPr>
+                <w:szCs w:val="26"/>
+                <w:lang w:val="ru-RU"/>
+              </w:rPr>
+              <w:t xml:space="preserve"> — каналы 0-</w:t>
+            </w:r>
+            <w:r>
+              <w:rPr>
+                <w:szCs w:val="26"/>
+                <w:lang w:val="ru-RU"/>
+              </w:rPr>
+              <w:t>2</w:t>
+            </w:r>
+            <w:bookmarkStart w:id="6" w:name="_GoBack"/>
+            <w:bookmarkEnd w:id="6"/>
+            <w:r>
+              <w:rPr>
+                <w:szCs w:val="26"/>
+                <w:lang w:val="ru-RU"/>
+              </w:rPr>
+              <w:t xml:space="preserve"> </w:t>
             </w:r>
             <w:proofErr w:type="spellStart"/>
             <w:r>
@@ -13812,7 +13955,7 @@
                     <w:szCs w:val="26"/>
                     <w:lang w:val="ru-RU"/>
                   </w:rPr>
-                  <m:t>105+8×n</m:t>
+                  <m:t>137+8×n</m:t>
                 </m:r>
               </m:oMath>
             </m:oMathPara>
@@ -14181,7 +14324,7 @@
                     <w:szCs w:val="26"/>
                     <w:lang w:val="ru-RU"/>
                   </w:rPr>
-                  <m:t>106+8×n</m:t>
+                  <m:t>138+8×n</m:t>
                 </m:r>
               </m:oMath>
             </m:oMathPara>
@@ -14273,7 +14416,7 @@
                     <w:szCs w:val="26"/>
                     <w:lang w:val="ru-RU"/>
                   </w:rPr>
-                  <m:t>107+8×n</m:t>
+                  <m:t>139+8×n</m:t>
                 </m:r>
               </m:oMath>
             </m:oMathPara>
@@ -14365,7 +14508,7 @@
                     <w:szCs w:val="26"/>
                     <w:lang w:val="ru-RU"/>
                   </w:rPr>
-                  <m:t>108+8×n</m:t>
+                  <m:t>140+8×n</m:t>
                 </m:r>
               </m:oMath>
             </m:oMathPara>
@@ -22426,301 +22569,183 @@
         </w:rPr>
         <w:t xml:space="preserve"> </w:t>
       </w:r>
-      <w:r>
-        <w:fldChar w:fldCharType="begin"/>
-      </w:r>
-      <w:r>
-        <w:rPr>
-          <w:lang w:val="ru-RU"/>
-        </w:rPr>
-        <w:instrText xml:space="preserve"> </w:instrText>
-      </w:r>
-      <w:r>
-        <w:instrText>HYPERLINK</w:instrText>
-      </w:r>
-      <w:r>
-        <w:rPr>
-          <w:lang w:val="ru-RU"/>
-        </w:rPr>
-        <w:instrText xml:space="preserve"> "</w:instrText>
-      </w:r>
-      <w:r>
-        <w:instrText>https</w:instrText>
-      </w:r>
-      <w:r>
-        <w:rPr>
-          <w:lang w:val="ru-RU"/>
-        </w:rPr>
-        <w:instrText>://</w:instrText>
-      </w:r>
-      <w:r>
-        <w:instrText>www</w:instrText>
-      </w:r>
-      <w:r>
-        <w:rPr>
-          <w:lang w:val="ru-RU"/>
-        </w:rPr>
-        <w:instrText>.</w:instrText>
-      </w:r>
-      <w:r>
-        <w:instrText>soundonsound</w:instrText>
-      </w:r>
-      <w:r>
-        <w:rPr>
-          <w:lang w:val="ru-RU"/>
-        </w:rPr>
-        <w:instrText>.</w:instrText>
-      </w:r>
-      <w:r>
-        <w:instrText>com</w:instrText>
-      </w:r>
-      <w:r>
-        <w:rPr>
-          <w:lang w:val="ru-RU"/>
-        </w:rPr>
-        <w:instrText>/</w:instrText>
-      </w:r>
-      <w:r>
-        <w:instrText>techniques</w:instrText>
-      </w:r>
-      <w:r>
-        <w:rPr>
-          <w:lang w:val="ru-RU"/>
-        </w:rPr>
-        <w:instrText>/</w:instrText>
-      </w:r>
-      <w:r>
-        <w:instrText>synthesizing</w:instrText>
-      </w:r>
-      <w:r>
-        <w:rPr>
-          <w:lang w:val="ru-RU"/>
-        </w:rPr>
-        <w:instrText>-</w:instrText>
-      </w:r>
-      <w:r>
-        <w:instrText>strings</w:instrText>
-      </w:r>
-      <w:r>
-        <w:rPr>
-          <w:lang w:val="ru-RU"/>
-        </w:rPr>
-        <w:instrText>-</w:instrText>
-      </w:r>
-      <w:r>
-        <w:instrText>pwm</w:instrText>
-      </w:r>
-      <w:r>
-        <w:rPr>
-          <w:lang w:val="ru-RU"/>
-        </w:rPr>
-        <w:instrText>-</w:instrText>
-      </w:r>
-      <w:r>
-        <w:instrText>string</w:instrText>
-      </w:r>
-      <w:r>
-        <w:rPr>
-          <w:lang w:val="ru-RU"/>
-        </w:rPr>
-        <w:instrText>-</w:instrText>
-      </w:r>
-      <w:r>
-        <w:instrText>sounds</w:instrText>
-      </w:r>
-      <w:r>
-        <w:rPr>
-          <w:lang w:val="ru-RU"/>
-        </w:rPr>
-        <w:instrText xml:space="preserve">" </w:instrText>
-      </w:r>
-      <w:r>
-        <w:fldChar w:fldCharType="separate"/>
-      </w:r>
-      <w:r>
-        <w:rPr>
-          <w:rStyle w:val="a7"/>
-          <w:sz w:val="26"/>
-          <w:szCs w:val="26"/>
-          <w:lang w:val="en-US"/>
-        </w:rPr>
-        <w:t>https</w:t>
-      </w:r>
-      <w:r>
-        <w:rPr>
-          <w:rStyle w:val="a7"/>
-          <w:sz w:val="26"/>
-          <w:szCs w:val="26"/>
-          <w:lang w:val="ru-RU"/>
-        </w:rPr>
-        <w:t>://</w:t>
-      </w:r>
-      <w:r>
-        <w:rPr>
-          <w:rStyle w:val="a7"/>
-          <w:sz w:val="26"/>
-          <w:szCs w:val="26"/>
-          <w:lang w:val="en-US"/>
-        </w:rPr>
-        <w:t>www</w:t>
-      </w:r>
-      <w:r>
-        <w:rPr>
-          <w:rStyle w:val="a7"/>
-          <w:sz w:val="26"/>
-          <w:szCs w:val="26"/>
-          <w:lang w:val="ru-RU"/>
-        </w:rPr>
-        <w:t>.</w:t>
-      </w:r>
-      <w:proofErr w:type="spellStart"/>
-      <w:r>
-        <w:rPr>
-          <w:rStyle w:val="a7"/>
-          <w:sz w:val="26"/>
-          <w:szCs w:val="26"/>
-          <w:lang w:val="en-US"/>
-        </w:rPr>
-        <w:t>soundonsound</w:t>
-      </w:r>
-      <w:proofErr w:type="spellEnd"/>
-      <w:r>
-        <w:rPr>
-          <w:rStyle w:val="a7"/>
-          <w:sz w:val="26"/>
-          <w:szCs w:val="26"/>
-          <w:lang w:val="ru-RU"/>
-        </w:rPr>
-        <w:t>.</w:t>
-      </w:r>
-      <w:r>
-        <w:rPr>
-          <w:rStyle w:val="a7"/>
-          <w:sz w:val="26"/>
-          <w:szCs w:val="26"/>
-          <w:lang w:val="en-US"/>
-        </w:rPr>
-        <w:t>com</w:t>
-      </w:r>
-      <w:r>
-        <w:rPr>
-          <w:rStyle w:val="a7"/>
-          <w:sz w:val="26"/>
-          <w:szCs w:val="26"/>
-          <w:lang w:val="ru-RU"/>
-        </w:rPr>
-        <w:t>/</w:t>
-      </w:r>
-      <w:r>
-        <w:rPr>
-          <w:rStyle w:val="a7"/>
-          <w:sz w:val="26"/>
-          <w:szCs w:val="26"/>
-          <w:lang w:val="en-US"/>
-        </w:rPr>
-        <w:t>techniques</w:t>
-      </w:r>
-      <w:r>
-        <w:rPr>
-          <w:rStyle w:val="a7"/>
-          <w:sz w:val="26"/>
-          <w:szCs w:val="26"/>
-          <w:lang w:val="ru-RU"/>
-        </w:rPr>
-        <w:t>/</w:t>
-      </w:r>
-      <w:r>
-        <w:rPr>
-          <w:rStyle w:val="a7"/>
-          <w:sz w:val="26"/>
-          <w:szCs w:val="26"/>
-          <w:lang w:val="en-US"/>
-        </w:rPr>
-        <w:t>synthesizing</w:t>
-      </w:r>
-      <w:r>
-        <w:rPr>
-          <w:rStyle w:val="a7"/>
-          <w:sz w:val="26"/>
-          <w:szCs w:val="26"/>
-          <w:lang w:val="ru-RU"/>
-        </w:rPr>
-        <w:t>-</w:t>
-      </w:r>
-      <w:r>
-        <w:rPr>
-          <w:rStyle w:val="a7"/>
-          <w:sz w:val="26"/>
-          <w:szCs w:val="26"/>
-          <w:lang w:val="en-US"/>
-        </w:rPr>
-        <w:t>strings</w:t>
-      </w:r>
-      <w:r>
-        <w:rPr>
-          <w:rStyle w:val="a7"/>
-          <w:sz w:val="26"/>
-          <w:szCs w:val="26"/>
-          <w:lang w:val="ru-RU"/>
-        </w:rPr>
-        <w:t>-</w:t>
-      </w:r>
-      <w:proofErr w:type="spellStart"/>
-      <w:r>
-        <w:rPr>
-          <w:rStyle w:val="a7"/>
-          <w:sz w:val="26"/>
-          <w:szCs w:val="26"/>
-          <w:lang w:val="en-US"/>
-        </w:rPr>
-        <w:t>pwm</w:t>
-      </w:r>
-      <w:proofErr w:type="spellEnd"/>
-      <w:r>
-        <w:rPr>
-          <w:rStyle w:val="a7"/>
-          <w:sz w:val="26"/>
-          <w:szCs w:val="26"/>
-          <w:lang w:val="ru-RU"/>
-        </w:rPr>
-        <w:t>-</w:t>
-      </w:r>
-      <w:r>
-        <w:rPr>
-          <w:rStyle w:val="a7"/>
-          <w:sz w:val="26"/>
-          <w:szCs w:val="26"/>
-          <w:lang w:val="en-US"/>
-        </w:rPr>
-        <w:t>string</w:t>
-      </w:r>
-      <w:r>
-        <w:rPr>
-          <w:rStyle w:val="a7"/>
-          <w:sz w:val="26"/>
-          <w:szCs w:val="26"/>
-          <w:lang w:val="ru-RU"/>
-        </w:rPr>
-        <w:t>-</w:t>
-      </w:r>
-      <w:r>
-        <w:rPr>
-          <w:rStyle w:val="a7"/>
-          <w:sz w:val="26"/>
-          <w:szCs w:val="26"/>
-          <w:lang w:val="en-US"/>
-        </w:rPr>
-        <w:t>sounds</w:t>
-      </w:r>
-      <w:r>
-        <w:rPr>
-          <w:rStyle w:val="a7"/>
-          <w:sz w:val="26"/>
-          <w:szCs w:val="26"/>
-          <w:lang w:val="en-US"/>
-        </w:rPr>
-        <w:fldChar w:fldCharType="end"/>
-      </w:r>
+      <w:hyperlink r:id="rId12" w:history="1">
+        <w:r>
+          <w:rPr>
+            <w:rStyle w:val="a7"/>
+            <w:sz w:val="26"/>
+            <w:szCs w:val="26"/>
+            <w:lang w:val="en-US"/>
+          </w:rPr>
+          <w:t>https</w:t>
+        </w:r>
+        <w:r>
+          <w:rPr>
+            <w:rStyle w:val="a7"/>
+            <w:sz w:val="26"/>
+            <w:szCs w:val="26"/>
+            <w:lang w:val="ru-RU"/>
+          </w:rPr>
+          <w:t>://</w:t>
+        </w:r>
+        <w:r>
+          <w:rPr>
+            <w:rStyle w:val="a7"/>
+            <w:sz w:val="26"/>
+            <w:szCs w:val="26"/>
+            <w:lang w:val="en-US"/>
+          </w:rPr>
+          <w:t>www</w:t>
+        </w:r>
+        <w:r>
+          <w:rPr>
+            <w:rStyle w:val="a7"/>
+            <w:sz w:val="26"/>
+            <w:szCs w:val="26"/>
+            <w:lang w:val="ru-RU"/>
+          </w:rPr>
+          <w:t>.</w:t>
+        </w:r>
+        <w:proofErr w:type="spellStart"/>
+        <w:r>
+          <w:rPr>
+            <w:rStyle w:val="a7"/>
+            <w:sz w:val="26"/>
+            <w:szCs w:val="26"/>
+            <w:lang w:val="en-US"/>
+          </w:rPr>
+          <w:t>soundonsound</w:t>
+        </w:r>
+        <w:proofErr w:type="spellEnd"/>
+        <w:r>
+          <w:rPr>
+            <w:rStyle w:val="a7"/>
+            <w:sz w:val="26"/>
+            <w:szCs w:val="26"/>
+            <w:lang w:val="ru-RU"/>
+          </w:rPr>
+          <w:t>.</w:t>
+        </w:r>
+        <w:r>
+          <w:rPr>
+            <w:rStyle w:val="a7"/>
+            <w:sz w:val="26"/>
+            <w:szCs w:val="26"/>
+            <w:lang w:val="en-US"/>
+          </w:rPr>
+          <w:t>com</w:t>
+        </w:r>
+        <w:r>
+          <w:rPr>
+            <w:rStyle w:val="a7"/>
+            <w:sz w:val="26"/>
+            <w:szCs w:val="26"/>
+            <w:lang w:val="ru-RU"/>
+          </w:rPr>
+          <w:t>/</w:t>
+        </w:r>
+        <w:r>
+          <w:rPr>
+            <w:rStyle w:val="a7"/>
+            <w:sz w:val="26"/>
+            <w:szCs w:val="26"/>
+            <w:lang w:val="en-US"/>
+          </w:rPr>
+          <w:t>techniques</w:t>
+        </w:r>
+        <w:r>
+          <w:rPr>
+            <w:rStyle w:val="a7"/>
+            <w:sz w:val="26"/>
+            <w:szCs w:val="26"/>
+            <w:lang w:val="ru-RU"/>
+          </w:rPr>
+          <w:t>/</w:t>
+        </w:r>
+        <w:r>
+          <w:rPr>
+            <w:rStyle w:val="a7"/>
+            <w:sz w:val="26"/>
+            <w:szCs w:val="26"/>
+            <w:lang w:val="en-US"/>
+          </w:rPr>
+          <w:t>synthesizing</w:t>
+        </w:r>
+        <w:r>
+          <w:rPr>
+            <w:rStyle w:val="a7"/>
+            <w:sz w:val="26"/>
+            <w:szCs w:val="26"/>
+            <w:lang w:val="ru-RU"/>
+          </w:rPr>
+          <w:t>-</w:t>
+        </w:r>
+        <w:r>
+          <w:rPr>
+            <w:rStyle w:val="a7"/>
+            <w:sz w:val="26"/>
+            <w:szCs w:val="26"/>
+            <w:lang w:val="en-US"/>
+          </w:rPr>
+          <w:t>strings</w:t>
+        </w:r>
+        <w:r>
+          <w:rPr>
+            <w:rStyle w:val="a7"/>
+            <w:sz w:val="26"/>
+            <w:szCs w:val="26"/>
+            <w:lang w:val="ru-RU"/>
+          </w:rPr>
+          <w:t>-</w:t>
+        </w:r>
+        <w:proofErr w:type="spellStart"/>
+        <w:r>
+          <w:rPr>
+            <w:rStyle w:val="a7"/>
+            <w:sz w:val="26"/>
+            <w:szCs w:val="26"/>
+            <w:lang w:val="en-US"/>
+          </w:rPr>
+          <w:t>pwm</w:t>
+        </w:r>
+        <w:proofErr w:type="spellEnd"/>
+        <w:r>
+          <w:rPr>
+            <w:rStyle w:val="a7"/>
+            <w:sz w:val="26"/>
+            <w:szCs w:val="26"/>
+            <w:lang w:val="ru-RU"/>
+          </w:rPr>
+          <w:t>-</w:t>
+        </w:r>
+        <w:r>
+          <w:rPr>
+            <w:rStyle w:val="a7"/>
+            <w:sz w:val="26"/>
+            <w:szCs w:val="26"/>
+            <w:lang w:val="en-US"/>
+          </w:rPr>
+          <w:t>string</w:t>
+        </w:r>
+        <w:r>
+          <w:rPr>
+            <w:rStyle w:val="a7"/>
+            <w:sz w:val="26"/>
+            <w:szCs w:val="26"/>
+            <w:lang w:val="ru-RU"/>
+          </w:rPr>
+          <w:t>-</w:t>
+        </w:r>
+        <w:r>
+          <w:rPr>
+            <w:rStyle w:val="a7"/>
+            <w:sz w:val="26"/>
+            <w:szCs w:val="26"/>
+            <w:lang w:val="en-US"/>
+          </w:rPr>
+          <w:t>sounds</w:t>
+        </w:r>
+      </w:hyperlink>
       <w:r>
         <w:rPr>
           <w:sz w:val="26"/>
@@ -23020,355 +23045,219 @@
         </w:rPr>
         <w:t xml:space="preserve">: </w:t>
       </w:r>
-      <w:r>
-        <w:fldChar w:fldCharType="begin"/>
-      </w:r>
-      <w:r>
-        <w:rPr>
-          <w:lang w:val="ru-RU"/>
-        </w:rPr>
-        <w:instrText xml:space="preserve"> </w:instrText>
-      </w:r>
-      <w:r>
-        <w:instrText>HYPERLINK</w:instrText>
-      </w:r>
-      <w:r>
-        <w:rPr>
-          <w:lang w:val="ru-RU"/>
-        </w:rPr>
-        <w:instrText xml:space="preserve"> "</w:instrText>
-      </w:r>
-      <w:r>
-        <w:instrText>http</w:instrText>
-      </w:r>
-      <w:r>
-        <w:rPr>
-          <w:lang w:val="ru-RU"/>
-        </w:rPr>
-        <w:instrText>://</w:instrText>
-      </w:r>
-      <w:r>
-        <w:instrText>cini</w:instrText>
-      </w:r>
-      <w:r>
-        <w:rPr>
-          <w:lang w:val="ru-RU"/>
-        </w:rPr>
-        <w:instrText>.</w:instrText>
-      </w:r>
-      <w:r>
-        <w:instrText>classiccmp</w:instrText>
-      </w:r>
-      <w:r>
-        <w:rPr>
-          <w:lang w:val="ru-RU"/>
-        </w:rPr>
-        <w:instrText>.</w:instrText>
-      </w:r>
-      <w:r>
-        <w:instrText>org</w:instrText>
-      </w:r>
-      <w:r>
-        <w:rPr>
-          <w:lang w:val="ru-RU"/>
-        </w:rPr>
-        <w:instrText>//</w:instrText>
-      </w:r>
-      <w:r>
-        <w:instrText>pdf</w:instrText>
-      </w:r>
-      <w:r>
-        <w:rPr>
-          <w:lang w:val="ru-RU"/>
-        </w:rPr>
-        <w:instrText>/</w:instrText>
-      </w:r>
-      <w:r>
-        <w:instrText>Commodore</w:instrText>
-      </w:r>
-      <w:r>
-        <w:rPr>
-          <w:lang w:val="ru-RU"/>
-        </w:rPr>
-        <w:instrText>/</w:instrText>
-      </w:r>
-      <w:r>
-        <w:instrText>C</w:instrText>
-      </w:r>
-      <w:r>
-        <w:rPr>
-          <w:lang w:val="ru-RU"/>
-        </w:rPr>
-        <w:instrText>64%20</w:instrText>
-      </w:r>
-      <w:r>
-        <w:instrText>Programmer</w:instrText>
-      </w:r>
-      <w:r>
-        <w:rPr>
-          <w:lang w:val="ru-RU"/>
-        </w:rPr>
-        <w:instrText>'</w:instrText>
-      </w:r>
-      <w:r>
-        <w:instrText>s</w:instrText>
-      </w:r>
-      <w:r>
-        <w:rPr>
-          <w:lang w:val="ru-RU"/>
-        </w:rPr>
-        <w:instrText>%20</w:instrText>
-      </w:r>
-      <w:r>
-        <w:instrText>Reference</w:instrText>
-      </w:r>
-      <w:r>
-        <w:rPr>
-          <w:lang w:val="ru-RU"/>
-        </w:rPr>
-        <w:instrText>%20</w:instrText>
-      </w:r>
-      <w:r>
-        <w:instrText>Guide</w:instrText>
-      </w:r>
-      <w:r>
-        <w:rPr>
-          <w:lang w:val="ru-RU"/>
-        </w:rPr>
-        <w:instrText>.</w:instrText>
-      </w:r>
-      <w:r>
-        <w:instrText>pdf</w:instrText>
-      </w:r>
-      <w:r>
-        <w:rPr>
-          <w:lang w:val="ru-RU"/>
-        </w:rPr>
-        <w:instrText xml:space="preserve">" </w:instrText>
-      </w:r>
-      <w:r>
-        <w:fldChar w:fldCharType="separate"/>
-      </w:r>
-      <w:r>
-        <w:rPr>
-          <w:rStyle w:val="a7"/>
-          <w:sz w:val="26"/>
-          <w:szCs w:val="26"/>
-          <w:lang w:val="en-US"/>
-        </w:rPr>
-        <w:t>http</w:t>
-      </w:r>
-      <w:r>
-        <w:rPr>
-          <w:rStyle w:val="a7"/>
-          <w:sz w:val="26"/>
-          <w:szCs w:val="26"/>
-          <w:lang w:val="ru-RU"/>
-        </w:rPr>
-        <w:t>://</w:t>
-      </w:r>
-      <w:proofErr w:type="spellStart"/>
-      <w:r>
-        <w:rPr>
-          <w:rStyle w:val="a7"/>
-          <w:sz w:val="26"/>
-          <w:szCs w:val="26"/>
-          <w:lang w:val="en-US"/>
-        </w:rPr>
-        <w:t>cini</w:t>
-      </w:r>
-      <w:proofErr w:type="spellEnd"/>
-      <w:r>
-        <w:rPr>
-          <w:rStyle w:val="a7"/>
-          <w:sz w:val="26"/>
-          <w:szCs w:val="26"/>
-          <w:lang w:val="ru-RU"/>
-        </w:rPr>
-        <w:t>.</w:t>
-      </w:r>
-      <w:proofErr w:type="spellStart"/>
-      <w:r>
-        <w:rPr>
-          <w:rStyle w:val="a7"/>
-          <w:sz w:val="26"/>
-          <w:szCs w:val="26"/>
-          <w:lang w:val="en-US"/>
-        </w:rPr>
-        <w:t>classiccmp</w:t>
-      </w:r>
-      <w:proofErr w:type="spellEnd"/>
-      <w:r>
-        <w:rPr>
-          <w:rStyle w:val="a7"/>
-          <w:sz w:val="26"/>
-          <w:szCs w:val="26"/>
-          <w:lang w:val="ru-RU"/>
-        </w:rPr>
-        <w:t>.</w:t>
-      </w:r>
-      <w:r>
-        <w:rPr>
-          <w:rStyle w:val="a7"/>
-          <w:sz w:val="26"/>
-          <w:szCs w:val="26"/>
-          <w:lang w:val="en-US"/>
-        </w:rPr>
-        <w:t>org</w:t>
-      </w:r>
-      <w:r>
-        <w:rPr>
-          <w:rStyle w:val="a7"/>
-          <w:sz w:val="26"/>
-          <w:szCs w:val="26"/>
-          <w:lang w:val="ru-RU"/>
-        </w:rPr>
-        <w:t>//</w:t>
-      </w:r>
-      <w:r>
-        <w:rPr>
-          <w:rStyle w:val="a7"/>
-          <w:sz w:val="26"/>
-          <w:szCs w:val="26"/>
-          <w:lang w:val="en-US"/>
-        </w:rPr>
-        <w:t>pdf</w:t>
-      </w:r>
-      <w:r>
-        <w:rPr>
-          <w:rStyle w:val="a7"/>
-          <w:sz w:val="26"/>
-          <w:szCs w:val="26"/>
-          <w:lang w:val="ru-RU"/>
-        </w:rPr>
-        <w:t>/</w:t>
-      </w:r>
-      <w:r>
-        <w:rPr>
-          <w:rStyle w:val="a7"/>
-          <w:sz w:val="26"/>
-          <w:szCs w:val="26"/>
-          <w:lang w:val="en-US"/>
-        </w:rPr>
-        <w:t>Commodore</w:t>
-      </w:r>
-      <w:r>
-        <w:rPr>
-          <w:rStyle w:val="a7"/>
-          <w:sz w:val="26"/>
-          <w:szCs w:val="26"/>
-          <w:lang w:val="ru-RU"/>
-        </w:rPr>
-        <w:t>/</w:t>
-      </w:r>
-      <w:r>
-        <w:rPr>
-          <w:rStyle w:val="a7"/>
-          <w:sz w:val="26"/>
-          <w:szCs w:val="26"/>
-          <w:lang w:val="en-US"/>
-        </w:rPr>
-        <w:t>C</w:t>
-      </w:r>
-      <w:r>
-        <w:rPr>
-          <w:rStyle w:val="a7"/>
-          <w:sz w:val="26"/>
-          <w:szCs w:val="26"/>
-          <w:lang w:val="ru-RU"/>
-        </w:rPr>
-        <w:t>64%20</w:t>
-      </w:r>
-      <w:r>
-        <w:rPr>
-          <w:rStyle w:val="a7"/>
-          <w:sz w:val="26"/>
-          <w:szCs w:val="26"/>
-          <w:lang w:val="en-US"/>
-        </w:rPr>
-        <w:t>Programmer</w:t>
-      </w:r>
-      <w:r>
-        <w:rPr>
-          <w:rStyle w:val="a7"/>
-          <w:sz w:val="26"/>
-          <w:szCs w:val="26"/>
-          <w:lang w:val="ru-RU"/>
-        </w:rPr>
-        <w:t>'</w:t>
-      </w:r>
-      <w:r>
-        <w:rPr>
-          <w:rStyle w:val="a7"/>
-          <w:sz w:val="26"/>
-          <w:szCs w:val="26"/>
-          <w:lang w:val="en-US"/>
-        </w:rPr>
-        <w:t>s</w:t>
-      </w:r>
-      <w:r>
-        <w:rPr>
-          <w:rStyle w:val="a7"/>
-          <w:sz w:val="26"/>
-          <w:szCs w:val="26"/>
-          <w:lang w:val="ru-RU"/>
-        </w:rPr>
-        <w:t>%20</w:t>
-      </w:r>
-      <w:r>
-        <w:rPr>
-          <w:rStyle w:val="a7"/>
-          <w:sz w:val="26"/>
-          <w:szCs w:val="26"/>
-          <w:lang w:val="en-US"/>
-        </w:rPr>
-        <w:t>Reference</w:t>
-      </w:r>
-      <w:r>
-        <w:rPr>
-          <w:rStyle w:val="a7"/>
-          <w:sz w:val="26"/>
-          <w:szCs w:val="26"/>
-          <w:lang w:val="ru-RU"/>
-        </w:rPr>
-        <w:t>%20</w:t>
-      </w:r>
-      <w:r>
-        <w:rPr>
-          <w:rStyle w:val="a7"/>
-          <w:sz w:val="26"/>
-          <w:szCs w:val="26"/>
-          <w:lang w:val="en-US"/>
-        </w:rPr>
-        <w:t>Guide</w:t>
-      </w:r>
-      <w:r>
-        <w:rPr>
-          <w:rStyle w:val="a7"/>
-          <w:sz w:val="26"/>
-          <w:szCs w:val="26"/>
-          <w:lang w:val="ru-RU"/>
-        </w:rPr>
-        <w:t>.</w:t>
-      </w:r>
-      <w:r>
-        <w:rPr>
-          <w:rStyle w:val="a7"/>
-          <w:sz w:val="26"/>
-          <w:szCs w:val="26"/>
-          <w:lang w:val="en-US"/>
-        </w:rPr>
-        <w:t>pdf</w:t>
-      </w:r>
-      <w:r>
-        <w:rPr>
-          <w:rStyle w:val="a7"/>
-          <w:sz w:val="26"/>
-          <w:szCs w:val="26"/>
-          <w:lang w:val="en-US"/>
-        </w:rPr>
-        <w:fldChar w:fldCharType="end"/>
-      </w:r>
+      <w:hyperlink r:id="rId13" w:history="1">
+        <w:r>
+          <w:rPr>
+            <w:rStyle w:val="a7"/>
+            <w:sz w:val="26"/>
+            <w:szCs w:val="26"/>
+            <w:lang w:val="en-US"/>
+          </w:rPr>
+          <w:t>http</w:t>
+        </w:r>
+        <w:r>
+          <w:rPr>
+            <w:rStyle w:val="a7"/>
+            <w:sz w:val="26"/>
+            <w:szCs w:val="26"/>
+            <w:lang w:val="ru-RU"/>
+          </w:rPr>
+          <w:t>://</w:t>
+        </w:r>
+        <w:proofErr w:type="spellStart"/>
+        <w:r>
+          <w:rPr>
+            <w:rStyle w:val="a7"/>
+            <w:sz w:val="26"/>
+            <w:szCs w:val="26"/>
+            <w:lang w:val="en-US"/>
+          </w:rPr>
+          <w:t>cini</w:t>
+        </w:r>
+        <w:proofErr w:type="spellEnd"/>
+        <w:r>
+          <w:rPr>
+            <w:rStyle w:val="a7"/>
+            <w:sz w:val="26"/>
+            <w:szCs w:val="26"/>
+            <w:lang w:val="ru-RU"/>
+          </w:rPr>
+          <w:t>.</w:t>
+        </w:r>
+        <w:proofErr w:type="spellStart"/>
+        <w:r>
+          <w:rPr>
+            <w:rStyle w:val="a7"/>
+            <w:sz w:val="26"/>
+            <w:szCs w:val="26"/>
+            <w:lang w:val="en-US"/>
+          </w:rPr>
+          <w:t>classiccmp</w:t>
+        </w:r>
+        <w:proofErr w:type="spellEnd"/>
+        <w:r>
+          <w:rPr>
+            <w:rStyle w:val="a7"/>
+            <w:sz w:val="26"/>
+            <w:szCs w:val="26"/>
+            <w:lang w:val="ru-RU"/>
+          </w:rPr>
+          <w:t>.</w:t>
+        </w:r>
+        <w:r>
+          <w:rPr>
+            <w:rStyle w:val="a7"/>
+            <w:sz w:val="26"/>
+            <w:szCs w:val="26"/>
+            <w:lang w:val="en-US"/>
+          </w:rPr>
+          <w:t>org</w:t>
+        </w:r>
+        <w:r>
+          <w:rPr>
+            <w:rStyle w:val="a7"/>
+            <w:sz w:val="26"/>
+            <w:szCs w:val="26"/>
+            <w:lang w:val="ru-RU"/>
+          </w:rPr>
+          <w:t>//</w:t>
+        </w:r>
+        <w:r>
+          <w:rPr>
+            <w:rStyle w:val="a7"/>
+            <w:sz w:val="26"/>
+            <w:szCs w:val="26"/>
+            <w:lang w:val="en-US"/>
+          </w:rPr>
+          <w:t>pdf</w:t>
+        </w:r>
+        <w:r>
+          <w:rPr>
+            <w:rStyle w:val="a7"/>
+            <w:sz w:val="26"/>
+            <w:szCs w:val="26"/>
+            <w:lang w:val="ru-RU"/>
+          </w:rPr>
+          <w:t>/</w:t>
+        </w:r>
+        <w:r>
+          <w:rPr>
+            <w:rStyle w:val="a7"/>
+            <w:sz w:val="26"/>
+            <w:szCs w:val="26"/>
+            <w:lang w:val="en-US"/>
+          </w:rPr>
+          <w:t>Commodore</w:t>
+        </w:r>
+        <w:r>
+          <w:rPr>
+            <w:rStyle w:val="a7"/>
+            <w:sz w:val="26"/>
+            <w:szCs w:val="26"/>
+            <w:lang w:val="ru-RU"/>
+          </w:rPr>
+          <w:t>/</w:t>
+        </w:r>
+        <w:r>
+          <w:rPr>
+            <w:rStyle w:val="a7"/>
+            <w:sz w:val="26"/>
+            <w:szCs w:val="26"/>
+            <w:lang w:val="en-US"/>
+          </w:rPr>
+          <w:t>C</w:t>
+        </w:r>
+        <w:r>
+          <w:rPr>
+            <w:rStyle w:val="a7"/>
+            <w:sz w:val="26"/>
+            <w:szCs w:val="26"/>
+            <w:lang w:val="ru-RU"/>
+          </w:rPr>
+          <w:t>64%20</w:t>
+        </w:r>
+        <w:r>
+          <w:rPr>
+            <w:rStyle w:val="a7"/>
+            <w:sz w:val="26"/>
+            <w:szCs w:val="26"/>
+            <w:lang w:val="en-US"/>
+          </w:rPr>
+          <w:t>Programmer</w:t>
+        </w:r>
+        <w:r>
+          <w:rPr>
+            <w:rStyle w:val="a7"/>
+            <w:sz w:val="26"/>
+            <w:szCs w:val="26"/>
+            <w:lang w:val="ru-RU"/>
+          </w:rPr>
+          <w:t>'</w:t>
+        </w:r>
+        <w:r>
+          <w:rPr>
+            <w:rStyle w:val="a7"/>
+            <w:sz w:val="26"/>
+            <w:szCs w:val="26"/>
+            <w:lang w:val="en-US"/>
+          </w:rPr>
+          <w:t>s</w:t>
+        </w:r>
+        <w:r>
+          <w:rPr>
+            <w:rStyle w:val="a7"/>
+            <w:sz w:val="26"/>
+            <w:szCs w:val="26"/>
+            <w:lang w:val="ru-RU"/>
+          </w:rPr>
+          <w:t>%20</w:t>
+        </w:r>
+        <w:r>
+          <w:rPr>
+            <w:rStyle w:val="a7"/>
+            <w:sz w:val="26"/>
+            <w:szCs w:val="26"/>
+            <w:lang w:val="en-US"/>
+          </w:rPr>
+          <w:t>Reference</w:t>
+        </w:r>
+        <w:r>
+          <w:rPr>
+            <w:rStyle w:val="a7"/>
+            <w:sz w:val="26"/>
+            <w:szCs w:val="26"/>
+            <w:lang w:val="ru-RU"/>
+          </w:rPr>
+          <w:t>%20</w:t>
+        </w:r>
+        <w:r>
+          <w:rPr>
+            <w:rStyle w:val="a7"/>
+            <w:sz w:val="26"/>
+            <w:szCs w:val="26"/>
+            <w:lang w:val="en-US"/>
+          </w:rPr>
+          <w:t>Guide</w:t>
+        </w:r>
+        <w:r>
+          <w:rPr>
+            <w:rStyle w:val="a7"/>
+            <w:sz w:val="26"/>
+            <w:szCs w:val="26"/>
+            <w:lang w:val="ru-RU"/>
+          </w:rPr>
+          <w:t>.</w:t>
+        </w:r>
+        <w:r>
+          <w:rPr>
+            <w:rStyle w:val="a7"/>
+            <w:sz w:val="26"/>
+            <w:szCs w:val="26"/>
+            <w:lang w:val="en-US"/>
+          </w:rPr>
+          <w:t>pdf</w:t>
+        </w:r>
+      </w:hyperlink>
       <w:r>
         <w:rPr>
           <w:sz w:val="26"/>
@@ -23461,353 +23350,217 @@
         </w:rPr>
         <w:t xml:space="preserve">: </w:t>
       </w:r>
-      <w:r>
-        <w:fldChar w:fldCharType="begin"/>
-      </w:r>
-      <w:r>
-        <w:rPr>
-          <w:lang w:val="ru-RU"/>
-        </w:rPr>
-        <w:instrText xml:space="preserve"> </w:instrText>
-      </w:r>
-      <w:r>
-        <w:instrText>HYPERLINK</w:instrText>
-      </w:r>
-      <w:r>
-        <w:rPr>
-          <w:lang w:val="ru-RU"/>
-        </w:rPr>
-        <w:instrText xml:space="preserve"> "</w:instrText>
-      </w:r>
-      <w:r>
-        <w:instrText>https</w:instrText>
-      </w:r>
-      <w:r>
-        <w:rPr>
-          <w:lang w:val="ru-RU"/>
-        </w:rPr>
-        <w:instrText>://</w:instrText>
-      </w:r>
-      <w:r>
-        <w:instrText>www</w:instrText>
-      </w:r>
-      <w:r>
-        <w:rPr>
-          <w:lang w:val="ru-RU"/>
-        </w:rPr>
-        <w:instrText>.</w:instrText>
-      </w:r>
-      <w:r>
-        <w:instrText>analog</w:instrText>
-      </w:r>
-      <w:r>
-        <w:rPr>
-          <w:lang w:val="ru-RU"/>
-        </w:rPr>
-        <w:instrText>.</w:instrText>
-      </w:r>
-      <w:r>
-        <w:instrText>com</w:instrText>
-      </w:r>
-      <w:r>
-        <w:rPr>
-          <w:lang w:val="ru-RU"/>
-        </w:rPr>
-        <w:instrText>/</w:instrText>
-      </w:r>
-      <w:r>
-        <w:instrText>media</w:instrText>
-      </w:r>
-      <w:r>
-        <w:rPr>
-          <w:lang w:val="ru-RU"/>
-        </w:rPr>
-        <w:instrText>/</w:instrText>
-      </w:r>
-      <w:r>
-        <w:instrText>en</w:instrText>
-      </w:r>
-      <w:r>
-        <w:rPr>
-          <w:lang w:val="ru-RU"/>
-        </w:rPr>
-        <w:instrText>/</w:instrText>
-      </w:r>
-      <w:r>
-        <w:instrText>technical</w:instrText>
-      </w:r>
-      <w:r>
-        <w:rPr>
-          <w:lang w:val="ru-RU"/>
-        </w:rPr>
-        <w:instrText>-</w:instrText>
-      </w:r>
-      <w:r>
-        <w:instrText>documentation</w:instrText>
-      </w:r>
-      <w:r>
-        <w:rPr>
-          <w:lang w:val="ru-RU"/>
-        </w:rPr>
-        <w:instrText>/</w:instrText>
-      </w:r>
-      <w:r>
-        <w:instrText>data</w:instrText>
-      </w:r>
-      <w:r>
-        <w:rPr>
-          <w:lang w:val="ru-RU"/>
-        </w:rPr>
-        <w:instrText>-</w:instrText>
-      </w:r>
-      <w:r>
-        <w:instrText>sheets</w:instrText>
-      </w:r>
-      <w:r>
-        <w:rPr>
-          <w:lang w:val="ru-RU"/>
-        </w:rPr>
-        <w:instrText>/1063</w:instrText>
-      </w:r>
-      <w:r>
-        <w:instrText>fa</w:instrText>
-      </w:r>
-      <w:r>
-        <w:rPr>
-          <w:lang w:val="ru-RU"/>
-        </w:rPr>
-        <w:instrText>.</w:instrText>
-      </w:r>
-      <w:r>
-        <w:instrText>pdf</w:instrText>
-      </w:r>
-      <w:r>
-        <w:rPr>
-          <w:lang w:val="ru-RU"/>
-        </w:rPr>
-        <w:instrText xml:space="preserve">" </w:instrText>
-      </w:r>
-      <w:r>
-        <w:fldChar w:fldCharType="separate"/>
-      </w:r>
-      <w:r>
-        <w:rPr>
-          <w:rStyle w:val="a7"/>
-          <w:sz w:val="26"/>
-          <w:szCs w:val="26"/>
-          <w:lang w:val="en-US"/>
-        </w:rPr>
-        <w:t>https</w:t>
-      </w:r>
-      <w:r>
-        <w:rPr>
-          <w:rStyle w:val="a7"/>
-          <w:sz w:val="26"/>
-          <w:szCs w:val="26"/>
-          <w:lang w:val="ru-RU"/>
-        </w:rPr>
-        <w:t>://</w:t>
-      </w:r>
-      <w:r>
-        <w:rPr>
-          <w:rStyle w:val="a7"/>
-          <w:sz w:val="26"/>
-          <w:szCs w:val="26"/>
-          <w:lang w:val="en-US"/>
-        </w:rPr>
-        <w:t>www</w:t>
-      </w:r>
-      <w:r>
-        <w:rPr>
-          <w:rStyle w:val="a7"/>
-          <w:sz w:val="26"/>
-          <w:szCs w:val="26"/>
-          <w:lang w:val="ru-RU"/>
-        </w:rPr>
-        <w:t>.</w:t>
-      </w:r>
-      <w:r>
-        <w:rPr>
-          <w:rStyle w:val="a7"/>
-          <w:sz w:val="26"/>
-          <w:szCs w:val="26"/>
-          <w:lang w:val="en-US"/>
-        </w:rPr>
-        <w:t>analog</w:t>
-      </w:r>
-      <w:r>
-        <w:rPr>
-          <w:rStyle w:val="a7"/>
-          <w:sz w:val="26"/>
-          <w:szCs w:val="26"/>
-          <w:lang w:val="ru-RU"/>
-        </w:rPr>
-        <w:t>.</w:t>
-      </w:r>
-      <w:r>
-        <w:rPr>
-          <w:rStyle w:val="a7"/>
-          <w:sz w:val="26"/>
-          <w:szCs w:val="26"/>
-          <w:lang w:val="en-US"/>
-        </w:rPr>
-        <w:t>com</w:t>
-      </w:r>
-      <w:r>
-        <w:rPr>
-          <w:rStyle w:val="a7"/>
-          <w:sz w:val="26"/>
-          <w:szCs w:val="26"/>
-          <w:lang w:val="ru-RU"/>
-        </w:rPr>
-        <w:t>/</w:t>
-      </w:r>
-      <w:r>
-        <w:rPr>
-          <w:rStyle w:val="a7"/>
-          <w:sz w:val="26"/>
-          <w:szCs w:val="26"/>
-          <w:lang w:val="en-US"/>
-        </w:rPr>
-        <w:t>media</w:t>
-      </w:r>
-      <w:r>
-        <w:rPr>
-          <w:rStyle w:val="a7"/>
-          <w:sz w:val="26"/>
-          <w:szCs w:val="26"/>
-          <w:lang w:val="ru-RU"/>
-        </w:rPr>
-        <w:t>/</w:t>
-      </w:r>
-      <w:proofErr w:type="spellStart"/>
-      <w:r>
-        <w:rPr>
-          <w:rStyle w:val="a7"/>
-          <w:sz w:val="26"/>
-          <w:szCs w:val="26"/>
-          <w:lang w:val="en-US"/>
-        </w:rPr>
-        <w:t>en</w:t>
-      </w:r>
-      <w:proofErr w:type="spellEnd"/>
-      <w:r>
-        <w:rPr>
-          <w:rStyle w:val="a7"/>
-          <w:sz w:val="26"/>
-          <w:szCs w:val="26"/>
-          <w:lang w:val="ru-RU"/>
-        </w:rPr>
-        <w:t>/</w:t>
-      </w:r>
-      <w:r>
-        <w:rPr>
-          <w:rStyle w:val="a7"/>
-          <w:sz w:val="26"/>
-          <w:szCs w:val="26"/>
-          <w:lang w:val="en-US"/>
-        </w:rPr>
-        <w:t>technical</w:t>
-      </w:r>
-      <w:r>
-        <w:rPr>
-          <w:rStyle w:val="a7"/>
-          <w:sz w:val="26"/>
-          <w:szCs w:val="26"/>
-          <w:lang w:val="ru-RU"/>
-        </w:rPr>
-        <w:t>-</w:t>
-      </w:r>
-      <w:r>
-        <w:rPr>
-          <w:rStyle w:val="a7"/>
-          <w:sz w:val="26"/>
-          <w:szCs w:val="26"/>
-          <w:lang w:val="en-US"/>
-        </w:rPr>
-        <w:t>documentation</w:t>
-      </w:r>
-      <w:r>
-        <w:rPr>
-          <w:rStyle w:val="a7"/>
-          <w:sz w:val="26"/>
-          <w:szCs w:val="26"/>
-          <w:lang w:val="ru-RU"/>
-        </w:rPr>
-        <w:t>/</w:t>
-      </w:r>
-      <w:r>
-        <w:rPr>
-          <w:rStyle w:val="a7"/>
-          <w:sz w:val="26"/>
-          <w:szCs w:val="26"/>
-          <w:lang w:val="en-US"/>
-        </w:rPr>
-        <w:t>data</w:t>
-      </w:r>
-      <w:r>
-        <w:rPr>
-          <w:rStyle w:val="a7"/>
-          <w:sz w:val="26"/>
-          <w:szCs w:val="26"/>
-          <w:lang w:val="ru-RU"/>
-        </w:rPr>
-        <w:t>-</w:t>
-      </w:r>
-      <w:r>
-        <w:rPr>
-          <w:rStyle w:val="a7"/>
-          <w:sz w:val="26"/>
-          <w:szCs w:val="26"/>
-          <w:lang w:val="en-US"/>
-        </w:rPr>
-        <w:t>sheets</w:t>
-      </w:r>
-      <w:r>
-        <w:rPr>
-          <w:rStyle w:val="a7"/>
-          <w:sz w:val="26"/>
-          <w:szCs w:val="26"/>
-          <w:lang w:val="ru-RU"/>
-        </w:rPr>
-        <w:t>/1063</w:t>
-      </w:r>
-      <w:r>
-        <w:rPr>
-          <w:rStyle w:val="a7"/>
-          <w:sz w:val="26"/>
-          <w:szCs w:val="26"/>
-          <w:lang w:val="en-US"/>
-        </w:rPr>
-        <w:t>fa</w:t>
-      </w:r>
-      <w:r>
-        <w:rPr>
-          <w:rStyle w:val="a7"/>
-          <w:sz w:val="26"/>
-          <w:szCs w:val="26"/>
-          <w:lang w:val="ru-RU"/>
-        </w:rPr>
-        <w:t>.</w:t>
-      </w:r>
-      <w:r>
-        <w:rPr>
-          <w:rStyle w:val="a7"/>
-          <w:sz w:val="26"/>
-          <w:szCs w:val="26"/>
-          <w:lang w:val="en-US"/>
-        </w:rPr>
-        <w:t>pdf</w:t>
-      </w:r>
-      <w:r>
-        <w:rPr>
-          <w:rStyle w:val="a7"/>
-          <w:sz w:val="26"/>
-          <w:szCs w:val="26"/>
-          <w:lang w:val="en-US"/>
-        </w:rPr>
-        <w:fldChar w:fldCharType="end"/>
-      </w:r>
+      <w:hyperlink r:id="rId14" w:history="1">
+        <w:r>
+          <w:rPr>
+            <w:rStyle w:val="a7"/>
+            <w:sz w:val="26"/>
+            <w:szCs w:val="26"/>
+            <w:lang w:val="en-US"/>
+          </w:rPr>
+          <w:t>https</w:t>
+        </w:r>
+        <w:r>
+          <w:rPr>
+            <w:rStyle w:val="a7"/>
+            <w:sz w:val="26"/>
+            <w:szCs w:val="26"/>
+            <w:lang w:val="ru-RU"/>
+          </w:rPr>
+          <w:t>://</w:t>
+        </w:r>
+        <w:r>
+          <w:rPr>
+            <w:rStyle w:val="a7"/>
+            <w:sz w:val="26"/>
+            <w:szCs w:val="26"/>
+            <w:lang w:val="en-US"/>
+          </w:rPr>
+          <w:t>www</w:t>
+        </w:r>
+        <w:r>
+          <w:rPr>
+            <w:rStyle w:val="a7"/>
+            <w:sz w:val="26"/>
+            <w:szCs w:val="26"/>
+            <w:lang w:val="ru-RU"/>
+          </w:rPr>
+          <w:t>.</w:t>
+        </w:r>
+        <w:r>
+          <w:rPr>
+            <w:rStyle w:val="a7"/>
+            <w:sz w:val="26"/>
+            <w:szCs w:val="26"/>
+            <w:lang w:val="en-US"/>
+          </w:rPr>
+          <w:t>analog</w:t>
+        </w:r>
+        <w:r>
+          <w:rPr>
+            <w:rStyle w:val="a7"/>
+            <w:sz w:val="26"/>
+            <w:szCs w:val="26"/>
+            <w:lang w:val="ru-RU"/>
+          </w:rPr>
+          <w:t>.</w:t>
+        </w:r>
+        <w:r>
+          <w:rPr>
+            <w:rStyle w:val="a7"/>
+            <w:sz w:val="26"/>
+            <w:szCs w:val="26"/>
+            <w:lang w:val="en-US"/>
+          </w:rPr>
+          <w:t>com</w:t>
+        </w:r>
+        <w:r>
+          <w:rPr>
+            <w:rStyle w:val="a7"/>
+            <w:sz w:val="26"/>
+            <w:szCs w:val="26"/>
+            <w:lang w:val="ru-RU"/>
+          </w:rPr>
+          <w:t>/</w:t>
+        </w:r>
+        <w:r>
+          <w:rPr>
+            <w:rStyle w:val="a7"/>
+            <w:sz w:val="26"/>
+            <w:szCs w:val="26"/>
+            <w:lang w:val="en-US"/>
+          </w:rPr>
+          <w:t>media</w:t>
+        </w:r>
+        <w:r>
+          <w:rPr>
+            <w:rStyle w:val="a7"/>
+            <w:sz w:val="26"/>
+            <w:szCs w:val="26"/>
+            <w:lang w:val="ru-RU"/>
+          </w:rPr>
+          <w:t>/</w:t>
+        </w:r>
+        <w:proofErr w:type="spellStart"/>
+        <w:r>
+          <w:rPr>
+            <w:rStyle w:val="a7"/>
+            <w:sz w:val="26"/>
+            <w:szCs w:val="26"/>
+            <w:lang w:val="en-US"/>
+          </w:rPr>
+          <w:t>en</w:t>
+        </w:r>
+        <w:proofErr w:type="spellEnd"/>
+        <w:r>
+          <w:rPr>
+            <w:rStyle w:val="a7"/>
+            <w:sz w:val="26"/>
+            <w:szCs w:val="26"/>
+            <w:lang w:val="ru-RU"/>
+          </w:rPr>
+          <w:t>/</w:t>
+        </w:r>
+        <w:r>
+          <w:rPr>
+            <w:rStyle w:val="a7"/>
+            <w:sz w:val="26"/>
+            <w:szCs w:val="26"/>
+            <w:lang w:val="en-US"/>
+          </w:rPr>
+          <w:t>technical</w:t>
+        </w:r>
+        <w:r>
+          <w:rPr>
+            <w:rStyle w:val="a7"/>
+            <w:sz w:val="26"/>
+            <w:szCs w:val="26"/>
+            <w:lang w:val="ru-RU"/>
+          </w:rPr>
+          <w:t>-</w:t>
+        </w:r>
+        <w:r>
+          <w:rPr>
+            <w:rStyle w:val="a7"/>
+            <w:sz w:val="26"/>
+            <w:szCs w:val="26"/>
+            <w:lang w:val="en-US"/>
+          </w:rPr>
+          <w:t>documentation</w:t>
+        </w:r>
+        <w:r>
+          <w:rPr>
+            <w:rStyle w:val="a7"/>
+            <w:sz w:val="26"/>
+            <w:szCs w:val="26"/>
+            <w:lang w:val="ru-RU"/>
+          </w:rPr>
+          <w:t>/</w:t>
+        </w:r>
+        <w:r>
+          <w:rPr>
+            <w:rStyle w:val="a7"/>
+            <w:sz w:val="26"/>
+            <w:szCs w:val="26"/>
+            <w:lang w:val="en-US"/>
+          </w:rPr>
+          <w:t>data</w:t>
+        </w:r>
+        <w:r>
+          <w:rPr>
+            <w:rStyle w:val="a7"/>
+            <w:sz w:val="26"/>
+            <w:szCs w:val="26"/>
+            <w:lang w:val="ru-RU"/>
+          </w:rPr>
+          <w:t>-</w:t>
+        </w:r>
+        <w:r>
+          <w:rPr>
+            <w:rStyle w:val="a7"/>
+            <w:sz w:val="26"/>
+            <w:szCs w:val="26"/>
+            <w:lang w:val="en-US"/>
+          </w:rPr>
+          <w:t>sheets</w:t>
+        </w:r>
+        <w:r>
+          <w:rPr>
+            <w:rStyle w:val="a7"/>
+            <w:sz w:val="26"/>
+            <w:szCs w:val="26"/>
+            <w:lang w:val="ru-RU"/>
+          </w:rPr>
+          <w:t>/1063</w:t>
+        </w:r>
+        <w:r>
+          <w:rPr>
+            <w:rStyle w:val="a7"/>
+            <w:sz w:val="26"/>
+            <w:szCs w:val="26"/>
+            <w:lang w:val="en-US"/>
+          </w:rPr>
+          <w:t>fa</w:t>
+        </w:r>
+        <w:r>
+          <w:rPr>
+            <w:rStyle w:val="a7"/>
+            <w:sz w:val="26"/>
+            <w:szCs w:val="26"/>
+            <w:lang w:val="ru-RU"/>
+          </w:rPr>
+          <w:t>.</w:t>
+        </w:r>
+        <w:r>
+          <w:rPr>
+            <w:rStyle w:val="a7"/>
+            <w:sz w:val="26"/>
+            <w:szCs w:val="26"/>
+            <w:lang w:val="en-US"/>
+          </w:rPr>
+          <w:t>pdf</w:t>
+        </w:r>
+      </w:hyperlink>
       <w:r>
         <w:rPr>
           <w:sz w:val="26"/>
@@ -23936,251 +23689,151 @@
         </w:rPr>
         <w:t xml:space="preserve">: </w:t>
       </w:r>
-      <w:r>
-        <w:fldChar w:fldCharType="begin"/>
-      </w:r>
-      <w:r>
-        <w:rPr>
-          <w:lang w:val="ru-RU"/>
-        </w:rPr>
-        <w:instrText xml:space="preserve"> </w:instrText>
-      </w:r>
-      <w:r>
-        <w:instrText>HYPERLINK</w:instrText>
-      </w:r>
-      <w:r>
-        <w:rPr>
-          <w:lang w:val="ru-RU"/>
-        </w:rPr>
-        <w:instrText xml:space="preserve"> "</w:instrText>
-      </w:r>
-      <w:r>
-        <w:instrText>https</w:instrText>
-      </w:r>
-      <w:r>
-        <w:rPr>
-          <w:lang w:val="ru-RU"/>
-        </w:rPr>
-        <w:instrText>://</w:instrText>
-      </w:r>
-      <w:r>
-        <w:instrText>github</w:instrText>
-      </w:r>
-      <w:r>
-        <w:rPr>
-          <w:lang w:val="ru-RU"/>
-        </w:rPr>
-        <w:instrText>.</w:instrText>
-      </w:r>
-      <w:r>
-        <w:instrText>com</w:instrText>
-      </w:r>
-      <w:r>
-        <w:rPr>
-          <w:lang w:val="ru-RU"/>
-        </w:rPr>
-        <w:instrText>/</w:instrText>
-      </w:r>
-      <w:r>
-        <w:instrText>LTVA</w:instrText>
-      </w:r>
-      <w:r>
-        <w:rPr>
-          <w:lang w:val="ru-RU"/>
-        </w:rPr>
-        <w:instrText>1/</w:instrText>
-      </w:r>
-      <w:r>
-        <w:instrText>furnace</w:instrText>
-      </w:r>
-      <w:r>
-        <w:rPr>
-          <w:lang w:val="ru-RU"/>
-        </w:rPr>
-        <w:instrText>/</w:instrText>
-      </w:r>
-      <w:r>
-        <w:instrText>tree</w:instrText>
-      </w:r>
-      <w:r>
-        <w:rPr>
-          <w:lang w:val="ru-RU"/>
-        </w:rPr>
-        <w:instrText>/</w:instrText>
-      </w:r>
-      <w:r>
-        <w:instrText>stm</w:instrText>
-      </w:r>
-      <w:r>
-        <w:rPr>
-          <w:lang w:val="ru-RU"/>
-        </w:rPr>
-        <w:instrText>32</w:instrText>
-      </w:r>
-      <w:r>
-        <w:instrText>crapsynth</w:instrText>
-      </w:r>
-      <w:r>
-        <w:rPr>
-          <w:lang w:val="ru-RU"/>
-        </w:rPr>
-        <w:instrText xml:space="preserve">" </w:instrText>
-      </w:r>
-      <w:r>
-        <w:fldChar w:fldCharType="separate"/>
-      </w:r>
-      <w:r>
-        <w:rPr>
-          <w:rStyle w:val="a7"/>
-          <w:sz w:val="26"/>
-          <w:szCs w:val="26"/>
-          <w:lang w:val="en-US"/>
-        </w:rPr>
-        <w:t>https</w:t>
-      </w:r>
-      <w:r>
-        <w:rPr>
-          <w:rStyle w:val="a7"/>
-          <w:sz w:val="26"/>
-          <w:szCs w:val="26"/>
-          <w:lang w:val="ru-RU"/>
-        </w:rPr>
-        <w:t>://</w:t>
-      </w:r>
-      <w:proofErr w:type="spellStart"/>
-      <w:r>
-        <w:rPr>
-          <w:rStyle w:val="a7"/>
-          <w:sz w:val="26"/>
-          <w:szCs w:val="26"/>
-          <w:lang w:val="en-US"/>
-        </w:rPr>
-        <w:t>github</w:t>
-      </w:r>
-      <w:proofErr w:type="spellEnd"/>
-      <w:r>
-        <w:rPr>
-          <w:rStyle w:val="a7"/>
-          <w:sz w:val="26"/>
-          <w:szCs w:val="26"/>
-          <w:lang w:val="ru-RU"/>
-        </w:rPr>
-        <w:t>.</w:t>
-      </w:r>
-      <w:r>
-        <w:rPr>
-          <w:rStyle w:val="a7"/>
-          <w:sz w:val="26"/>
-          <w:szCs w:val="26"/>
-          <w:lang w:val="en-US"/>
-        </w:rPr>
-        <w:t>com</w:t>
-      </w:r>
-      <w:r>
-        <w:rPr>
-          <w:rStyle w:val="a7"/>
-          <w:sz w:val="26"/>
-          <w:szCs w:val="26"/>
-          <w:lang w:val="ru-RU"/>
-        </w:rPr>
-        <w:t>/</w:t>
-      </w:r>
-      <w:proofErr w:type="spellStart"/>
-      <w:r>
-        <w:rPr>
-          <w:rStyle w:val="a7"/>
-          <w:sz w:val="26"/>
-          <w:szCs w:val="26"/>
-          <w:lang w:val="en-US"/>
-        </w:rPr>
-        <w:t>LTVA</w:t>
-      </w:r>
-      <w:proofErr w:type="spellEnd"/>
-      <w:r>
-        <w:rPr>
-          <w:rStyle w:val="a7"/>
-          <w:sz w:val="26"/>
-          <w:szCs w:val="26"/>
-          <w:lang w:val="ru-RU"/>
-        </w:rPr>
-        <w:t>1/</w:t>
-      </w:r>
-      <w:r>
-        <w:rPr>
-          <w:rStyle w:val="a7"/>
-          <w:sz w:val="26"/>
-          <w:szCs w:val="26"/>
-          <w:lang w:val="en-US"/>
-        </w:rPr>
-        <w:t>furnace</w:t>
-      </w:r>
-      <w:r>
-        <w:rPr>
-          <w:rStyle w:val="a7"/>
-          <w:sz w:val="26"/>
-          <w:szCs w:val="26"/>
-          <w:lang w:val="ru-RU"/>
-        </w:rPr>
-        <w:t>/</w:t>
-      </w:r>
-      <w:r>
-        <w:rPr>
-          <w:rStyle w:val="a7"/>
-          <w:sz w:val="26"/>
-          <w:szCs w:val="26"/>
-          <w:lang w:val="en-US"/>
-        </w:rPr>
-        <w:t>tree</w:t>
-      </w:r>
-      <w:r>
-        <w:rPr>
-          <w:rStyle w:val="a7"/>
-          <w:sz w:val="26"/>
-          <w:szCs w:val="26"/>
-          <w:lang w:val="ru-RU"/>
-        </w:rPr>
-        <w:t>/</w:t>
-      </w:r>
-      <w:proofErr w:type="spellStart"/>
-      <w:r>
-        <w:rPr>
-          <w:rStyle w:val="a7"/>
-          <w:sz w:val="26"/>
-          <w:szCs w:val="26"/>
-          <w:lang w:val="en-US"/>
-        </w:rPr>
-        <w:t>stm</w:t>
-      </w:r>
-      <w:proofErr w:type="spellEnd"/>
-      <w:r>
-        <w:rPr>
-          <w:rStyle w:val="a7"/>
-          <w:sz w:val="26"/>
-          <w:szCs w:val="26"/>
-          <w:lang w:val="ru-RU"/>
-        </w:rPr>
-        <w:t>32</w:t>
-      </w:r>
-      <w:proofErr w:type="spellStart"/>
-      <w:r>
-        <w:rPr>
-          <w:rStyle w:val="a7"/>
-          <w:sz w:val="26"/>
-          <w:szCs w:val="26"/>
-          <w:lang w:val="en-US"/>
-        </w:rPr>
-        <w:t>crapsynth</w:t>
-      </w:r>
-      <w:proofErr w:type="spellEnd"/>
-      <w:r>
-        <w:rPr>
-          <w:rStyle w:val="a7"/>
-          <w:sz w:val="26"/>
-          <w:szCs w:val="26"/>
-          <w:lang w:val="en-US"/>
-        </w:rPr>
-        <w:fldChar w:fldCharType="end"/>
-      </w:r>
+      <w:hyperlink r:id="rId15" w:history="1">
+        <w:r>
+          <w:rPr>
+            <w:rStyle w:val="a7"/>
+            <w:sz w:val="26"/>
+            <w:szCs w:val="26"/>
+            <w:lang w:val="en-US"/>
+          </w:rPr>
+          <w:t>https</w:t>
+        </w:r>
+        <w:r>
+          <w:rPr>
+            <w:rStyle w:val="a7"/>
+            <w:sz w:val="26"/>
+            <w:szCs w:val="26"/>
+            <w:lang w:val="ru-RU"/>
+          </w:rPr>
+          <w:t>://</w:t>
+        </w:r>
+        <w:proofErr w:type="spellStart"/>
+        <w:r>
+          <w:rPr>
+            <w:rStyle w:val="a7"/>
+            <w:sz w:val="26"/>
+            <w:szCs w:val="26"/>
+            <w:lang w:val="en-US"/>
+          </w:rPr>
+          <w:t>github</w:t>
+        </w:r>
+        <w:proofErr w:type="spellEnd"/>
+        <w:r>
+          <w:rPr>
+            <w:rStyle w:val="a7"/>
+            <w:sz w:val="26"/>
+            <w:szCs w:val="26"/>
+            <w:lang w:val="ru-RU"/>
+          </w:rPr>
+          <w:t>.</w:t>
+        </w:r>
+        <w:r>
+          <w:rPr>
+            <w:rStyle w:val="a7"/>
+            <w:sz w:val="26"/>
+            <w:szCs w:val="26"/>
+            <w:lang w:val="en-US"/>
+          </w:rPr>
+          <w:t>com</w:t>
+        </w:r>
+        <w:r>
+          <w:rPr>
+            <w:rStyle w:val="a7"/>
+            <w:sz w:val="26"/>
+            <w:szCs w:val="26"/>
+            <w:lang w:val="ru-RU"/>
+          </w:rPr>
+          <w:t>/</w:t>
+        </w:r>
+        <w:proofErr w:type="spellStart"/>
+        <w:r>
+          <w:rPr>
+            <w:rStyle w:val="a7"/>
+            <w:sz w:val="26"/>
+            <w:szCs w:val="26"/>
+            <w:lang w:val="en-US"/>
+          </w:rPr>
+          <w:t>LTVA</w:t>
+        </w:r>
+        <w:proofErr w:type="spellEnd"/>
+        <w:r>
+          <w:rPr>
+            <w:rStyle w:val="a7"/>
+            <w:sz w:val="26"/>
+            <w:szCs w:val="26"/>
+            <w:lang w:val="ru-RU"/>
+          </w:rPr>
+          <w:t>1/</w:t>
+        </w:r>
+        <w:r>
+          <w:rPr>
+            <w:rStyle w:val="a7"/>
+            <w:sz w:val="26"/>
+            <w:szCs w:val="26"/>
+            <w:lang w:val="en-US"/>
+          </w:rPr>
+          <w:t>furnace</w:t>
+        </w:r>
+        <w:r>
+          <w:rPr>
+            <w:rStyle w:val="a7"/>
+            <w:sz w:val="26"/>
+            <w:szCs w:val="26"/>
+            <w:lang w:val="ru-RU"/>
+          </w:rPr>
+          <w:t>/</w:t>
+        </w:r>
+        <w:r>
+          <w:rPr>
+            <w:rStyle w:val="a7"/>
+            <w:sz w:val="26"/>
+            <w:szCs w:val="26"/>
+            <w:lang w:val="en-US"/>
+          </w:rPr>
+          <w:t>tree</w:t>
+        </w:r>
+        <w:r>
+          <w:rPr>
+            <w:rStyle w:val="a7"/>
+            <w:sz w:val="26"/>
+            <w:szCs w:val="26"/>
+            <w:lang w:val="ru-RU"/>
+          </w:rPr>
+          <w:t>/</w:t>
+        </w:r>
+        <w:proofErr w:type="spellStart"/>
+        <w:r>
+          <w:rPr>
+            <w:rStyle w:val="a7"/>
+            <w:sz w:val="26"/>
+            <w:szCs w:val="26"/>
+            <w:lang w:val="en-US"/>
+          </w:rPr>
+          <w:t>stm</w:t>
+        </w:r>
+        <w:proofErr w:type="spellEnd"/>
+        <w:r>
+          <w:rPr>
+            <w:rStyle w:val="a7"/>
+            <w:sz w:val="26"/>
+            <w:szCs w:val="26"/>
+            <w:lang w:val="ru-RU"/>
+          </w:rPr>
+          <w:t>32</w:t>
+        </w:r>
+        <w:proofErr w:type="spellStart"/>
+        <w:r>
+          <w:rPr>
+            <w:rStyle w:val="a7"/>
+            <w:sz w:val="26"/>
+            <w:szCs w:val="26"/>
+            <w:lang w:val="en-US"/>
+          </w:rPr>
+          <w:t>crapsynth</w:t>
+        </w:r>
+        <w:proofErr w:type="spellEnd"/>
+      </w:hyperlink>
       <w:r>
         <w:rPr>
           <w:sz w:val="26"/>
@@ -25326,7 +24979,7 @@
 </file>
 
 <file path=customXml/itemProps1.xml><?xml version="1.0" encoding="utf-8"?>
-<ds:datastoreItem xmlns:ds="http://schemas.openxmlformats.org/officeDocument/2006/customXml" ds:itemID="{44A20F33-9346-46C1-B2E4-D5B01CDF8F54}">
+<ds:datastoreItem xmlns:ds="http://schemas.openxmlformats.org/officeDocument/2006/customXml" ds:itemID="{93C75A50-2256-400D-9A19-8984C1BB866D}">
   <ds:schemaRefs>
     <ds:schemaRef ds:uri="http://schemas.openxmlformats.org/officeDocument/2006/bibliography"/>
   </ds:schemaRefs>

</xml_diff>